<commit_message>
added new edits to wavlet paper
</commit_message>
<xml_diff>
--- a/USA/state/write_ups/01_wavelet_paper/words/04_eLife/10_entire/02_first_revisions/main_paper/US dynamic mortality seasonality analysis 2018 07 02.docx
+++ b/USA/state/write_ups/01_wavelet_paper/words/04_eLife/10_entire/02_first_revisions/main_paper/US dynamic mortality seasonality analysis 2018 07 02.docx
@@ -826,15 +826,7 @@
         <w:rPr>
           <w:color w:val="000000" w:themeColor="text1"/>
         </w:rPr>
-        <w:t xml:space="preserve"> weather p</w:t>
-      </w:r>
-      <w:bookmarkStart w:id="2" w:name="_GoBack"/>
-      <w:bookmarkEnd w:id="2"/>
-      <w:r>
-        <w:rPr>
-          <w:color w:val="000000" w:themeColor="text1"/>
-        </w:rPr>
-        <w:t>atterns</w:t>
+        <w:t xml:space="preserve"> weather patterns</w:t>
       </w:r>
       <w:r>
         <w:rPr>
@@ -1225,7 +1217,7 @@
         </w:rPr>
         <w:t xml:space="preserve"> </w:t>
       </w:r>
-      <w:ins w:id="3" w:author="Parks, Robbie M" w:date="2018-07-02T14:51:00Z">
+      <w:ins w:id="2" w:author="Parks, Robbie M" w:date="2018-07-02T14:51:00Z">
         <w:r>
           <w:rPr>
             <w:color w:val="000000" w:themeColor="text1"/>
@@ -1252,7 +1244,7 @@
         </w:rPr>
         <w:t>(Moy, Seltzer, Rodbell, &amp; Anderson, 2002)</w:t>
       </w:r>
-      <w:ins w:id="4" w:author="Parks, Robbie M" w:date="2018-07-02T14:51:00Z">
+      <w:ins w:id="3" w:author="Parks, Robbie M" w:date="2018-07-02T14:51:00Z">
         <w:r>
           <w:rPr>
             <w:color w:val="000000" w:themeColor="text1"/>
@@ -1375,7 +1367,7 @@
         </w:rPr>
         <w:t>minimum and maximum</w:t>
       </w:r>
-      <w:ins w:id="5" w:author="Parks, Robbie M" w:date="2018-06-24T22:38:00Z">
+      <w:ins w:id="4" w:author="Parks, Robbie M" w:date="2018-06-24T22:38:00Z">
         <w:r>
           <w:rPr>
             <w:color w:val="000000" w:themeColor="text1"/>
@@ -1383,7 +1375,7 @@
           <w:t xml:space="preserve">. In </w:t>
         </w:r>
       </w:ins>
-      <w:ins w:id="6" w:author="Parks, Robbie M" w:date="2018-07-02T14:54:00Z">
+      <w:ins w:id="5" w:author="Parks, Robbie M" w:date="2018-07-02T14:54:00Z">
         <w:r>
           <w:rPr>
             <w:color w:val="000000" w:themeColor="text1"/>
@@ -1391,7 +1383,7 @@
           <w:t>addition,</w:t>
         </w:r>
       </w:ins>
-      <w:ins w:id="7" w:author="Parks, Robbie M" w:date="2018-06-24T22:38:00Z">
+      <w:ins w:id="6" w:author="Parks, Robbie M" w:date="2018-06-24T22:38:00Z">
         <w:r>
           <w:rPr>
             <w:color w:val="000000" w:themeColor="text1"/>
@@ -1399,7 +1391,7 @@
           <w:t xml:space="preserve"> we identify how the percentage difference between </w:t>
         </w:r>
       </w:ins>
-      <w:ins w:id="8" w:author="Parks, Robbie M" w:date="2018-07-02T18:53:00Z">
+      <w:ins w:id="7" w:author="Parks, Robbie M" w:date="2018-07-02T18:53:00Z">
         <w:r>
           <w:rPr>
             <w:color w:val="000000" w:themeColor="text1"/>
@@ -1407,7 +1399,7 @@
           <w:t xml:space="preserve">the mortality in </w:t>
         </w:r>
       </w:ins>
-      <w:ins w:id="9" w:author="Parks, Robbie M" w:date="2018-06-24T22:38:00Z">
+      <w:ins w:id="8" w:author="Parks, Robbie M" w:date="2018-06-24T22:38:00Z">
         <w:r>
           <w:rPr>
             <w:color w:val="000000" w:themeColor="text1"/>
@@ -1415,7 +1407,7 @@
           <w:t xml:space="preserve">maximum and minimum </w:t>
         </w:r>
       </w:ins>
-      <w:ins w:id="10" w:author="Parks, Robbie M" w:date="2018-07-02T18:53:00Z">
+      <w:ins w:id="9" w:author="Parks, Robbie M" w:date="2018-07-02T18:53:00Z">
         <w:r>
           <w:rPr>
             <w:color w:val="000000" w:themeColor="text1"/>
@@ -1423,7 +1415,7 @@
           <w:t>months</w:t>
         </w:r>
       </w:ins>
-      <w:ins w:id="11" w:author="Parks, Robbie M" w:date="2018-06-24T22:38:00Z">
+      <w:ins w:id="10" w:author="Parks, Robbie M" w:date="2018-06-24T22:38:00Z">
         <w:r>
           <w:rPr>
             <w:color w:val="000000" w:themeColor="text1"/>
@@ -1481,35 +1473,35 @@
       <w:r>
         <w:t xml:space="preserve"> had a </w:t>
       </w:r>
+      <w:del w:id="11" w:author="Parks, Robbie M" w:date="2018-06-20T11:37:00Z">
+        <w:r>
+          <w:delText xml:space="preserve">statistically significant </w:delText>
+        </w:r>
+      </w:del>
+      <w:r>
+        <w:t>12-month seasonality in all age groups</w:t>
+      </w:r>
+      <w:r>
+        <w:t>,</w:t>
+      </w:r>
+      <w:r>
+        <w:t xml:space="preserve"> except in </w:t>
+      </w:r>
+      <w:r>
+        <w:t>those aged</w:t>
+      </w:r>
+      <w:r>
+        <w:t xml:space="preserve"> 35-44 years, </w:t>
+      </w:r>
+      <w:r>
+        <w:t xml:space="preserve">for whom there was </w:t>
+      </w:r>
       <w:del w:id="12" w:author="Parks, Robbie M" w:date="2018-06-20T11:37:00Z">
         <w:r>
           <w:delText xml:space="preserve">statistically significant </w:delText>
         </w:r>
       </w:del>
       <w:r>
-        <w:t>12-month seasonality in all age groups</w:t>
-      </w:r>
-      <w:r>
-        <w:t>,</w:t>
-      </w:r>
-      <w:r>
-        <w:t xml:space="preserve"> except in </w:t>
-      </w:r>
-      <w:r>
-        <w:t>those aged</w:t>
-      </w:r>
-      <w:r>
-        <w:t xml:space="preserve"> 35-44 years, </w:t>
-      </w:r>
-      <w:r>
-        <w:t xml:space="preserve">for whom there was </w:t>
-      </w:r>
-      <w:del w:id="13" w:author="Parks, Robbie M" w:date="2018-06-20T11:37:00Z">
-        <w:r>
-          <w:delText xml:space="preserve">statistically significant </w:delText>
-        </w:r>
-      </w:del>
-      <w:r>
         <w:t xml:space="preserve">periodicity at 6 months (Figure </w:t>
       </w:r>
       <w:r>
@@ -1518,7 +1510,7 @@
       <w:r>
         <w:t xml:space="preserve">). In females, there was </w:t>
       </w:r>
-      <w:del w:id="14" w:author="Parks, Robbie M" w:date="2018-06-20T11:38:00Z">
+      <w:del w:id="13" w:author="Parks, Robbie M" w:date="2018-06-20T11:38:00Z">
         <w:r>
           <w:delText xml:space="preserve">significant </w:delText>
         </w:r>
@@ -1562,7 +1554,7 @@
         <w:spacing w:line="480" w:lineRule="auto"/>
         <w:jc w:val="both"/>
         <w:rPr>
-          <w:ins w:id="15" w:author="Parks, Robbie M" w:date="2018-06-20T00:52:00Z"/>
+          <w:ins w:id="14" w:author="Parks, Robbie M" w:date="2018-06-20T00:52:00Z"/>
         </w:rPr>
       </w:pPr>
       <w:r>
@@ -1583,7 +1575,7 @@
       <w:r>
         <w:t xml:space="preserve">ortality from all four </w:t>
       </w:r>
-      <w:ins w:id="16" w:author="Parks, Robbie M" w:date="2018-06-20T11:06:00Z">
+      <w:ins w:id="15" w:author="Parks, Robbie M" w:date="2018-06-20T11:06:00Z">
         <w:r>
           <w:t xml:space="preserve">main </w:t>
         </w:r>
@@ -1603,27 +1595,27 @@
       <w:r>
         <w:t xml:space="preserve">, as was mortality from more disaggregated causes </w:t>
       </w:r>
-      <w:del w:id="17" w:author="Parks, Robbie M" w:date="2018-07-02T19:36:00Z">
+      <w:del w:id="16" w:author="Parks, Robbie M" w:date="2018-07-02T19:36:00Z">
         <w:r>
           <w:delText>(Supplementary Figure XX)</w:delText>
         </w:r>
       </w:del>
-      <w:ins w:id="18" w:author="Parks, Robbie M" w:date="2018-07-02T19:14:00Z">
+      <w:ins w:id="17" w:author="Parks, Robbie M" w:date="2018-07-02T19:14:00Z">
         <w:r>
           <w:t>except for</w:t>
         </w:r>
       </w:ins>
-      <w:ins w:id="19" w:author="Parks, Robbie M" w:date="2018-07-02T19:06:00Z">
+      <w:ins w:id="18" w:author="Parks, Robbie M" w:date="2018-07-02T19:06:00Z">
         <w:r>
           <w:t xml:space="preserve"> </w:t>
         </w:r>
       </w:ins>
-      <w:ins w:id="20" w:author="Parks, Robbie M" w:date="2018-07-02T19:07:00Z">
+      <w:ins w:id="19" w:author="Parks, Robbie M" w:date="2018-07-02T19:07:00Z">
         <w:r>
           <w:t xml:space="preserve">deaths from </w:t>
         </w:r>
       </w:ins>
-      <w:ins w:id="21" w:author="Parks, Robbie M" w:date="2018-07-02T19:06:00Z">
+      <w:ins w:id="20" w:author="Parks, Robbie M" w:date="2018-07-02T19:06:00Z">
         <w:r>
           <w:t>intentional injuries</w:t>
         </w:r>
@@ -1631,7 +1623,7 @@
           <w:t xml:space="preserve"> and substance use disorders</w:t>
         </w:r>
       </w:ins>
-      <w:ins w:id="22" w:author="Parks, Robbie M" w:date="2018-07-02T19:36:00Z">
+      <w:ins w:id="21" w:author="Parks, Robbie M" w:date="2018-07-02T19:36:00Z">
         <w:r>
           <w:t xml:space="preserve"> </w:t>
         </w:r>
@@ -1703,7 +1695,7 @@
         <w:spacing w:line="480" w:lineRule="auto"/>
         <w:jc w:val="both"/>
         <w:rPr>
-          <w:ins w:id="23" w:author="Parks, Robbie M" w:date="2018-06-20T11:06:00Z"/>
+          <w:ins w:id="22" w:author="Parks, Robbie M" w:date="2018-06-20T11:06:00Z"/>
         </w:rPr>
       </w:pPr>
     </w:p>
@@ -1712,40 +1704,40 @@
         <w:spacing w:line="480" w:lineRule="auto"/>
         <w:jc w:val="both"/>
         <w:rPr>
-          <w:ins w:id="24" w:author="Parks, Robbie M" w:date="2018-07-02T19:21:00Z"/>
-        </w:rPr>
-      </w:pPr>
-      <w:ins w:id="25" w:author="Majid" w:date="2018-06-26T12:39:00Z">
+          <w:ins w:id="23" w:author="Parks, Robbie M" w:date="2018-07-02T19:21:00Z"/>
+        </w:rPr>
+      </w:pPr>
+      <w:ins w:id="24" w:author="Majid" w:date="2018-06-26T12:39:00Z">
         <w:r>
           <w:t>When more disaggregated causes of death were analysed</w:t>
         </w:r>
       </w:ins>
-      <w:ins w:id="26" w:author="Parks, Robbie M" w:date="2018-06-24T22:38:00Z">
+      <w:ins w:id="25" w:author="Parks, Robbie M" w:date="2018-06-24T22:38:00Z">
         <w:r>
           <w:t>, seasonality</w:t>
         </w:r>
       </w:ins>
-      <w:ins w:id="27" w:author="Parks, Robbie M" w:date="2018-06-20T11:11:00Z">
+      <w:ins w:id="26" w:author="Parks, Robbie M" w:date="2018-06-20T11:11:00Z">
         <w:r>
           <w:t xml:space="preserve"> in cardiovascular and chronic </w:t>
         </w:r>
       </w:ins>
-      <w:ins w:id="28" w:author="Parks, Robbie M" w:date="2018-06-20T11:12:00Z">
+      <w:ins w:id="27" w:author="Parks, Robbie M" w:date="2018-06-20T11:12:00Z">
         <w:r>
           <w:t>respiratory</w:t>
         </w:r>
       </w:ins>
-      <w:ins w:id="29" w:author="Parks, Robbie M" w:date="2018-06-20T11:11:00Z">
+      <w:ins w:id="28" w:author="Parks, Robbie M" w:date="2018-06-20T11:11:00Z">
         <w:r>
           <w:t xml:space="preserve"> diseases disappeared in </w:t>
         </w:r>
       </w:ins>
-      <w:ins w:id="30" w:author="Majid" w:date="2018-06-26T12:41:00Z">
+      <w:ins w:id="29" w:author="Majid" w:date="2018-06-26T12:41:00Z">
         <w:r>
           <w:t xml:space="preserve">ages </w:t>
         </w:r>
       </w:ins>
-      <w:ins w:id="31" w:author="Parks, Robbie M" w:date="2018-06-20T11:11:00Z">
+      <w:ins w:id="30" w:author="Parks, Robbie M" w:date="2018-06-20T11:11:00Z">
         <w:r>
           <w:t>0-4 y</w:t>
         </w:r>
@@ -1753,32 +1745,32 @@
           <w:t xml:space="preserve">ears </w:t>
         </w:r>
       </w:ins>
-      <w:ins w:id="32" w:author="Parks, Robbie M" w:date="2018-06-20T11:13:00Z">
+      <w:ins w:id="31" w:author="Parks, Robbie M" w:date="2018-06-20T11:13:00Z">
         <w:r>
           <w:t xml:space="preserve">by the early </w:t>
         </w:r>
       </w:ins>
-      <w:ins w:id="33" w:author="Parks, Robbie M" w:date="2018-06-20T11:14:00Z">
+      <w:ins w:id="32" w:author="Parks, Robbie M" w:date="2018-06-20T11:14:00Z">
         <w:r>
           <w:t xml:space="preserve">and late </w:t>
         </w:r>
       </w:ins>
-      <w:ins w:id="34" w:author="Parks, Robbie M" w:date="2018-06-20T11:13:00Z">
+      <w:ins w:id="33" w:author="Parks, Robbie M" w:date="2018-06-20T11:13:00Z">
         <w:r>
           <w:t>1990s</w:t>
         </w:r>
       </w:ins>
-      <w:ins w:id="35" w:author="Majid" w:date="2018-06-26T12:41:00Z">
+      <w:ins w:id="34" w:author="Majid" w:date="2018-06-26T12:41:00Z">
         <w:r>
           <w:t>,</w:t>
         </w:r>
       </w:ins>
-      <w:ins w:id="36" w:author="Parks, Robbie M" w:date="2018-06-20T11:13:00Z">
+      <w:ins w:id="35" w:author="Parks, Robbie M" w:date="2018-06-20T11:13:00Z">
         <w:r>
           <w:t xml:space="preserve"> respectively</w:t>
         </w:r>
       </w:ins>
-      <w:ins w:id="37" w:author="Parks, Robbie M" w:date="2018-06-20T11:14:00Z">
+      <w:ins w:id="36" w:author="Parks, Robbie M" w:date="2018-06-20T11:14:00Z">
         <w:r>
           <w:t xml:space="preserve"> (Supplementary Figure XX</w:t>
         </w:r>
@@ -1786,67 +1778,67 @@
           <w:t>)</w:t>
         </w:r>
       </w:ins>
-      <w:ins w:id="38" w:author="Parks, Robbie M" w:date="2018-06-20T11:23:00Z">
+      <w:ins w:id="37" w:author="Parks, Robbie M" w:date="2018-06-20T11:23:00Z">
         <w:r>
           <w:t>,</w:t>
         </w:r>
       </w:ins>
-      <w:ins w:id="39" w:author="Parks, Robbie M" w:date="2018-06-20T11:13:00Z">
+      <w:ins w:id="38" w:author="Parks, Robbie M" w:date="2018-06-20T11:13:00Z">
         <w:r>
           <w:t xml:space="preserve"> while </w:t>
         </w:r>
       </w:ins>
-      <w:ins w:id="40" w:author="Parks, Robbie M" w:date="2018-06-20T11:23:00Z">
+      <w:ins w:id="39" w:author="Parks, Robbie M" w:date="2018-06-20T11:23:00Z">
         <w:r>
           <w:t>persisting in</w:t>
         </w:r>
       </w:ins>
-      <w:ins w:id="41" w:author="Parks, Robbie M" w:date="2018-06-20T11:13:00Z">
+      <w:ins w:id="40" w:author="Parks, Robbie M" w:date="2018-06-20T11:13:00Z">
         <w:r>
           <w:t xml:space="preserve"> older ages</w:t>
         </w:r>
       </w:ins>
-      <w:ins w:id="42" w:author="Parks, Robbie M" w:date="2018-06-20T11:16:00Z">
+      <w:ins w:id="41" w:author="Parks, Robbie M" w:date="2018-06-20T11:16:00Z">
         <w:r>
           <w:t xml:space="preserve">. </w:t>
         </w:r>
       </w:ins>
-      <w:ins w:id="43" w:author="Parks, Robbie M" w:date="2018-06-20T11:14:00Z">
+      <w:ins w:id="42" w:author="Parks, Robbie M" w:date="2018-06-20T11:14:00Z">
         <w:r>
           <w:t xml:space="preserve">In </w:t>
         </w:r>
       </w:ins>
-      <w:ins w:id="44" w:author="Parks, Robbie M" w:date="2018-06-20T11:08:00Z">
+      <w:ins w:id="43" w:author="Parks, Robbie M" w:date="2018-06-20T11:08:00Z">
         <w:r>
           <w:t>contrast</w:t>
         </w:r>
       </w:ins>
-      <w:ins w:id="45" w:author="Parks, Robbie M" w:date="2018-06-20T11:17:00Z">
+      <w:ins w:id="44" w:author="Parks, Robbie M" w:date="2018-06-20T11:17:00Z">
         <w:r>
           <w:t xml:space="preserve">, seasonality </w:t>
         </w:r>
       </w:ins>
-      <w:ins w:id="46" w:author="Parks, Robbie M" w:date="2018-06-20T11:23:00Z">
+      <w:ins w:id="45" w:author="Parks, Robbie M" w:date="2018-06-20T11:23:00Z">
         <w:r>
           <w:t>remained</w:t>
         </w:r>
       </w:ins>
-      <w:ins w:id="47" w:author="Parks, Robbie M" w:date="2018-06-20T11:17:00Z">
+      <w:ins w:id="46" w:author="Parks, Robbie M" w:date="2018-06-20T11:17:00Z">
         <w:r>
           <w:t xml:space="preserve"> throughout the study for respiratory infections for all ages in both males and females</w:t>
         </w:r>
       </w:ins>
-      <w:ins w:id="48" w:author="Parks, Robbie M" w:date="2018-06-20T11:23:00Z">
+      <w:ins w:id="47" w:author="Parks, Robbie M" w:date="2018-06-20T11:23:00Z">
         <w:r>
           <w:t>.</w:t>
         </w:r>
       </w:ins>
-      <w:ins w:id="49" w:author="Parks, Robbie M" w:date="2018-06-20T11:08:00Z">
+      <w:ins w:id="48" w:author="Parks, Robbie M" w:date="2018-06-20T11:08:00Z">
         <w:r>
           <w:t xml:space="preserve"> </w:t>
         </w:r>
       </w:ins>
-      <w:ins w:id="50" w:author="Parks, Robbie M" w:date="2018-06-20T11:24:00Z">
+      <w:ins w:id="49" w:author="Parks, Robbie M" w:date="2018-06-20T11:24:00Z">
         <w:r>
           <w:t>Comparing intentional and unintentional injuries (Supp</w:t>
         </w:r>
@@ -1860,22 +1852,22 @@
           <w:t xml:space="preserve"> distinct behaviour</w:t>
         </w:r>
       </w:ins>
-      <w:ins w:id="51" w:author="Majid" w:date="2018-06-26T12:45:00Z">
+      <w:ins w:id="50" w:author="Majid" w:date="2018-06-26T12:45:00Z">
         <w:r>
           <w:t>s.</w:t>
         </w:r>
       </w:ins>
-      <w:ins w:id="52" w:author="Parks, Robbie M" w:date="2018-06-20T11:24:00Z">
+      <w:ins w:id="51" w:author="Parks, Robbie M" w:date="2018-06-20T11:24:00Z">
         <w:r>
           <w:t xml:space="preserve"> </w:t>
         </w:r>
       </w:ins>
-      <w:ins w:id="53" w:author="Majid" w:date="2018-06-26T12:47:00Z">
+      <w:ins w:id="52" w:author="Majid" w:date="2018-06-26T12:47:00Z">
         <w:r>
           <w:t>Specifically, u</w:t>
         </w:r>
       </w:ins>
-      <w:ins w:id="54" w:author="Parks, Robbie M" w:date="2018-06-20T11:27:00Z">
+      <w:ins w:id="53" w:author="Parks, Robbie M" w:date="2018-06-20T11:27:00Z">
         <w:r>
           <w:t>nintentional injuries drove</w:t>
         </w:r>
@@ -1883,17 +1875,17 @@
           <w:t xml:space="preserve"> the seasonality</w:t>
         </w:r>
       </w:ins>
-      <w:ins w:id="55" w:author="Majid" w:date="2018-06-26T12:46:00Z">
+      <w:ins w:id="54" w:author="Majid" w:date="2018-06-26T12:46:00Z">
         <w:r>
           <w:t xml:space="preserve"> of injury deaths</w:t>
         </w:r>
       </w:ins>
-      <w:ins w:id="56" w:author="Parks, Robbie M" w:date="2018-06-20T11:27:00Z">
+      <w:ins w:id="55" w:author="Parks, Robbie M" w:date="2018-06-20T11:27:00Z">
         <w:r>
           <w:t xml:space="preserve"> for females, as</w:t>
         </w:r>
       </w:ins>
-      <w:ins w:id="57" w:author="Parks, Robbie M" w:date="2018-06-20T11:25:00Z">
+      <w:ins w:id="56" w:author="Parks, Robbie M" w:date="2018-06-20T11:25:00Z">
         <w:r>
           <w:t xml:space="preserve"> no clear seasonality wa</w:t>
         </w:r>
@@ -1907,29 +1899,29 @@
           <w:t xml:space="preserve"> ages for intentional injuries. </w:t>
         </w:r>
       </w:ins>
-      <w:ins w:id="58" w:author="Parks, Robbie M" w:date="2018-07-02T19:33:00Z">
+      <w:ins w:id="57" w:author="Parks, Robbie M" w:date="2018-07-02T19:33:00Z">
         <w:r>
           <w:t>B</w:t>
         </w:r>
       </w:ins>
+      <w:commentRangeStart w:id="58"/>
       <w:commentRangeStart w:id="59"/>
-      <w:commentRangeStart w:id="60"/>
-      <w:ins w:id="61" w:author="Parks, Robbie M" w:date="2018-07-02T19:32:00Z">
+      <w:ins w:id="60" w:author="Parks, Robbie M" w:date="2018-07-02T19:32:00Z">
         <w:r>
           <w:t xml:space="preserve">oth unintentional and </w:t>
         </w:r>
       </w:ins>
-      <w:ins w:id="62" w:author="Parks, Robbie M" w:date="2018-06-20T11:28:00Z">
+      <w:ins w:id="61" w:author="Parks, Robbie M" w:date="2018-06-20T11:28:00Z">
         <w:r>
           <w:t xml:space="preserve">intentional injuries had 12-month seasonality </w:t>
         </w:r>
       </w:ins>
-      <w:ins w:id="63" w:author="Parks, Robbie M" w:date="2018-07-02T19:34:00Z">
+      <w:ins w:id="62" w:author="Parks, Robbie M" w:date="2018-07-02T19:34:00Z">
         <w:r>
           <w:t>for males</w:t>
         </w:r>
       </w:ins>
-      <w:ins w:id="64" w:author="Parks, Robbie M" w:date="2018-07-02T19:32:00Z">
+      <w:ins w:id="63" w:author="Parks, Robbie M" w:date="2018-07-02T19:32:00Z">
         <w:r>
           <w:t xml:space="preserve">, </w:t>
         </w:r>
@@ -1942,80 +1934,80 @@
           <w:t xml:space="preserve"> </w:t>
         </w:r>
       </w:ins>
-      <w:ins w:id="65" w:author="Parks, Robbie M" w:date="2018-07-02T19:33:00Z">
+      <w:ins w:id="64" w:author="Parks, Robbie M" w:date="2018-07-02T19:33:00Z">
         <w:r>
           <w:t xml:space="preserve">those </w:t>
         </w:r>
       </w:ins>
-      <w:ins w:id="66" w:author="Parks, Robbie M" w:date="2018-07-02T19:32:00Z">
+      <w:ins w:id="65" w:author="Parks, Robbie M" w:date="2018-07-02T19:32:00Z">
         <w:r>
           <w:t xml:space="preserve">below 15 </w:t>
         </w:r>
       </w:ins>
-      <w:ins w:id="67" w:author="Parks, Robbie M" w:date="2018-07-02T19:33:00Z">
+      <w:ins w:id="66" w:author="Parks, Robbie M" w:date="2018-07-02T19:33:00Z">
         <w:r>
           <w:t>years</w:t>
         </w:r>
       </w:ins>
-      <w:ins w:id="68" w:author="Parks, Robbie M" w:date="2018-07-02T19:32:00Z">
+      <w:ins w:id="67" w:author="Parks, Robbie M" w:date="2018-07-02T19:32:00Z">
         <w:r>
           <w:t xml:space="preserve"> and 85</w:t>
         </w:r>
       </w:ins>
-      <w:ins w:id="69" w:author="Parks, Robbie M" w:date="2018-07-02T19:33:00Z">
+      <w:ins w:id="68" w:author="Parks, Robbie M" w:date="2018-07-02T19:33:00Z">
         <w:r>
           <w:t xml:space="preserve"> and above</w:t>
         </w:r>
       </w:ins>
-      <w:ins w:id="70" w:author="Parks, Robbie M" w:date="2018-07-02T19:32:00Z">
+      <w:ins w:id="69" w:author="Parks, Robbie M" w:date="2018-07-02T19:32:00Z">
         <w:r>
           <w:t xml:space="preserve"> in </w:t>
         </w:r>
       </w:ins>
-      <w:ins w:id="71" w:author="Parks, Robbie M" w:date="2018-07-02T19:33:00Z">
+      <w:ins w:id="70" w:author="Parks, Robbie M" w:date="2018-07-02T19:33:00Z">
         <w:r>
           <w:t>unintentional injuries</w:t>
         </w:r>
       </w:ins>
-      <w:ins w:id="72" w:author="Parks, Robbie M" w:date="2018-06-20T11:28:00Z">
+      <w:ins w:id="71" w:author="Parks, Robbie M" w:date="2018-06-20T11:28:00Z">
         <w:r>
           <w:t>.</w:t>
         </w:r>
       </w:ins>
-      <w:commentRangeEnd w:id="59"/>
+      <w:commentRangeEnd w:id="58"/>
       <w:r>
         <w:rPr>
           <w:rStyle w:val="CommentReference"/>
           <w:rFonts w:asciiTheme="minorHAnsi" w:hAnsiTheme="minorHAnsi" w:cstheme="minorBidi"/>
           <w:lang w:eastAsia="en-US"/>
         </w:rPr>
-        <w:commentReference w:id="59"/>
-      </w:r>
-      <w:commentRangeEnd w:id="60"/>
+        <w:commentReference w:id="58"/>
+      </w:r>
+      <w:commentRangeEnd w:id="59"/>
       <w:r>
         <w:rPr>
           <w:rStyle w:val="CommentReference"/>
           <w:rFonts w:asciiTheme="minorHAnsi" w:hAnsiTheme="minorHAnsi" w:cstheme="minorBidi"/>
           <w:lang w:eastAsia="en-US"/>
         </w:rPr>
-        <w:commentReference w:id="60"/>
-      </w:r>
-      <w:ins w:id="73" w:author="Majid" w:date="2018-06-26T12:48:00Z">
+        <w:commentReference w:id="59"/>
+      </w:r>
+      <w:ins w:id="72" w:author="Majid" w:date="2018-06-26T12:48:00Z">
         <w:r>
           <w:t xml:space="preserve"> </w:t>
         </w:r>
       </w:ins>
-      <w:ins w:id="74" w:author="Parks, Robbie M" w:date="2018-06-20T11:32:00Z">
+      <w:ins w:id="73" w:author="Parks, Robbie M" w:date="2018-06-20T11:32:00Z">
         <w:r>
           <w:t xml:space="preserve">No </w:t>
         </w:r>
       </w:ins>
-      <w:ins w:id="75" w:author="Parks, Robbie M" w:date="2018-06-20T11:33:00Z">
+      <w:ins w:id="74" w:author="Parks, Robbie M" w:date="2018-06-20T11:33:00Z">
         <w:r>
           <w:t xml:space="preserve">consistent </w:t>
         </w:r>
       </w:ins>
-      <w:ins w:id="76" w:author="Parks, Robbie M" w:date="2018-06-20T11:32:00Z">
+      <w:ins w:id="75" w:author="Parks, Robbie M" w:date="2018-06-20T11:32:00Z">
         <w:r>
           <w:t>seasonality wa</w:t>
         </w:r>
@@ -2023,7 +2015,7 @@
           <w:t xml:space="preserve">s evident in maternal conditions </w:t>
         </w:r>
       </w:ins>
-      <w:ins w:id="77" w:author="Parks, Robbie M" w:date="2018-06-20T11:33:00Z">
+      <w:ins w:id="76" w:author="Parks, Robbie M" w:date="2018-06-20T11:33:00Z">
         <w:r>
           <w:t xml:space="preserve">or substance use disorders for </w:t>
         </w:r>
@@ -2034,7 +2026,7 @@
           <w:t>)</w:t>
         </w:r>
       </w:ins>
-      <w:ins w:id="78" w:author="Parks, Robbie M" w:date="2018-07-02T19:21:00Z">
+      <w:ins w:id="77" w:author="Parks, Robbie M" w:date="2018-07-02T19:21:00Z">
         <w:r>
           <w:t xml:space="preserve">. </w:t>
         </w:r>
@@ -2045,7 +2037,7 @@
         <w:spacing w:line="480" w:lineRule="auto"/>
         <w:jc w:val="both"/>
       </w:pPr>
-      <w:ins w:id="79" w:author="Parks, Robbie M" w:date="2018-07-02T19:21:00Z">
+      <w:ins w:id="78" w:author="Parks, Robbie M" w:date="2018-07-02T19:21:00Z">
         <w:r>
           <w:rPr>
             <w:rStyle w:val="CommentReference"/>
@@ -2061,7 +2053,7 @@
         <w:spacing w:line="480" w:lineRule="auto"/>
         <w:jc w:val="both"/>
         <w:rPr>
-          <w:ins w:id="80" w:author="Parks, Robbie M" w:date="2018-06-20T12:18:00Z"/>
+          <w:ins w:id="79" w:author="Parks, Robbie M" w:date="2018-06-20T12:18:00Z"/>
         </w:rPr>
       </w:pPr>
       <w:r>
@@ -2085,7 +2077,7 @@
       <w:r>
         <w:t>well as for causes of death with</w:t>
       </w:r>
-      <w:del w:id="81" w:author="Parks, Robbie M" w:date="2018-06-20T11:37:00Z">
+      <w:del w:id="80" w:author="Parks, Robbie M" w:date="2018-06-20T11:37:00Z">
         <w:r>
           <w:delText xml:space="preserve"> statistically significant</w:delText>
         </w:r>
@@ -2177,7 +2169,7 @@
         <w:spacing w:line="480" w:lineRule="auto"/>
         <w:jc w:val="both"/>
         <w:rPr>
-          <w:ins w:id="82" w:author="Parks, Robbie M" w:date="2018-06-20T12:19:00Z"/>
+          <w:ins w:id="81" w:author="Parks, Robbie M" w:date="2018-06-20T12:19:00Z"/>
         </w:rPr>
       </w:pPr>
     </w:p>
@@ -2186,15 +2178,20 @@
         <w:spacing w:line="480" w:lineRule="auto"/>
         <w:jc w:val="both"/>
       </w:pPr>
-      <w:ins w:id="83" w:author="Majid" w:date="2018-06-26T12:51:00Z">
+      <w:ins w:id="82" w:author="Majid" w:date="2018-06-26T12:51:00Z">
         <w:r>
           <w:lastRenderedPageBreak/>
           <w:t>Of disaggregated causes,</w:t>
         </w:r>
       </w:ins>
-      <w:ins w:id="84" w:author="Parks, Robbie M" w:date="2018-07-02T22:09:00Z">
+      <w:ins w:id="83" w:author="Parks, Robbie M" w:date="2018-07-02T22:09:00Z">
         <w:r>
           <w:t xml:space="preserve"> </w:t>
+        </w:r>
+      </w:ins>
+      <w:ins w:id="84" w:author="Parks, Robbie M" w:date="2018-07-03T10:20:00Z">
+        <w:r>
+          <w:t xml:space="preserve">deaths of </w:t>
         </w:r>
       </w:ins>
       <w:commentRangeStart w:id="85"/>
@@ -2203,13 +2200,18 @@
           <w:t xml:space="preserve">males and females 65 and over </w:t>
         </w:r>
       </w:ins>
-      <w:ins w:id="87" w:author="Parks, Robbie M" w:date="2018-07-02T22:11:00Z">
-        <w:r>
-          <w:t>died the most in the months of December, January and February, except for intentional injuries</w:t>
+      <w:ins w:id="87" w:author="Parks, Robbie M" w:date="2018-07-03T10:20:00Z">
+        <w:r>
+          <w:t>were highest</w:t>
+        </w:r>
+      </w:ins>
+      <w:ins w:id="88" w:author="Parks, Robbie M" w:date="2018-07-02T22:11:00Z">
+        <w:r>
+          <w:t xml:space="preserve"> in the months of December, January and February, except for intentional injuries</w:t>
         </w:r>
       </w:ins>
       <w:commentRangeEnd w:id="85"/>
-      <w:ins w:id="88" w:author="Parks, Robbie M" w:date="2018-07-02T22:14:00Z">
+      <w:ins w:id="89" w:author="Parks, Robbie M" w:date="2018-07-02T22:14:00Z">
         <w:r>
           <w:rPr>
             <w:rStyle w:val="CommentReference"/>
@@ -2219,32 +2221,32 @@
           <w:commentReference w:id="85"/>
         </w:r>
       </w:ins>
-      <w:ins w:id="89" w:author="Parks, Robbie M" w:date="2018-07-02T22:11:00Z">
+      <w:ins w:id="90" w:author="Parks, Robbie M" w:date="2018-07-02T22:11:00Z">
         <w:r>
           <w:t>.</w:t>
         </w:r>
       </w:ins>
-      <w:ins w:id="90" w:author="Majid" w:date="2018-06-26T12:51:00Z">
+      <w:ins w:id="91" w:author="Majid" w:date="2018-06-26T12:51:00Z">
         <w:r>
           <w:t xml:space="preserve"> </w:t>
         </w:r>
       </w:ins>
-      <w:ins w:id="91" w:author="Parks, Robbie M" w:date="2018-07-02T22:09:00Z">
+      <w:ins w:id="92" w:author="Parks, Robbie M" w:date="2018-07-02T22:09:00Z">
         <w:r>
           <w:t>D</w:t>
         </w:r>
       </w:ins>
-      <w:ins w:id="92" w:author="Parks, Robbie M" w:date="2018-06-20T12:21:00Z">
+      <w:ins w:id="93" w:author="Parks, Robbie M" w:date="2018-06-20T12:21:00Z">
         <w:r>
           <w:t>eath rates in males and females</w:t>
         </w:r>
       </w:ins>
-      <w:ins w:id="93" w:author="Parks, Robbie M" w:date="2018-06-20T12:23:00Z">
+      <w:ins w:id="94" w:author="Parks, Robbie M" w:date="2018-06-20T12:23:00Z">
         <w:r>
           <w:t xml:space="preserve"> of all ages</w:t>
         </w:r>
       </w:ins>
-      <w:ins w:id="94" w:author="Parks, Robbie M" w:date="2018-06-20T12:19:00Z">
+      <w:ins w:id="95" w:author="Parks, Robbie M" w:date="2018-06-20T12:19:00Z">
         <w:r>
           <w:t xml:space="preserve"> were</w:t>
         </w:r>
@@ -2252,32 +2254,32 @@
           <w:t xml:space="preserve"> consistently </w:t>
         </w:r>
       </w:ins>
-      <w:ins w:id="95" w:author="Parks, Robbie M" w:date="2018-06-20T12:22:00Z">
+      <w:ins w:id="96" w:author="Parks, Robbie M" w:date="2018-06-20T12:22:00Z">
         <w:r>
           <w:t xml:space="preserve">highest </w:t>
         </w:r>
       </w:ins>
-      <w:ins w:id="96" w:author="Parks, Robbie M" w:date="2018-06-20T12:19:00Z">
+      <w:ins w:id="97" w:author="Parks, Robbie M" w:date="2018-06-20T12:19:00Z">
         <w:r>
           <w:t xml:space="preserve">in January and February </w:t>
         </w:r>
       </w:ins>
-      <w:ins w:id="97" w:author="Parks, Robbie M" w:date="2018-06-20T12:22:00Z">
+      <w:ins w:id="98" w:author="Parks, Robbie M" w:date="2018-06-20T12:22:00Z">
         <w:r>
           <w:t xml:space="preserve">and lowest in July and August </w:t>
         </w:r>
       </w:ins>
-      <w:ins w:id="98" w:author="Parks, Robbie M" w:date="2018-06-20T12:24:00Z">
+      <w:ins w:id="99" w:author="Parks, Robbie M" w:date="2018-06-20T12:24:00Z">
         <w:r>
           <w:t>in</w:t>
         </w:r>
       </w:ins>
-      <w:ins w:id="99" w:author="Parks, Robbie M" w:date="2018-06-20T12:22:00Z">
+      <w:ins w:id="100" w:author="Parks, Robbie M" w:date="2018-06-20T12:22:00Z">
         <w:r>
           <w:t xml:space="preserve"> </w:t>
         </w:r>
       </w:ins>
-      <w:ins w:id="100" w:author="Parks, Robbie M" w:date="2018-06-20T12:23:00Z">
+      <w:ins w:id="101" w:author="Parks, Robbie M" w:date="2018-06-20T12:23:00Z">
         <w:r>
           <w:t>cardiovascular diseases as well as respiratory in</w:t>
         </w:r>
@@ -2288,58 +2290,58 @@
           <w:t>)</w:t>
         </w:r>
       </w:ins>
-      <w:ins w:id="101" w:author="Parks, Robbie M" w:date="2018-06-20T12:24:00Z">
+      <w:ins w:id="102" w:author="Parks, Robbie M" w:date="2018-06-20T12:24:00Z">
         <w:r>
           <w:t xml:space="preserve">, </w:t>
         </w:r>
       </w:ins>
-      <w:ins w:id="102" w:author="Parks, Robbie M" w:date="2018-06-24T22:38:00Z">
+      <w:ins w:id="103" w:author="Parks, Robbie M" w:date="2018-06-24T22:38:00Z">
         <w:r>
           <w:t>consistent with</w:t>
         </w:r>
       </w:ins>
-      <w:ins w:id="103" w:author="Majid" w:date="2018-06-26T12:51:00Z">
+      <w:ins w:id="104" w:author="Majid" w:date="2018-06-26T12:51:00Z">
         <w:r>
           <w:t xml:space="preserve"> the pattern seen for</w:t>
         </w:r>
       </w:ins>
-      <w:ins w:id="104" w:author="Parks, Robbie M" w:date="2018-06-24T22:38:00Z">
+      <w:ins w:id="105" w:author="Parks, Robbie M" w:date="2018-06-24T22:38:00Z">
         <w:r>
           <w:t xml:space="preserve"> cardiorespiratory deaths (Figure 3).</w:t>
         </w:r>
       </w:ins>
-      <w:ins w:id="105" w:author="Parks, Robbie M" w:date="2018-07-02T22:12:00Z">
+      <w:ins w:id="106" w:author="Parks, Robbie M" w:date="2018-07-02T22:12:00Z">
         <w:r>
           <w:t xml:space="preserve"> For intentional injuries,</w:t>
         </w:r>
       </w:ins>
-      <w:ins w:id="106" w:author="Parks, Robbie M" w:date="2018-07-02T22:13:00Z">
+      <w:ins w:id="107" w:author="Parks, Robbie M" w:date="2018-07-02T22:13:00Z">
         <w:r>
           <w:t xml:space="preserve"> both males and females exhibited a peak in mortality during summer months, in contrast to most of other causes.</w:t>
         </w:r>
       </w:ins>
-      <w:ins w:id="107" w:author="Parks, Robbie M" w:date="2018-07-02T22:12:00Z">
+      <w:ins w:id="108" w:author="Parks, Robbie M" w:date="2018-07-02T22:12:00Z">
         <w:r>
           <w:t xml:space="preserve"> </w:t>
         </w:r>
       </w:ins>
-      <w:commentRangeStart w:id="108"/>
-      <w:ins w:id="109" w:author="Parks, Robbie M" w:date="2018-06-20T12:34:00Z">
+      <w:commentRangeStart w:id="109"/>
+      <w:ins w:id="110" w:author="Parks, Robbie M" w:date="2018-06-20T12:34:00Z">
         <w:r>
           <w:t xml:space="preserve">A </w:t>
         </w:r>
       </w:ins>
-      <w:ins w:id="110" w:author="Parks, Robbie M" w:date="2018-06-20T12:35:00Z">
+      <w:ins w:id="111" w:author="Parks, Robbie M" w:date="2018-06-20T12:35:00Z">
         <w:r>
           <w:t>consistent</w:t>
         </w:r>
       </w:ins>
-      <w:ins w:id="111" w:author="Parks, Robbie M" w:date="2018-06-20T12:34:00Z">
+      <w:ins w:id="112" w:author="Parks, Robbie M" w:date="2018-06-20T12:34:00Z">
         <w:r>
           <w:t xml:space="preserve"> </w:t>
         </w:r>
       </w:ins>
-      <w:ins w:id="112" w:author="Parks, Robbie M" w:date="2018-06-20T12:35:00Z">
+      <w:ins w:id="113" w:author="Parks, Robbie M" w:date="2018-06-20T12:35:00Z">
         <w:r>
           <w:t xml:space="preserve">winter peak across all ages and both sexes </w:t>
         </w:r>
@@ -2353,7 +2355,7 @@
           <w:t xml:space="preserve">), </w:t>
         </w:r>
       </w:ins>
-      <w:ins w:id="113" w:author="Parks, Robbie M" w:date="2018-06-20T12:36:00Z">
+      <w:ins w:id="114" w:author="Parks, Robbie M" w:date="2018-06-20T12:36:00Z">
         <w:r>
           <w:t>apart f</w:t>
         </w:r>
@@ -2361,35 +2363,35 @@
           <w:t xml:space="preserve">rom in 15-34 years for females. </w:t>
         </w:r>
       </w:ins>
-      <w:commentRangeEnd w:id="108"/>
+      <w:commentRangeEnd w:id="109"/>
       <w:r>
         <w:rPr>
           <w:rStyle w:val="CommentReference"/>
           <w:rFonts w:asciiTheme="minorHAnsi" w:hAnsiTheme="minorHAnsi" w:cstheme="minorBidi"/>
           <w:lang w:eastAsia="en-US"/>
         </w:rPr>
-        <w:commentReference w:id="108"/>
-      </w:r>
-      <w:ins w:id="114" w:author="Parks, Robbie M" w:date="2018-07-02T22:15:00Z">
+        <w:commentReference w:id="109"/>
+      </w:r>
+      <w:ins w:id="115" w:author="Parks, Robbie M" w:date="2018-07-02T22:15:00Z">
         <w:r>
           <w:t xml:space="preserve">For genitourinary diseases and substance use disorders, </w:t>
         </w:r>
       </w:ins>
-      <w:ins w:id="115" w:author="Parks, Robbie M" w:date="2018-06-20T12:36:00Z">
+      <w:ins w:id="116" w:author="Parks, Robbie M" w:date="2018-06-20T12:36:00Z">
         <w:r>
           <w:t>u</w:t>
         </w:r>
-        <w:commentRangeStart w:id="116"/>
+        <w:commentRangeStart w:id="117"/>
         <w:r>
           <w:t>ncertainty was too large</w:t>
         </w:r>
       </w:ins>
-      <w:ins w:id="117" w:author="Parks, Robbie M" w:date="2018-07-02T22:16:00Z">
+      <w:ins w:id="118" w:author="Parks, Robbie M" w:date="2018-07-02T22:16:00Z">
         <w:r>
           <w:t xml:space="preserve"> across all ages</w:t>
         </w:r>
       </w:ins>
-      <w:ins w:id="118" w:author="Parks, Robbie M" w:date="2018-06-20T12:36:00Z">
+      <w:ins w:id="119" w:author="Parks, Robbie M" w:date="2018-06-20T12:36:00Z">
         <w:r>
           <w:t xml:space="preserve"> in ma</w:t>
         </w:r>
@@ -2406,7 +2408,7 @@
           <w:t>)</w:t>
         </w:r>
       </w:ins>
-      <w:ins w:id="119" w:author="Parks, Robbie M" w:date="2018-06-20T12:53:00Z">
+      <w:ins w:id="120" w:author="Parks, Robbie M" w:date="2018-06-20T12:53:00Z">
         <w:r>
           <w:t>, which matches the lack of 12-month seasonality evident in the wavelet analysis (Supplemen</w:t>
         </w:r>
@@ -2417,19 +2419,19 @@
           <w:t>)</w:t>
         </w:r>
       </w:ins>
-      <w:ins w:id="120" w:author="Parks, Robbie M" w:date="2018-06-20T12:37:00Z">
+      <w:ins w:id="121" w:author="Parks, Robbie M" w:date="2018-06-20T12:37:00Z">
         <w:r>
           <w:t>.</w:t>
         </w:r>
       </w:ins>
-      <w:commentRangeEnd w:id="116"/>
+      <w:commentRangeEnd w:id="117"/>
       <w:r>
         <w:rPr>
           <w:rStyle w:val="CommentReference"/>
           <w:rFonts w:asciiTheme="minorHAnsi" w:hAnsiTheme="minorHAnsi" w:cstheme="minorBidi"/>
           <w:lang w:eastAsia="en-US"/>
         </w:rPr>
-        <w:commentReference w:id="116"/>
+        <w:commentReference w:id="117"/>
       </w:r>
     </w:p>
     <w:p>
@@ -2437,13 +2439,13 @@
         <w:spacing w:line="480" w:lineRule="auto"/>
         <w:jc w:val="both"/>
         <w:rPr>
-          <w:ins w:id="121" w:author="Parks, Robbie M" w:date="2018-06-20T12:41:00Z"/>
+          <w:ins w:id="122" w:author="Parks, Robbie M" w:date="2018-06-20T12:41:00Z"/>
         </w:rPr>
       </w:pPr>
       <w:r>
         <w:t>From 1980 to 201</w:t>
       </w:r>
-      <w:ins w:id="122" w:author="Parks, Robbie M" w:date="2018-06-19T19:36:00Z">
+      <w:ins w:id="123" w:author="Parks, Robbie M" w:date="2018-06-19T19:36:00Z">
         <w:r>
           <w:t>6</w:t>
         </w:r>
@@ -2571,7 +2573,7 @@
         <w:spacing w:line="480" w:lineRule="auto"/>
         <w:jc w:val="both"/>
         <w:rPr>
-          <w:ins w:id="123" w:author="Parks, Robbie M" w:date="2018-06-20T12:41:00Z"/>
+          <w:ins w:id="124" w:author="Parks, Robbie M" w:date="2018-06-20T12:41:00Z"/>
         </w:rPr>
       </w:pPr>
     </w:p>
@@ -2580,63 +2582,63 @@
         <w:spacing w:line="480" w:lineRule="auto"/>
         <w:jc w:val="both"/>
       </w:pPr>
-      <w:ins w:id="124" w:author="Majid" w:date="2018-06-26T12:54:00Z">
+      <w:ins w:id="125" w:author="Majid" w:date="2018-06-26T12:54:00Z">
         <w:r>
           <w:lastRenderedPageBreak/>
           <w:t>Of disaggregated causes of death</w:t>
         </w:r>
       </w:ins>
-      <w:ins w:id="125" w:author="Parks, Robbie M" w:date="2018-06-20T13:07:00Z">
+      <w:ins w:id="126" w:author="Parks, Robbie M" w:date="2018-06-20T13:07:00Z">
         <w:r>
           <w:t>,</w:t>
         </w:r>
       </w:ins>
-      <w:ins w:id="126" w:author="Parks, Robbie M" w:date="2018-06-20T13:08:00Z">
+      <w:ins w:id="127" w:author="Parks, Robbie M" w:date="2018-06-20T13:08:00Z">
         <w:r>
           <w:t xml:space="preserve"> respiratory infections exhibited</w:t>
         </w:r>
       </w:ins>
-      <w:ins w:id="127" w:author="Parks, Robbie M" w:date="2018-06-20T13:07:00Z">
+      <w:ins w:id="128" w:author="Parks, Robbie M" w:date="2018-06-20T13:07:00Z">
         <w:r>
           <w:t xml:space="preserve"> a significant increase in the </w:t>
         </w:r>
       </w:ins>
-      <w:ins w:id="128" w:author="Parks, Robbie M" w:date="2018-07-02T22:22:00Z">
+      <w:ins w:id="129" w:author="Parks, Robbie M" w:date="2018-07-02T22:22:00Z">
         <w:r>
           <w:t>percent</w:t>
         </w:r>
       </w:ins>
-      <w:ins w:id="129" w:author="Parks, Robbie M" w:date="2018-06-20T13:07:00Z">
+      <w:ins w:id="130" w:author="Parks, Robbie M" w:date="2018-06-20T13:07:00Z">
         <w:r>
           <w:t xml:space="preserve"> difference </w:t>
         </w:r>
       </w:ins>
-      <w:ins w:id="130" w:author="Parks, Robbie M" w:date="2018-07-02T22:22:00Z">
+      <w:ins w:id="131" w:author="Parks, Robbie M" w:date="2018-07-02T22:22:00Z">
         <w:r>
           <w:t xml:space="preserve">between maximum and minimum mortality </w:t>
         </w:r>
       </w:ins>
-      <w:ins w:id="131" w:author="Parks, Robbie M" w:date="2018-06-20T13:08:00Z">
+      <w:ins w:id="132" w:author="Parks, Robbie M" w:date="2018-06-20T13:08:00Z">
         <w:r>
           <w:t xml:space="preserve">for </w:t>
         </w:r>
       </w:ins>
-      <w:ins w:id="132" w:author="Parks, Robbie M" w:date="2018-06-20T13:09:00Z">
+      <w:ins w:id="133" w:author="Parks, Robbie M" w:date="2018-06-20T13:09:00Z">
         <w:r>
           <w:t xml:space="preserve">boys and girls of </w:t>
         </w:r>
       </w:ins>
-      <w:ins w:id="133" w:author="Parks, Robbie M" w:date="2018-06-20T13:08:00Z">
+      <w:ins w:id="134" w:author="Parks, Robbie M" w:date="2018-06-20T13:08:00Z">
         <w:r>
           <w:t xml:space="preserve">0-4 </w:t>
         </w:r>
       </w:ins>
-      <w:ins w:id="134" w:author="Parks, Robbie M" w:date="2018-06-20T13:09:00Z">
+      <w:ins w:id="135" w:author="Parks, Robbie M" w:date="2018-06-20T13:09:00Z">
         <w:r>
           <w:t>years</w:t>
         </w:r>
       </w:ins>
-      <w:ins w:id="135" w:author="Parks, Robbie M" w:date="2018-06-20T13:08:00Z">
+      <w:ins w:id="136" w:author="Parks, Robbie M" w:date="2018-06-20T13:08:00Z">
         <w:r>
           <w:t xml:space="preserve"> </w:t>
         </w:r>
@@ -2647,58 +2649,58 @@
           <w:t>).</w:t>
         </w:r>
       </w:ins>
-      <w:ins w:id="136" w:author="Parks, Robbie M" w:date="2018-06-20T13:10:00Z">
+      <w:ins w:id="137" w:author="Parks, Robbie M" w:date="2018-06-20T13:10:00Z">
         <w:r>
           <w:t xml:space="preserve"> There </w:t>
         </w:r>
       </w:ins>
-      <w:ins w:id="137" w:author="Majid" w:date="2018-06-26T12:57:00Z">
+      <w:ins w:id="138" w:author="Majid" w:date="2018-06-26T12:57:00Z">
         <w:r>
           <w:t>we</w:t>
         </w:r>
       </w:ins>
-      <w:ins w:id="138" w:author="Parks, Robbie M" w:date="2018-06-20T13:10:00Z">
+      <w:ins w:id="139" w:author="Parks, Robbie M" w:date="2018-06-20T13:10:00Z">
         <w:r>
           <w:t xml:space="preserve">re also distinct patterns of changing </w:t>
         </w:r>
       </w:ins>
-      <w:ins w:id="139" w:author="Parks, Robbie M" w:date="2018-07-02T22:22:00Z">
+      <w:ins w:id="140" w:author="Parks, Robbie M" w:date="2018-07-02T22:22:00Z">
         <w:r>
           <w:t>percent</w:t>
         </w:r>
       </w:ins>
-      <w:ins w:id="140" w:author="Parks, Robbie M" w:date="2018-06-20T13:10:00Z">
+      <w:ins w:id="141" w:author="Parks, Robbie M" w:date="2018-06-20T13:10:00Z">
         <w:r>
           <w:t xml:space="preserve"> difference for unintentional injuries</w:t>
         </w:r>
       </w:ins>
-      <w:ins w:id="141" w:author="Parks, Robbie M" w:date="2018-07-02T22:32:00Z">
+      <w:ins w:id="142" w:author="Parks, Robbie M" w:date="2018-07-02T22:32:00Z">
         <w:r>
           <w:t xml:space="preserve"> </w:t>
         </w:r>
       </w:ins>
-      <w:ins w:id="142" w:author="Parks, Robbie M" w:date="2018-07-02T22:31:00Z">
+      <w:ins w:id="143" w:author="Parks, Robbie M" w:date="2018-07-02T22:31:00Z">
         <w:r>
           <w:t>match</w:t>
         </w:r>
       </w:ins>
-      <w:ins w:id="143" w:author="Parks, Robbie M" w:date="2018-07-02T22:33:00Z">
+      <w:ins w:id="144" w:author="Parks, Robbie M" w:date="2018-07-02T22:33:00Z">
         <w:r>
           <w:t>ing</w:t>
         </w:r>
       </w:ins>
-      <w:ins w:id="144" w:author="Parks, Robbie M" w:date="2018-07-02T22:31:00Z">
+      <w:ins w:id="145" w:author="Parks, Robbie M" w:date="2018-07-02T22:31:00Z">
         <w:r>
           <w:t xml:space="preserve"> changes in injuries overall</w:t>
         </w:r>
       </w:ins>
-      <w:ins w:id="145" w:author="Parks, Robbie M" w:date="2018-07-02T22:30:00Z">
+      <w:ins w:id="146" w:author="Parks, Robbie M" w:date="2018-07-02T22:30:00Z">
         <w:r>
           <w:t xml:space="preserve"> </w:t>
         </w:r>
       </w:ins>
-      <w:commentRangeStart w:id="146"/>
-      <w:ins w:id="147" w:author="Parks, Robbie M" w:date="2018-06-20T13:10:00Z">
+      <w:commentRangeStart w:id="147"/>
+      <w:ins w:id="148" w:author="Parks, Robbie M" w:date="2018-06-20T13:10:00Z">
         <w:r>
           <w:t>f</w:t>
         </w:r>
@@ -2706,26 +2708,26 @@
           <w:t>or several age groups, including the rise in percent difference of 0-4 years for both sexes</w:t>
         </w:r>
       </w:ins>
-      <w:ins w:id="148" w:author="Parks, Robbie M" w:date="2018-06-25T01:25:00Z">
+      <w:ins w:id="149" w:author="Parks, Robbie M" w:date="2018-06-25T01:25:00Z">
         <w:r>
           <w:t xml:space="preserve">, </w:t>
         </w:r>
       </w:ins>
-      <w:commentRangeEnd w:id="146"/>
+      <w:commentRangeEnd w:id="147"/>
       <w:r>
         <w:rPr>
           <w:rStyle w:val="CommentReference"/>
           <w:rFonts w:asciiTheme="minorHAnsi" w:hAnsiTheme="minorHAnsi" w:cstheme="minorBidi"/>
           <w:lang w:eastAsia="en-US"/>
         </w:rPr>
-        <w:commentReference w:id="146"/>
-      </w:r>
-      <w:ins w:id="149" w:author="Majid" w:date="2018-06-26T12:57:00Z">
+        <w:commentReference w:id="147"/>
+      </w:r>
+      <w:ins w:id="150" w:author="Majid" w:date="2018-06-26T12:57:00Z">
         <w:r>
           <w:t>indicating</w:t>
         </w:r>
       </w:ins>
-      <w:ins w:id="150" w:author="Parks, Robbie M" w:date="2018-06-25T01:25:00Z">
+      <w:ins w:id="151" w:author="Parks, Robbie M" w:date="2018-06-25T01:25:00Z">
         <w:r>
           <w:t xml:space="preserve"> that they are largely driving the seasonality changes</w:t>
         </w:r>
@@ -2733,18 +2735,18 @@
           <w:t xml:space="preserve"> in injuries</w:t>
         </w:r>
       </w:ins>
-      <w:ins w:id="151" w:author="Parks, Robbie M" w:date="2018-06-20T13:10:00Z">
+      <w:ins w:id="152" w:author="Parks, Robbie M" w:date="2018-06-20T13:10:00Z">
         <w:r>
           <w:t xml:space="preserve"> </w:t>
         </w:r>
       </w:ins>
       <w:proofErr w:type="gramStart"/>
-      <w:ins w:id="152" w:author="Majid" w:date="2018-06-26T12:57:00Z">
+      <w:ins w:id="153" w:author="Majid" w:date="2018-06-26T12:57:00Z">
         <w:r>
           <w:t xml:space="preserve">as a whole </w:t>
         </w:r>
       </w:ins>
-      <w:ins w:id="153" w:author="Parks, Robbie M" w:date="2018-06-20T13:10:00Z">
+      <w:ins w:id="154" w:author="Parks, Robbie M" w:date="2018-06-20T13:10:00Z">
         <w:r>
           <w:t>(</w:t>
         </w:r>
@@ -2765,7 +2767,7 @@
         <w:spacing w:line="480" w:lineRule="auto"/>
         <w:jc w:val="both"/>
         <w:rPr>
-          <w:ins w:id="154" w:author="Parks, Robbie M" w:date="2018-06-19T20:55:00Z"/>
+          <w:ins w:id="155" w:author="Parks, Robbie M" w:date="2018-06-19T20:55:00Z"/>
         </w:rPr>
       </w:pPr>
       <w:r>
@@ -2882,12 +2884,12 @@
       <w:r>
         <w:t xml:space="preserve">Supplementary Figure </w:t>
       </w:r>
-      <w:ins w:id="155" w:author="Parks, Robbie M" w:date="2018-06-20T13:11:00Z">
+      <w:ins w:id="156" w:author="Parks, Robbie M" w:date="2018-06-20T13:11:00Z">
         <w:r>
           <w:t>4</w:t>
         </w:r>
       </w:ins>
-      <w:del w:id="156" w:author="Parks, Robbie M" w:date="2018-06-20T13:11:00Z">
+      <w:del w:id="157" w:author="Parks, Robbie M" w:date="2018-06-20T13:11:00Z">
         <w:r>
           <w:delText>1</w:delText>
         </w:r>
@@ -2904,7 +2906,7 @@
         <w:spacing w:line="480" w:lineRule="auto"/>
         <w:jc w:val="both"/>
         <w:rPr>
-          <w:ins w:id="157" w:author="Parks, Robbie M" w:date="2018-06-19T20:55:00Z"/>
+          <w:ins w:id="158" w:author="Parks, Robbie M" w:date="2018-06-19T20:55:00Z"/>
         </w:rPr>
       </w:pPr>
     </w:p>
@@ -2913,11 +2915,11 @@
         <w:spacing w:line="480" w:lineRule="auto"/>
         <w:jc w:val="both"/>
         <w:rPr>
-          <w:ins w:id="158" w:author="Parks, Robbie M" w:date="2018-06-19T20:55:00Z"/>
+          <w:ins w:id="159" w:author="Parks, Robbie M" w:date="2018-06-19T20:55:00Z"/>
           <w:i/>
         </w:rPr>
       </w:pPr>
-      <w:ins w:id="159" w:author="Parks, Robbie M" w:date="2018-06-19T20:55:00Z">
+      <w:ins w:id="160" w:author="Parks, Robbie M" w:date="2018-06-19T20:55:00Z">
         <w:r>
           <w:rPr>
             <w:i/>
@@ -2931,11 +2933,11 @@
         <w:spacing w:line="480" w:lineRule="auto"/>
         <w:jc w:val="both"/>
         <w:rPr>
-          <w:ins w:id="160" w:author="Parks, Robbie M" w:date="2018-06-24T22:39:00Z"/>
-          <w:color w:val="000000" w:themeColor="text1"/>
-        </w:rPr>
-      </w:pPr>
-      <w:ins w:id="161" w:author="Parks, Robbie M" w:date="2018-06-24T22:39:00Z">
+          <w:ins w:id="161" w:author="Parks, Robbie M" w:date="2018-06-24T22:39:00Z"/>
+          <w:color w:val="000000" w:themeColor="text1"/>
+        </w:rPr>
+      </w:pPr>
+      <w:ins w:id="162" w:author="Parks, Robbie M" w:date="2018-06-24T22:39:00Z">
         <w:r>
           <w:rPr>
             <w:color w:val="000000" w:themeColor="text1"/>
@@ -3018,146 +3020,143 @@
       <w:r>
         <w:t xml:space="preserve">temperature. </w:t>
       </w:r>
-      <w:commentRangeStart w:id="162"/>
-      <w:r>
-        <w:t>A limitation of our study is that we used broad causes of death so that we have sufficient number of deaths b</w:t>
-      </w:r>
-      <w:r>
-        <w:t>y age group, sex, year, climate</w:t>
-      </w:r>
-      <w:r>
-        <w:t xml:space="preserve"> region and cause of death. Different diseases and injuries may be different</w:t>
-      </w:r>
-      <w:r>
-        <w:t xml:space="preserve">ially affected by environmental, </w:t>
-      </w:r>
-      <w:r>
-        <w:t>behavio</w:t>
-      </w:r>
-      <w:r>
-        <w:t>u</w:t>
-      </w:r>
-      <w:r>
-        <w:t>ral</w:t>
-      </w:r>
-      <w:r>
-        <w:t xml:space="preserve"> and healthcare</w:t>
-      </w:r>
-      <w:r>
-        <w:t xml:space="preserve"> factors associated with season and hence differ in their seasonal </w:t>
-      </w:r>
-      <w:ins w:id="163" w:author="Parks, Robbie M" w:date="2018-06-20T10:32:00Z">
-        <w:r>
-          <w:t>pattern</w:t>
-        </w:r>
-      </w:ins>
-      <w:r>
-        <w:t>. For example, suicides have bee</w:t>
-      </w:r>
-      <w:r>
-        <w:t xml:space="preserve">n found to peak in early spring </w:t>
-      </w:r>
-      <w:r>
-        <w:fldChar w:fldCharType="begin" w:fldLock="1"/>
-      </w:r>
-      <w:r>
-        <w:instrText>ADDIN CSL_CITATION { "citationItems" : [ { "id" : "ITEM-1", "itemData" : { "DOI" : "10.4054/DemRes.2002.6.17", "ISSN" : "14359871", "author" : [ { "dropping-particle" : "", "family" : "Feinstein", "given" : "Craig A.", "non-dropping-particle" : "", "parse-names" : false, "suffix" : "" } ], "container-title" : "Demographic Research", "id" : "ITEM-1", "issued" : { "date-parts" : [ [ "2002" ] ] }, "page" : "469-486", "title" : "Seasonality of deaths in the U.S. by age and cause", "type" : "article-journal", "volume" : "6" }, "uris" : [ "http://www.mendeley.com/documents/?uuid=e0a30cb0-f37e-4639-b84c-def2337e8c99" ] } ], "mendeley" : { "formattedCitation" : "(Feinstein, 2002)", "plainTextFormattedCitation" : "(Feinstein, 2002)", "previouslyFormattedCitation" : "(Feinstein, 2002)" }, "properties" : {  }, "schema" : "https://github.com/citation-style-language/schema/raw/master/csl-citation.json" }</w:instrText>
-      </w:r>
-      <w:r>
-        <w:fldChar w:fldCharType="separate"/>
-      </w:r>
-      <w:r>
-        <w:rPr>
-          <w:noProof/>
-        </w:rPr>
-        <w:t>(Feinstein, 2002)</w:t>
-      </w:r>
-      <w:r>
-        <w:fldChar w:fldCharType="end"/>
-      </w:r>
-      <w:r>
-        <w:t>,</w:t>
-      </w:r>
-      <w:r>
-        <w:t xml:space="preserve"> and cardiovascular disease mortality may peak earlier in the winter than that from respiratory conditions</w:t>
-      </w:r>
-      <w:r>
-        <w:t xml:space="preserve"> </w:t>
-      </w:r>
-      <w:r>
-        <w:fldChar w:fldCharType="begin" w:fldLock="1"/>
-      </w:r>
-      <w:r>
-        <w:instrText>ADDIN CSL_CITATION { "citationItems" : [ { "id" : "ITEM-1", "itemData" : { "DOI" : "10.1136/jech.46.3.261", "ISBN" : "0143-005X (Print)\\r0143-005X (Linking)", "ISSN" : "0143005X", "PMID" : "1645083", "abstract" : "The aim was to describe the pattern of seasonal variation in all cause mortality in The Netherlands, and to analyse the contribution of specific causes of death to the winter excess of all cause mortality.", "author" : [ { "dropping-particle" : "", "family" : "Mackenbach", "given" : "J. P.", "non-dropping-particle" : "", "parse-names" : false, "suffix" : "" }, { "dropping-particle" : "", "family" : "Kunst", "given" : "A. E.", "non-dropping-particle" : "", "parse-names" : false, "suffix" : "" }, { "dropping-particle" : "", "family" : "Looman", "given" : "C. W.N.", "non-dropping-particle" : "", "parse-names" : false, "suffix" : "" } ], "container-title" : "Journal of Epidemiology and Community Health", "id" : "ITEM-1", "issue" : "3", "issued" : { "date-parts" : [ [ "1992" ] ] }, "page" : "261-265", "title" : "Seasonal variation in mortality in The Netherlands", "type" : "article-journal", "volume" : "46" }, "uris" : [ "http://www.mendeley.com/documents/?uuid=c6fd80d1-2713-4c87-9c92-52f99af3b3c9" ] } ], "mendeley" : { "formattedCitation" : "(Mackenbach, Kunst, &amp; Looman, 1992)", "plainTextFormattedCitation" : "(Mackenbach, Kunst, &amp; Looman, 1992)", "previouslyFormattedCitation" : "(Mackenbach, Kunst, &amp; Looman, 1992)" }, "properties" : {  }, "schema" : "https://github.com/citation-style-language/schema/raw/master/csl-citation.json" }</w:instrText>
-      </w:r>
-      <w:r>
-        <w:fldChar w:fldCharType="separate"/>
-      </w:r>
-      <w:r>
-        <w:rPr>
-          <w:noProof/>
-        </w:rPr>
-        <w:t>(Mackenbach, Kunst, &amp; Looman, 1992)</w:t>
-      </w:r>
-      <w:r>
-        <w:fldChar w:fldCharType="end"/>
-      </w:r>
-      <w:r>
-        <w:t>.</w:t>
-      </w:r>
-      <w:r>
-        <w:t xml:space="preserve"> </w:t>
-      </w:r>
-      <w:commentRangeEnd w:id="162"/>
-      <w:r>
-        <w:rPr>
-          <w:rStyle w:val="CommentReference"/>
-          <w:rFonts w:asciiTheme="minorHAnsi" w:hAnsiTheme="minorHAnsi" w:cstheme="minorBidi"/>
-        </w:rPr>
-        <w:commentReference w:id="162"/>
-      </w:r>
-      <w:r>
-        <w:t>Similarly, the seasonality of</w:t>
-      </w:r>
-      <w:r>
-        <w:t xml:space="preserve"> influenza</w:t>
-      </w:r>
-      <w:r>
-        <w:t>, and how it has changed over time,</w:t>
-      </w:r>
-      <w:r>
-        <w:t xml:space="preserve"> </w:t>
-      </w:r>
-      <w:r>
-        <w:t xml:space="preserve">may be different than that of other respiratory diseases due to disease-specific interventions </w:t>
-      </w:r>
-      <w:r>
-        <w:fldChar w:fldCharType="begin" w:fldLock="1"/>
-      </w:r>
-      <w:r>
-        <w:instrText>ADDIN CSL_CITATION { "citationItems" : [ { "id" : "ITEM-1", "itemData" : { "DOI" : "10.1001/archinte.165.3.265", "ISBN" : "0003-9926 (Print)\\r0003-9926 (Linking)", "ISSN" : "00039926", "PMID" : "15710788", "abstract" : "BACKGROUND: Observational studies report that influenza vaccination reduces winter mortality risk from any cause by 50% among the elderly. Influenza vaccination coverage among elderly persons (&gt; or =65 years) in the United States increased from between 15% and 20% before 1980 to 65% in 2001. Unexpectedly, estimates of influenza-related mortality in this age group also increased during this period. We tried to reconcile these conflicting findings by adjusting excess mortality estimates for aging and increased circulation of influenza A(H3N2) viruses. METHODS: We used a cyclical regression model to generate seasonal estimates of national influenza-related mortality (excess mortality) among the elderly in both pneumonia and influenza and all-cause deaths for the 33 seasons from 1968 to 2001. We stratified the data by 5-year age group and separated seasons dominated by A(H3N2) viruses from other seasons. RESULTS: For people aged 65 to 74 years, excess mortality rates in A(H3N2)-dominated seasons fell between 1968 and the early 1980s but remained approximately constant thereafter. For persons 85 years or older, the mortality rate remained flat throughout. Excess mortality in A(H1N1) and B seasons did not change. All-cause excess mortality for persons 65 years or older never exceeded 10% of all winter deaths. CONCLUSIONS: We attribute the decline in influenza-related mortality among people aged 65 to 74 years in the decade after the 1968 pandemic to the acquisition of immunity to the emerging A(H3N2) virus. We could not correlate increasing vaccination coverage after 1980 with declining mortality rates in any age group. Because fewer than 10% of all winter deaths were attributable to influenza in any season, we conclude that observational studies substantially overestimate vaccination benefit.", "author" : [ { "dropping-particle" : "", "family" : "Simonsen", "given" : "Lone", "non-dropping-particle" : "", "parse-names" : false, "suffix" : "" }, { "dropping-particle" : "", "family" : "Reichert", "given" : "Thomas A.", "non-dropping-particle" : "", "parse-names" : false, "suffix" : "" }, { "dropping-particle" : "", "family" : "Viboud", "given" : "Cecile", "non-dropping-particle" : "", "parse-names" : false, "suffix" : "" }, { "dropping-particle" : "", "family" : "Blackwelder", "given" : "William C.", "non-dropping-particle" : "", "parse-names" : false, "suffix" : "" }, { "dropping-particle" : "", "family" : "Taylor", "given" : "Robert J.", "non-dropping-particle" : "", "parse-names" : false, "suffix" : "" }, { "dropping-particle" : "", "family" : "Miller", "given" : "Mark A.", "non-dropping-particle" : "", "parse-names" : false, "suffix" : "" } ], "container-title" : "Archives of Internal Medicine", "id" : "ITEM-1", "issue" : "3", "issued" : { "date-parts" : [ [ "2005" ] ] }, "page" : "265-272", "title" : "Impact of influenza vaccination on seasonal mortality in the US elderly population", "type" : "article-journal", "volume" : "165" }, "uris" : [ "http://www.mendeley.com/documents/?uuid=4c915465-82ef-4c64-bd05-c972d2c4bf29" ] } ], "mendeley" : { "formattedCitation" : "(Simonsen et al., 2005)", "plainTextFormattedCitation" : "(Simonsen et al., 2005)", "previouslyFormattedCitation" : "(Simonsen et al., 2005)" }, "properties" : {  }, "schema" : "https://github.com/citation-style-language/schema/raw/master/csl-citation.json" }</w:instrText>
-      </w:r>
-      <w:r>
-        <w:fldChar w:fldCharType="separate"/>
-      </w:r>
-      <w:r>
-        <w:rPr>
-          <w:noProof/>
-        </w:rPr>
-        <w:t>(Simonsen et al., 2005)</w:t>
-      </w:r>
-      <w:r>
-        <w:fldChar w:fldCharType="end"/>
-      </w:r>
-      <w:r>
-        <w:t xml:space="preserve">. </w:t>
-      </w:r>
-      <w:r>
-        <w:t>Further</w:t>
-      </w:r>
-      <w:r>
-        <w:t xml:space="preserve">, </w:t>
-      </w:r>
+      <w:commentRangeStart w:id="163"/>
+      <w:r>
+        <w:t xml:space="preserve">A limitation of our study is that </w:t>
+      </w:r>
+      <w:del w:id="164" w:author="Parks, Robbie M" w:date="2018-07-03T10:46:00Z">
+        <w:r>
+          <w:delText>we used broad causes of death so that we have sufficient number of deaths b</w:delText>
+        </w:r>
+        <w:r>
+          <w:delText>y age group, sex, year, climate</w:delText>
+        </w:r>
+        <w:r>
+          <w:delText xml:space="preserve"> region and cause of death. Different diseases and injuries may be different</w:delText>
+        </w:r>
+        <w:r>
+          <w:delText xml:space="preserve">ially affected by environmental, </w:delText>
+        </w:r>
+        <w:r>
+          <w:delText>behavio</w:delText>
+        </w:r>
+        <w:r>
+          <w:delText>u</w:delText>
+        </w:r>
+        <w:r>
+          <w:delText>ral</w:delText>
+        </w:r>
+        <w:r>
+          <w:delText xml:space="preserve"> and healthcare</w:delText>
+        </w:r>
+        <w:r>
+          <w:delText xml:space="preserve"> factors associated with season and hence differ in their seasonal . For example, suicides have bee</w:delText>
+        </w:r>
+        <w:r>
+          <w:delText xml:space="preserve">n found to peak in early spring </w:delText>
+        </w:r>
+        <w:r>
+          <w:fldChar w:fldCharType="begin" w:fldLock="1"/>
+        </w:r>
+        <w:r>
+          <w:delInstrText>ADDIN CSL_CITATION { "citationItems" : [ { "id" : "ITEM-1", "itemData" : { "DOI" : "10.4054/DemRes.2002.6.17", "ISSN" : "14359871", "author" : [ { "dropping-particle" : "", "family" : "Feinstein", "given" : "Craig A.", "non-dropping-particle" : "", "parse-names" : false, "suffix" : "" } ], "container-title" : "Demographic Research", "id" : "ITEM-1", "issued" : { "date-parts" : [ [ "2002" ] ] }, "page" : "469-486", "title" : "Seasonality of deaths in the U.S. by age and cause", "type" : "article-journal", "volume" : "6" }, "uris" : [ "http://www.mendeley.com/documents/?uuid=e0a30cb0-f37e-4639-b84c-def2337e8c99" ] } ], "mendeley" : { "formattedCitation" : "(Feinstein, 2002)", "plainTextFormattedCitation" : "(Feinstein, 2002)", "previouslyFormattedCitation" : "(Feinstein, 2002)" }, "properties" : {  }, "schema" : "https://github.com/citation-style-language/schema/raw/master/csl-citation.json" }</w:delInstrText>
+        </w:r>
+        <w:r>
+          <w:fldChar w:fldCharType="separate"/>
+        </w:r>
+        <w:r>
+          <w:rPr>
+            <w:noProof/>
+          </w:rPr>
+          <w:delText>(Feinstein, 2002)</w:delText>
+        </w:r>
+        <w:r>
+          <w:fldChar w:fldCharType="end"/>
+        </w:r>
+        <w:r>
+          <w:delText>,</w:delText>
+        </w:r>
+        <w:r>
+          <w:delText xml:space="preserve"> and cardiovascular disease mortality may peak earlier in the winter than that from respiratory conditions</w:delText>
+        </w:r>
+        <w:r>
+          <w:delText xml:space="preserve"> </w:delText>
+        </w:r>
+        <w:r>
+          <w:fldChar w:fldCharType="begin" w:fldLock="1"/>
+        </w:r>
+        <w:r>
+          <w:delInstrText>ADDIN CSL_CITATION { "citationItems" : [ { "id" : "ITEM-1", "itemData" : { "DOI" : "10.1136/jech.46.3.261", "ISBN" : "0143-005X (Print)\\r0143-005X (Linking)", "ISSN" : "0143005X", "PMID" : "1645083", "abstract" : "The aim was to describe the pattern of seasonal variation in all cause mortality in The Netherlands, and to analyse the contribution of specific causes of death to the winter excess of all cause mortality.", "author" : [ { "dropping-particle" : "", "family" : "Mackenbach", "given" : "J. P.", "non-dropping-particle" : "", "parse-names" : false, "suffix" : "" }, { "dropping-particle" : "", "family" : "Kunst", "given" : "A. E.", "non-dropping-particle" : "", "parse-names" : false, "suffix" : "" }, { "dropping-particle" : "", "family" : "Looman", "given" : "C. W.N.", "non-dropping-particle" : "", "parse-names" : false, "suffix" : "" } ], "container-title" : "Journal of Epidemiology and Community Health", "id" : "ITEM-1", "issue" : "3", "issued" : { "date-parts" : [ [ "1992" ] ] }, "page" : "261-265", "title" : "Seasonal variation in mortality in The Netherlands", "type" : "article-journal", "volume" : "46" }, "uris" : [ "http://www.mendeley.com/documents/?uuid=c6fd80d1-2713-4c87-9c92-52f99af3b3c9" ] } ], "mendeley" : { "formattedCitation" : "(Mackenbach, Kunst, &amp; Looman, 1992)", "plainTextFormattedCitation" : "(Mackenbach, Kunst, &amp; Looman, 1992)", "previouslyFormattedCitation" : "(Mackenbach, Kunst, &amp; Looman, 1992)" }, "properties" : {  }, "schema" : "https://github.com/citation-style-language/schema/raw/master/csl-citation.json" }</w:delInstrText>
+        </w:r>
+        <w:r>
+          <w:fldChar w:fldCharType="separate"/>
+        </w:r>
+        <w:r>
+          <w:rPr>
+            <w:noProof/>
+          </w:rPr>
+          <w:delText>(Mackenbach, Kunst, &amp; Looman, 1992)</w:delText>
+        </w:r>
+        <w:r>
+          <w:fldChar w:fldCharType="end"/>
+        </w:r>
+        <w:r>
+          <w:delText>.</w:delText>
+        </w:r>
+        <w:r>
+          <w:delText xml:space="preserve"> </w:delText>
+        </w:r>
+        <w:commentRangeEnd w:id="163"/>
+        <w:r>
+          <w:rPr>
+            <w:rStyle w:val="CommentReference"/>
+            <w:rFonts w:asciiTheme="minorHAnsi" w:hAnsiTheme="minorHAnsi" w:cstheme="minorBidi"/>
+          </w:rPr>
+          <w:commentReference w:id="163"/>
+        </w:r>
+        <w:r>
+          <w:delText>Similarly, the seasonality of</w:delText>
+        </w:r>
+        <w:r>
+          <w:delText xml:space="preserve"> influenza</w:delText>
+        </w:r>
+        <w:r>
+          <w:delText>, and how it has changed over time,</w:delText>
+        </w:r>
+        <w:r>
+          <w:delText xml:space="preserve"> </w:delText>
+        </w:r>
+        <w:r>
+          <w:delText xml:space="preserve">may be different than that of other respiratory diseases due to disease-specific interventions </w:delText>
+        </w:r>
+        <w:r>
+          <w:fldChar w:fldCharType="begin" w:fldLock="1"/>
+        </w:r>
+        <w:r>
+          <w:delInstrText>ADDIN CSL_CITATION { "citationItems" : [ { "id" : "ITEM-1", "itemData" : { "DOI" : "10.1001/archinte.165.3.265", "ISBN" : "0003-9926 (Print)\\r0003-9926 (Linking)", "ISSN" : "00039926", "PMID" : "15710788", "abstract" : "BACKGROUND: Observational studies report that influenza vaccination reduces winter mortality risk from any cause by 50% among the elderly. Influenza vaccination coverage among elderly persons (&gt; or =65 years) in the United States increased from between 15% and 20% before 1980 to 65% in 2001. Unexpectedly, estimates of influenza-related mortality in this age group also increased during this period. We tried to reconcile these conflicting findings by adjusting excess mortality estimates for aging and increased circulation of influenza A(H3N2) viruses. METHODS: We used a cyclical regression model to generate seasonal estimates of national influenza-related mortality (excess mortality) among the elderly in both pneumonia and influenza and all-cause deaths for the 33 seasons from 1968 to 2001. We stratified the data by 5-year age group and separated seasons dominated by A(H3N2) viruses from other seasons. RESULTS: For people aged 65 to 74 years, excess mortality rates in A(H3N2)-dominated seasons fell between 1968 and the early 1980s but remained approximately constant thereafter. For persons 85 years or older, the mortality rate remained flat throughout. Excess mortality in A(H1N1) and B seasons did not change. All-cause excess mortality for persons 65 years or older never exceeded 10% of all winter deaths. CONCLUSIONS: We attribute the decline in influenza-related mortality among people aged 65 to 74 years in the decade after the 1968 pandemic to the acquisition of immunity to the emerging A(H3N2) virus. We could not correlate increasing vaccination coverage after 1980 with declining mortality rates in any age group. Because fewer than 10% of all winter deaths were attributable to influenza in any season, we conclude that observational studies substantially overestimate vaccination benefit.", "author" : [ { "dropping-particle" : "", "family" : "Simonsen", "given" : "Lone", "non-dropping-particle" : "", "parse-names" : false, "suffix" : "" }, { "dropping-particle" : "", "family" : "Reichert", "given" : "Thomas A.", "non-dropping-particle" : "", "parse-names" : false, "suffix" : "" }, { "dropping-particle" : "", "family" : "Viboud", "given" : "Cecile", "non-dropping-particle" : "", "parse-names" : false, "suffix" : "" }, { "dropping-particle" : "", "family" : "Blackwelder", "given" : "William C.", "non-dropping-particle" : "", "parse-names" : false, "suffix" : "" }, { "dropping-particle" : "", "family" : "Taylor", "given" : "Robert J.", "non-dropping-particle" : "", "parse-names" : false, "suffix" : "" }, { "dropping-particle" : "", "family" : "Miller", "given" : "Mark A.", "non-dropping-particle" : "", "parse-names" : false, "suffix" : "" } ], "container-title" : "Archives of Internal Medicine", "id" : "ITEM-1", "issue" : "3", "issued" : { "date-parts" : [ [ "2005" ] ] }, "page" : "265-272", "title" : "Impact of influenza vaccination on seasonal mortality in the US elderly population", "type" : "article-journal", "volume" : "165" }, "uris" : [ "http://www.mendeley.com/documents/?uuid=4c915465-82ef-4c64-bd05-c972d2c4bf29" ] } ], "mendeley" : { "formattedCitation" : "(Simonsen et al., 2005)", "plainTextFormattedCitation" : "(Simonsen et al., 2005)", "previouslyFormattedCitation" : "(Simonsen et al., 2005)" }, "properties" : {  }, "schema" : "https://github.com/citation-style-language/schema/raw/master/csl-citation.json" }</w:delInstrText>
+        </w:r>
+        <w:r>
+          <w:fldChar w:fldCharType="separate"/>
+        </w:r>
+        <w:r>
+          <w:rPr>
+            <w:noProof/>
+          </w:rPr>
+          <w:delText>(Simonsen et al., 2005)</w:delText>
+        </w:r>
+        <w:r>
+          <w:fldChar w:fldCharType="end"/>
+        </w:r>
+        <w:r>
+          <w:delText xml:space="preserve">. </w:delText>
+        </w:r>
+        <w:r>
+          <w:delText>Further</w:delText>
+        </w:r>
+        <w:r>
+          <w:delText xml:space="preserve">, </w:delText>
+        </w:r>
+      </w:del>
       <w:r>
         <w:t xml:space="preserve">we did not </w:t>
       </w:r>
@@ -3226,7 +3225,12 @@
         <w:t xml:space="preserve">e used wavelet and </w:t>
       </w:r>
       <w:r>
-        <w:t>centre</w:t>
+        <w:t>ce</w:t>
+      </w:r>
+      <w:bookmarkStart w:id="165" w:name="_GoBack"/>
+      <w:bookmarkEnd w:id="165"/>
+      <w:r>
+        <w:t>ntre</w:t>
       </w:r>
       <w:r>
         <w:t xml:space="preserve"> of gravity analyses, which allowed not only systematically identifying and </w:t>
@@ -3261,7 +3265,7 @@
       <w:r>
         <w:t xml:space="preserve"> distinct seasonal </w:t>
       </w:r>
-      <w:ins w:id="164" w:author="Parks, Robbie M" w:date="2018-07-02T19:45:00Z">
+      <w:ins w:id="166" w:author="Parks, Robbie M" w:date="2018-07-02T19:45:00Z">
         <w:r>
           <w:t>patterns</w:t>
         </w:r>
@@ -3300,11 +3304,7 @@
         <w:t xml:space="preserve"> </w:t>
       </w:r>
       <w:r>
-        <w:t>all-cause and cause-</w:t>
-      </w:r>
-      <w:r>
-        <w:lastRenderedPageBreak/>
-        <w:t xml:space="preserve">specific </w:t>
+        <w:t xml:space="preserve">all-cause and cause-specific </w:t>
       </w:r>
       <w:r>
         <w:t xml:space="preserve">mortality seasonality is </w:t>
@@ -3406,7 +3406,11 @@
         <w:t xml:space="preserve"> </w:t>
       </w:r>
       <w:r>
-        <w:t>Few of these studies have done consistent national and sub</w:t>
+        <w:t xml:space="preserve">Few of these studies have done consistent national and </w:t>
+      </w:r>
+      <w:r>
+        <w:lastRenderedPageBreak/>
+        <w:t>sub</w:t>
       </w:r>
       <w:r>
         <w:t>national analyses, and none</w:t>
@@ -3537,7 +3541,7 @@
         <w:spacing w:line="480" w:lineRule="auto"/>
         <w:jc w:val="both"/>
       </w:pPr>
-      <w:ins w:id="165" w:author="Parks, Robbie M" w:date="2018-06-19T20:04:00Z">
+      <w:ins w:id="167" w:author="Parks, Robbie M" w:date="2018-06-19T20:04:00Z">
         <w:r>
           <w:t>Although a direct comparison is not possible, t</w:t>
         </w:r>
@@ -3578,12 +3582,12 @@
       <w:r>
         <w:t xml:space="preserve"> contrasts from the pattern observed across Europe</w:t>
       </w:r>
-      <w:ins w:id="166" w:author="Parks, Robbie M" w:date="2018-06-19T19:51:00Z">
+      <w:ins w:id="168" w:author="Parks, Robbie M" w:date="2018-06-19T19:51:00Z">
         <w:r>
           <w:t xml:space="preserve">, which </w:t>
         </w:r>
       </w:ins>
-      <w:ins w:id="167" w:author="Parks, Robbie M" w:date="2018-06-19T20:10:00Z">
+      <w:ins w:id="169" w:author="Parks, Robbie M" w:date="2018-06-19T20:10:00Z">
         <w:r>
           <w:t>us</w:t>
         </w:r>
@@ -3594,22 +3598,22 @@
           <w:t xml:space="preserve"> </w:t>
         </w:r>
       </w:ins>
-      <w:ins w:id="168" w:author="Parks, Robbie M" w:date="2018-06-19T20:09:00Z">
+      <w:ins w:id="170" w:author="Parks, Robbie M" w:date="2018-06-19T20:09:00Z">
         <w:r>
           <w:t>average annual temperature instead of</w:t>
         </w:r>
       </w:ins>
-      <w:ins w:id="169" w:author="Parks, Robbie M" w:date="2018-06-19T20:10:00Z">
+      <w:ins w:id="171" w:author="Parks, Robbie M" w:date="2018-06-19T20:10:00Z">
         <w:r>
           <w:t xml:space="preserve"> </w:t>
         </w:r>
       </w:ins>
-      <w:ins w:id="170" w:author="Parks, Robbie M" w:date="2018-06-19T20:11:00Z">
+      <w:ins w:id="172" w:author="Parks, Robbie M" w:date="2018-06-19T20:11:00Z">
         <w:r>
           <w:t xml:space="preserve">the annual </w:t>
         </w:r>
       </w:ins>
-      <w:ins w:id="171" w:author="Parks, Robbie M" w:date="2018-06-19T20:10:00Z">
+      <w:ins w:id="173" w:author="Parks, Robbie M" w:date="2018-06-19T20:10:00Z">
         <w:r>
           <w:t>range</w:t>
         </w:r>
@@ -3633,14 +3637,7 @@
         <w:rPr>
           <w:noProof/>
         </w:rPr>
-        <w:t xml:space="preserve">(Fowler et al., 2015; Healy, </w:t>
-      </w:r>
-      <w:r>
-        <w:rPr>
-          <w:noProof/>
-        </w:rPr>
-        <w:lastRenderedPageBreak/>
-        <w:t>2003; McKee, 1989)</w:t>
+        <w:t>(Fowler et al., 2015; Healy, 2003; McKee, 1989)</w:t>
       </w:r>
       <w:r>
         <w:fldChar w:fldCharType="end"/>
@@ -3648,7 +3645,7 @@
       <w:r>
         <w:t>.</w:t>
       </w:r>
-      <w:ins w:id="172" w:author="Parks, Robbie M" w:date="2018-06-19T20:09:00Z">
+      <w:ins w:id="174" w:author="Parks, Robbie M" w:date="2018-06-19T20:09:00Z">
         <w:r>
           <w:t xml:space="preserve"> </w:t>
         </w:r>
@@ -3717,7 +3714,11 @@
         <w:t xml:space="preserve">lity </w:t>
       </w:r>
       <w:r>
-        <w:t>of injuries, especially from road traffic crashes, which are more likely to occur in the summer months</w:t>
+        <w:t xml:space="preserve">of </w:t>
+      </w:r>
+      <w:r>
+        <w:lastRenderedPageBreak/>
+        <w:t>injuries, especially from road traffic crashes, which are more likely to occur in the summer months</w:t>
       </w:r>
       <w:r>
         <w:t xml:space="preserve"> </w:t>
@@ -3861,65 +3862,65 @@
         <w:t>.</w:t>
       </w:r>
       <w:r>
-        <w:t xml:space="preserve"> Social interventions, including regular visits to the isolated </w:t>
+        <w:t xml:space="preserve"> Social interventions, including regular visits to the isolated elderly during peak mortality periods to ensure that they are optimally prepared for adverse conditions, and responsive and high-quality emergency care, are also important to protect this vulnerable group</w:t>
+      </w:r>
+      <w:r>
+        <w:t xml:space="preserve"> </w:t>
+      </w:r>
+      <w:r>
+        <w:fldChar w:fldCharType="begin" w:fldLock="1"/>
+      </w:r>
+      <w:r>
+        <w:instrText>ADDIN CSL_CITATION { "citationItems" : [ { "id" : "ITEM-1", "itemData" : { "DOI" : "10.1136/jech.57.10.784", "ISBN" : "0143-005X", "ISSN" : "0143005X", "PMID" : "14573581", "abstract" : "OBJECTIVE: Much debate remains regarding why certain countries experience dramatically higher winter mortality. Potential causative factors other than cold exposure have rarely been analysed. Comparatively less research exists on excess winter deaths in southern Europe. Multiple time series data on a variety of risk factors are analysed against seasonal-mortality patterns in 14 European countries to identify key relations Subjects and setting: Excess winter deaths (all causes), 1988-97, EU-14.\\n\\nDESIGN: Coefficients of seasonal variation in mortality are calculated for EU-14 using monthly mortality data. Comparable, longitudinal datasets on risk factors pertaining to climate, macroeconomy, health care, lifestyle, socioeconomics, and housing were also obtained. Poisson regression identifies seasonality relations over time.\\n\\nRESULTS: Portugal suffers from the highest rates of excess winter mortality (28%, CI=25% to 31%) followed jointly by Spain (21%, CI=19% to 23%), and Ireland (21%, CI=18% to 24%). Cross country variations in mean winter environmental temperature (regression coefficient (beta)=0.27), mean winter relative humidity (beta=0.54), parity adjusted per capita national income (beta=1.08), per capita health expenditure (beta=-1.19), rates of income poverty (beta=-0.47), inequality (beta=0.97), deprivation (beta=0.11), and fuel poverty (beta=0.44), and several indicators of residential thermal standards are found to be significantly related to variations in relative excess winter mortality at the 5% level. The strong, positive relation with environmental temperature and strong negative relation with thermal efficiency indicate that housing standards in southern and western Europe play strong parts in such seasonality.\\n\\nCONCLUSIONS: High seasonal mortality in southern and western Europe could be reduced through improved protection from the cold indoors, increased public spending on health care, and improved socioeconomic circumstances resulting in more equitable income distribution.", "author" : [ { "dropping-particle" : "", "family" : "Healy", "given" : "J. D.", "non-dropping-particle" : "", "parse-names" : false, "suffix" : "" } ], "container-title" : "Journal of Epidemiology and Community Health", "id" : "ITEM-1", "issue" : "10", "issued" : { "date-parts" : [ [ "2003" ] ] }, "page" : "784-789", "title" : "Excess winter mortality in Europe: A cross country analysis identifying key risk factors", "type" : "article-journal", "volume" : "57" }, "uris" : [ "http://www.mendeley.com/documents/?uuid=f7ab7783-971a-4e21-9158-84e008745163" ] }, { "id" : "ITEM-2", "itemData" : { "author" : [ { "dropping-particle" : "", "family" : "Public Health England", "given" : "", "non-dropping-particle" : "", "parse-names" : false, "suffix" : "" } ], "container-title" : "Public Health England", "id" : "ITEM-2", "issue" : "October", "issued" : { "date-parts" : [ [ "2017" ] ] }, "title" : "The Cold Weather Plan for England", "type" : "article-journal" }, "uris" : [ "http://www.mendeley.com/documents/?uuid=2962c795-bb5a-4e69-824c-54260bfff8d5" ] }, { "id" : "ITEM-3", "itemData" : { "DOI" : "10.1007/s004840050089", "ISBN" : "0020-7128", "ISSN" : "0020-7128", "PMID" : "9923200", "abstract" : "Based on records from the Federal Bureau for Statistics of Germany, the seasonality of mortality was investigated for the period 1946-1995. Lowest mortality rates were found during summer (August or September) while highest values were found in winter (January through March). Non-linear regression of all monthly mortality data with the average monthly temperatures in Germany revealed a significant negative relationship (r = -0.739; n = 600; P &lt; 0.0001). The fact that the differences between the long-range monthly temperatures and the individual monthly temperatures also showed a distinct relationship to the mortality rates speaks against a mere coincidence of both parameters. The amplitude of this seasonal rhythm declined steadily within the observation period. It is concluded that low temperatures cause an increase in mortality rates and that this effect has become less important during recent decades due to the increased use of central heating and because of improvements in the public health system.", "author" : [ { "dropping-particle" : "", "family" : "Lerchl", "given" : "A", "non-dropping-particle" : "", "parse-names" : false, "suffix" : "" } ], "container-title" : "International journal of biometeorology", "id" : "ITEM-3", "issue" : "2", "issued" : { "date-parts" : [ [ "1998" ] ] }, "page" : "84-88", "title" : "Changes in the seasonality of mortality in Germany from 1946 to 1995: the role of temperature.", "type" : "article-journal", "volume" : "42" }, "uris" : [ "http://www.mendeley.com/documents/?uuid=32c1e232-4697-4015-8c20-6ff5c2cf6f75" ] } ], "mendeley" : { "formattedCitation" : "(Healy, 2003; Lerchl, 1998; Public Health England, 2017)", "plainTextFormattedCitation" : "(Healy, 2003; Lerchl, 1998; Public Health England, 2017)", "previouslyFormattedCitation" : "(Healy, 2003; Lerchl, 1998; Public Health England, 2017)" }, "properties" : {  }, "schema" : "https://github.com/citation-style-language/schema/raw/master/csl-citation.json" }</w:instrText>
+      </w:r>
+      <w:r>
+        <w:fldChar w:fldCharType="separate"/>
+      </w:r>
+      <w:r>
+        <w:rPr>
+          <w:noProof/>
+        </w:rPr>
+        <w:t>(Healy, 2003; Lerchl, 1998; Public Health England, 2017)</w:t>
+      </w:r>
+      <w:r>
+        <w:fldChar w:fldCharType="end"/>
+      </w:r>
+      <w:r>
+        <w:t>.</w:t>
+      </w:r>
+      <w:r>
+        <w:t xml:space="preserve"> Emergent new technologies, such as always-connected hands-free communications devices with the outside world, in-house cameras, and personal sensors also provide an opportunity to enhance care for the older, more vulnerable groups in the population, especially in winter when the elderly have fewer social interactions</w:t>
+      </w:r>
+      <w:r>
+        <w:t xml:space="preserve"> </w:t>
+      </w:r>
+      <w:r>
+        <w:fldChar w:fldCharType="begin" w:fldLock="1"/>
+      </w:r>
+      <w:r>
+        <w:instrText>ADDIN CSL_CITATION { "citationItems" : [ { "id" : "ITEM-1", "itemData" : { "DOI" : "10.4172/2329-8847.1000101", "ISSN" : "23298847", "abstract" : "Smart-home technologies included different types of active and passive sensors, monitoring devices, robotics and environmental control systems. One study assessed effectiveness of a smart home technology. Sixteen reported on the feasibility of smart-home technology and four were observational studies.", "author" : [ { "dropping-particle" : "", "family" : "Kimberly Miller", "given" : "Arooke Adair", "non-dropping-particle" : "", "parse-names" : false, "suffix" : "" } ], "container-title" : "Journal of Aging Science", "id" : "ITEM-1", "issue" : "01", "issued" : { "date-parts" : [ [ "2013" ] ] }, "title" : "Smart-Home Technologies to Assist Older People to Live Well at Home", "type" : "article-journal", "volume" : "01" }, "uris" : [ "http://www.mendeley.com/documents/?uuid=634c7734-68da-4c87-b21c-82593d0dafd6" ] } ], "mendeley" : { "formattedCitation" : "(Kimberly Miller, 2013)", "plainTextFormattedCitation" : "(Kimberly Miller, 2013)", "previouslyFormattedCitation" : "(Kimberly Miller, 2013)" }, "properties" : {  }, "schema" : "https://github.com/citation-style-language/schema/raw/master/csl-citation.json" }</w:instrText>
+      </w:r>
+      <w:r>
+        <w:fldChar w:fldCharType="separate"/>
+      </w:r>
+      <w:r>
+        <w:rPr>
+          <w:noProof/>
+        </w:rPr>
+        <w:t>(Kimberly Miller, 2013)</w:t>
+      </w:r>
+      <w:r>
+        <w:fldChar w:fldCharType="end"/>
+      </w:r>
+      <w:r>
+        <w:t>.</w:t>
+      </w:r>
+      <w:r>
+        <w:t xml:space="preserve"> Such interventions are important </w:t>
       </w:r>
       <w:r>
         <w:lastRenderedPageBreak/>
-        <w:t>elderly during peak mortality periods to ensure that they are optimally prepared for adverse conditions, and responsive and high-quality emergency care, are also important to protect this vulnerable group</w:t>
-      </w:r>
-      <w:r>
-        <w:t xml:space="preserve"> </w:t>
-      </w:r>
-      <w:r>
-        <w:fldChar w:fldCharType="begin" w:fldLock="1"/>
-      </w:r>
-      <w:r>
-        <w:instrText>ADDIN CSL_CITATION { "citationItems" : [ { "id" : "ITEM-1", "itemData" : { "DOI" : "10.1136/jech.57.10.784", "ISBN" : "0143-005X", "ISSN" : "0143005X", "PMID" : "14573581", "abstract" : "OBJECTIVE: Much debate remains regarding why certain countries experience dramatically higher winter mortality. Potential causative factors other than cold exposure have rarely been analysed. Comparatively less research exists on excess winter deaths in southern Europe. Multiple time series data on a variety of risk factors are analysed against seasonal-mortality patterns in 14 European countries to identify key relations Subjects and setting: Excess winter deaths (all causes), 1988-97, EU-14.\\n\\nDESIGN: Coefficients of seasonal variation in mortality are calculated for EU-14 using monthly mortality data. Comparable, longitudinal datasets on risk factors pertaining to climate, macroeconomy, health care, lifestyle, socioeconomics, and housing were also obtained. Poisson regression identifies seasonality relations over time.\\n\\nRESULTS: Portugal suffers from the highest rates of excess winter mortality (28%, CI=25% to 31%) followed jointly by Spain (21%, CI=19% to 23%), and Ireland (21%, CI=18% to 24%). Cross country variations in mean winter environmental temperature (regression coefficient (beta)=0.27), mean winter relative humidity (beta=0.54), parity adjusted per capita national income (beta=1.08), per capita health expenditure (beta=-1.19), rates of income poverty (beta=-0.47), inequality (beta=0.97), deprivation (beta=0.11), and fuel poverty (beta=0.44), and several indicators of residential thermal standards are found to be significantly related to variations in relative excess winter mortality at the 5% level. The strong, positive relation with environmental temperature and strong negative relation with thermal efficiency indicate that housing standards in southern and western Europe play strong parts in such seasonality.\\n\\nCONCLUSIONS: High seasonal mortality in southern and western Europe could be reduced through improved protection from the cold indoors, increased public spending on health care, and improved socioeconomic circumstances resulting in more equitable income distribution.", "author" : [ { "dropping-particle" : "", "family" : "Healy", "given" : "J. D.", "non-dropping-particle" : "", "parse-names" : false, "suffix" : "" } ], "container-title" : "Journal of Epidemiology and Community Health", "id" : "ITEM-1", "issue" : "10", "issued" : { "date-parts" : [ [ "2003" ] ] }, "page" : "784-789", "title" : "Excess winter mortality in Europe: A cross country analysis identifying key risk factors", "type" : "article-journal", "volume" : "57" }, "uris" : [ "http://www.mendeley.com/documents/?uuid=f7ab7783-971a-4e21-9158-84e008745163" ] }, { "id" : "ITEM-2", "itemData" : { "author" : [ { "dropping-particle" : "", "family" : "Public Health England", "given" : "", "non-dropping-particle" : "", "parse-names" : false, "suffix" : "" } ], "container-title" : "Public Health England", "id" : "ITEM-2", "issue" : "October", "issued" : { "date-parts" : [ [ "2017" ] ] }, "title" : "The Cold Weather Plan for England", "type" : "article-journal" }, "uris" : [ "http://www.mendeley.com/documents/?uuid=2962c795-bb5a-4e69-824c-54260bfff8d5" ] }, { "id" : "ITEM-3", "itemData" : { "DOI" : "10.1007/s004840050089", "ISBN" : "0020-7128", "ISSN" : "0020-7128", "PMID" : "9923200", "abstract" : "Based on records from the Federal Bureau for Statistics of Germany, the seasonality of mortality was investigated for the period 1946-1995. Lowest mortality rates were found during summer (August or September) while highest values were found in winter (January through March). Non-linear regression of all monthly mortality data with the average monthly temperatures in Germany revealed a significant negative relationship (r = -0.739; n = 600; P &lt; 0.0001). The fact that the differences between the long-range monthly temperatures and the individual monthly temperatures also showed a distinct relationship to the mortality rates speaks against a mere coincidence of both parameters. The amplitude of this seasonal rhythm declined steadily within the observation period. It is concluded that low temperatures cause an increase in mortality rates and that this effect has become less important during recent decades due to the increased use of central heating and because of improvements in the public health system.", "author" : [ { "dropping-particle" : "", "family" : "Lerchl", "given" : "A", "non-dropping-particle" : "", "parse-names" : false, "suffix" : "" } ], "container-title" : "International journal of biometeorology", "id" : "ITEM-3", "issue" : "2", "issued" : { "date-parts" : [ [ "1998" ] ] }, "page" : "84-88", "title" : "Changes in the seasonality of mortality in Germany from 1946 to 1995: the role of temperature.", "type" : "article-journal", "volume" : "42" }, "uris" : [ "http://www.mendeley.com/documents/?uuid=32c1e232-4697-4015-8c20-6ff5c2cf6f75" ] } ], "mendeley" : { "formattedCitation" : "(Healy, 2003; Lerchl, 1998; Public Health England, 2017)", "plainTextFormattedCitation" : "(Healy, 2003; Lerchl, 1998; Public Health England, 2017)", "previouslyFormattedCitation" : "(Healy, 2003; Lerchl, 1998; Public Health England, 2017)" }, "properties" : {  }, "schema" : "https://github.com/citation-style-language/schema/raw/master/csl-citation.json" }</w:instrText>
-      </w:r>
-      <w:r>
-        <w:fldChar w:fldCharType="separate"/>
-      </w:r>
-      <w:r>
-        <w:rPr>
-          <w:noProof/>
-        </w:rPr>
-        <w:t>(Healy, 2003; Lerchl, 1998; Public Health England, 2017)</w:t>
-      </w:r>
-      <w:r>
-        <w:fldChar w:fldCharType="end"/>
-      </w:r>
-      <w:r>
-        <w:t>.</w:t>
-      </w:r>
-      <w:r>
-        <w:t xml:space="preserve"> Emergent new technologies, such as always-connected hands-free communications devices with the outside world, in-house cameras, and personal sensors also provide an opportunity to enhance care for the older, more vulnerable groups in the population, especially in winter when the elderly have fewer social interactions</w:t>
-      </w:r>
-      <w:r>
-        <w:t xml:space="preserve"> </w:t>
-      </w:r>
-      <w:r>
-        <w:fldChar w:fldCharType="begin" w:fldLock="1"/>
-      </w:r>
-      <w:r>
-        <w:instrText>ADDIN CSL_CITATION { "citationItems" : [ { "id" : "ITEM-1", "itemData" : { "DOI" : "10.4172/2329-8847.1000101", "ISSN" : "23298847", "abstract" : "Smart-home technologies included different types of active and passive sensors, monitoring devices, robotics and environmental control systems. One study assessed effectiveness of a smart home technology. Sixteen reported on the feasibility of smart-home technology and four were observational studies.", "author" : [ { "dropping-particle" : "", "family" : "Kimberly Miller", "given" : "Arooke Adair", "non-dropping-particle" : "", "parse-names" : false, "suffix" : "" } ], "container-title" : "Journal of Aging Science", "id" : "ITEM-1", "issue" : "01", "issued" : { "date-parts" : [ [ "2013" ] ] }, "title" : "Smart-Home Technologies to Assist Older People to Live Well at Home", "type" : "article-journal", "volume" : "01" }, "uris" : [ "http://www.mendeley.com/documents/?uuid=634c7734-68da-4c87-b21c-82593d0dafd6" ] } ], "mendeley" : { "formattedCitation" : "(Kimberly Miller, 2013)", "plainTextFormattedCitation" : "(Kimberly Miller, 2013)", "previouslyFormattedCitation" : "(Kimberly Miller, 2013)" }, "properties" : {  }, "schema" : "https://github.com/citation-style-language/schema/raw/master/csl-citation.json" }</w:instrText>
-      </w:r>
-      <w:r>
-        <w:fldChar w:fldCharType="separate"/>
-      </w:r>
-      <w:r>
-        <w:rPr>
-          <w:noProof/>
-        </w:rPr>
-        <w:t>(Kimberly Miller, 2013)</w:t>
-      </w:r>
-      <w:r>
-        <w:fldChar w:fldCharType="end"/>
-      </w:r>
-      <w:r>
-        <w:t>.</w:t>
-      </w:r>
-      <w:r>
-        <w:t xml:space="preserve"> Such interventions are important today, and will remain so as the population ages and climate change increases the within- and between-season weather variability.</w:t>
+        <w:t>today, and will remain so as the population ages and climate change increases the within- and between-season weather variability.</w:t>
       </w:r>
     </w:p>
     <w:p>
@@ -3969,7 +3970,7 @@
         <w:spacing w:line="480" w:lineRule="auto"/>
         <w:jc w:val="both"/>
         <w:rPr>
-          <w:ins w:id="173" w:author="Parks, Robbie M" w:date="2018-06-19T14:05:00Z"/>
+          <w:ins w:id="175" w:author="Parks, Robbie M" w:date="2018-06-19T14:05:00Z"/>
         </w:rPr>
       </w:pPr>
       <w:r>
@@ -3979,7 +3980,7 @@
         </w:rPr>
         <w:t xml:space="preserve">We used data on all </w:t>
       </w:r>
-      <w:ins w:id="174" w:author="Parks, Robbie M" w:date="2018-06-19T17:00:00Z">
+      <w:ins w:id="176" w:author="Parks, Robbie M" w:date="2018-06-19T17:00:00Z">
         <w:r>
           <w:rPr>
             <w:rStyle w:val="apple-style-span"/>
@@ -3995,7 +3996,7 @@
         </w:rPr>
         <w:t xml:space="preserve"> deaths in the USA from 1980 to 201</w:t>
       </w:r>
-      <w:ins w:id="175" w:author="Parks, Robbie M" w:date="2018-06-19T17:00:00Z">
+      <w:ins w:id="177" w:author="Parks, Robbie M" w:date="2018-06-19T17:00:00Z">
         <w:r>
           <w:rPr>
             <w:rStyle w:val="apple-style-span"/>
@@ -4017,7 +4018,7 @@
         </w:rPr>
         <w:t>Age, sex, state of residence, month of death, and underlying cause of death were available for each record.</w:t>
       </w:r>
-      <w:ins w:id="176" w:author="Parks, Robbie M" w:date="2018-06-19T23:13:00Z">
+      <w:ins w:id="178" w:author="Parks, Robbie M" w:date="2018-06-19T23:13:00Z">
         <w:r>
           <w:rPr>
             <w:color w:val="000000" w:themeColor="text1"/>
@@ -4031,7 +4032,7 @@
         </w:rPr>
         <w:t>Yearly population counts were available from NCHS for 1990 to 201</w:t>
       </w:r>
-      <w:ins w:id="177" w:author="Parks, Robbie M" w:date="2018-06-19T17:00:00Z">
+      <w:ins w:id="179" w:author="Parks, Robbie M" w:date="2018-06-19T17:00:00Z">
         <w:r>
           <w:rPr>
             <w:color w:val="000000" w:themeColor="text1"/>
@@ -4115,7 +4116,7 @@
         <w:spacing w:line="480" w:lineRule="auto"/>
         <w:jc w:val="both"/>
         <w:rPr>
-          <w:ins w:id="178" w:author="Parks, Robbie M" w:date="2018-06-19T14:05:00Z"/>
+          <w:ins w:id="180" w:author="Parks, Robbie M" w:date="2018-06-19T14:05:00Z"/>
         </w:rPr>
       </w:pPr>
     </w:p>
@@ -4124,7 +4125,7 @@
         <w:spacing w:line="480" w:lineRule="auto"/>
         <w:jc w:val="both"/>
         <w:rPr>
-          <w:ins w:id="179" w:author="Parks, Robbie M" w:date="2018-06-19T14:05:00Z"/>
+          <w:ins w:id="181" w:author="Parks, Robbie M" w:date="2018-06-19T14:05:00Z"/>
         </w:rPr>
       </w:pPr>
       <w:r>
@@ -4157,17 +4158,17 @@
       <w:r>
         <w:t xml:space="preserve"> </w:t>
       </w:r>
-      <w:ins w:id="180" w:author="Parks, Robbie M" w:date="2018-06-19T14:06:00Z">
+      <w:ins w:id="182" w:author="Parks, Robbie M" w:date="2018-06-19T14:06:00Z">
         <w:r>
           <w:t xml:space="preserve">The United States </w:t>
         </w:r>
       </w:ins>
-      <w:ins w:id="181" w:author="Parks, Robbie M" w:date="2018-06-19T14:14:00Z">
+      <w:ins w:id="183" w:author="Parks, Robbie M" w:date="2018-06-19T14:14:00Z">
         <w:r>
           <w:t xml:space="preserve">here </w:t>
         </w:r>
       </w:ins>
-      <w:ins w:id="182" w:author="Parks, Robbie M" w:date="2018-06-19T14:06:00Z">
+      <w:ins w:id="184" w:author="Parks, Robbie M" w:date="2018-06-19T14:06:00Z">
         <w:r>
           <w:t>is</w:t>
         </w:r>
@@ -4175,7 +4176,7 @@
           <w:t xml:space="preserve"> </w:t>
         </w:r>
       </w:ins>
-      <w:ins w:id="183" w:author="Parks, Robbie M" w:date="2018-06-19T14:42:00Z">
+      <w:ins w:id="185" w:author="Parks, Robbie M" w:date="2018-06-19T14:42:00Z">
         <w:r>
           <w:t>charac</w:t>
         </w:r>
@@ -4183,7 +4184,7 @@
           <w:t>terised</w:t>
         </w:r>
       </w:ins>
-      <w:ins w:id="184" w:author="Parks, Robbie M" w:date="2018-06-19T14:06:00Z">
+      <w:ins w:id="186" w:author="Parks, Robbie M" w:date="2018-06-19T14:06:00Z">
         <w:r>
           <w:t xml:space="preserve"> by</w:t>
         </w:r>
@@ -4191,7 +4192,7 @@
           <w:t xml:space="preserve"> 9 climate regions</w:t>
         </w:r>
       </w:ins>
-      <w:ins w:id="185" w:author="Parks, Robbie M" w:date="2018-06-19T15:49:00Z">
+      <w:ins w:id="187" w:author="Parks, Robbie M" w:date="2018-06-19T15:49:00Z">
         <w:r>
           <w:t xml:space="preserve"> (Table 2</w:t>
         </w:r>
@@ -4199,52 +4200,52 @@
           <w:t>)</w:t>
         </w:r>
       </w:ins>
-      <w:ins w:id="186" w:author="Parks, Robbie M" w:date="2018-06-19T14:06:00Z">
+      <w:ins w:id="188" w:author="Parks, Robbie M" w:date="2018-06-19T14:06:00Z">
         <w:r>
           <w:t xml:space="preserve">. </w:t>
         </w:r>
       </w:ins>
-      <w:ins w:id="187" w:author="Parks, Robbie M" w:date="2018-06-19T17:44:00Z">
+      <w:ins w:id="189" w:author="Parks, Robbie M" w:date="2018-06-19T17:44:00Z">
         <w:r>
           <w:t xml:space="preserve">The Central climate region has a </w:t>
         </w:r>
       </w:ins>
-      <w:ins w:id="188" w:author="Parks, Robbie M" w:date="2018-06-19T17:56:00Z">
+      <w:ins w:id="190" w:author="Parks, Robbie M" w:date="2018-06-19T17:56:00Z">
         <w:r>
           <w:t>generally</w:t>
         </w:r>
       </w:ins>
-      <w:ins w:id="189" w:author="Parks, Robbie M" w:date="2018-06-19T17:44:00Z">
+      <w:ins w:id="191" w:author="Parks, Robbie M" w:date="2018-06-19T17:44:00Z">
         <w:r>
           <w:t xml:space="preserve"> </w:t>
         </w:r>
       </w:ins>
-      <w:ins w:id="190" w:author="Parks, Robbie M" w:date="2018-06-19T17:56:00Z">
+      <w:ins w:id="192" w:author="Parks, Robbie M" w:date="2018-06-19T17:56:00Z">
         <w:r>
           <w:t>temperate climate, with cold winters and mild summers.</w:t>
         </w:r>
       </w:ins>
-      <w:ins w:id="191" w:author="Parks, Robbie M" w:date="2018-06-19T17:45:00Z">
+      <w:ins w:id="193" w:author="Parks, Robbie M" w:date="2018-06-19T17:45:00Z">
         <w:r>
           <w:t xml:space="preserve"> East North Central </w:t>
         </w:r>
       </w:ins>
-      <w:ins w:id="192" w:author="Parks, Robbie M" w:date="2018-06-19T17:56:00Z">
+      <w:ins w:id="194" w:author="Parks, Robbie M" w:date="2018-06-19T17:56:00Z">
         <w:r>
           <w:t xml:space="preserve">is one of the coldest </w:t>
         </w:r>
       </w:ins>
-      <w:ins w:id="193" w:author="Parks, Robbie M" w:date="2018-06-19T18:05:00Z">
+      <w:ins w:id="195" w:author="Parks, Robbie M" w:date="2018-06-19T18:05:00Z">
         <w:r>
           <w:t xml:space="preserve">climate </w:t>
         </w:r>
       </w:ins>
-      <w:ins w:id="194" w:author="Parks, Robbie M" w:date="2018-06-19T17:56:00Z">
+      <w:ins w:id="196" w:author="Parks, Robbie M" w:date="2018-06-19T17:56:00Z">
         <w:r>
           <w:t xml:space="preserve">regions of the United States, </w:t>
         </w:r>
       </w:ins>
-      <w:ins w:id="195" w:author="Parks, Robbie M" w:date="2018-06-19T18:06:00Z">
+      <w:ins w:id="197" w:author="Parks, Robbie M" w:date="2018-06-19T18:06:00Z">
         <w:r>
           <w:t>with a mean annual temperature of 8°C</w:t>
         </w:r>
@@ -4255,306 +4256,309 @@
           <w:t xml:space="preserve"> </w:t>
         </w:r>
       </w:ins>
-      <w:ins w:id="196" w:author="Parks, Robbie M" w:date="2018-06-19T18:05:00Z">
+      <w:ins w:id="198" w:author="Parks, Robbie M" w:date="2018-06-19T18:05:00Z">
         <w:r>
           <w:t>and experiences</w:t>
         </w:r>
       </w:ins>
-      <w:ins w:id="197" w:author="Parks, Robbie M" w:date="2018-06-19T17:56:00Z">
+      <w:ins w:id="199" w:author="Parks, Robbie M" w:date="2018-06-19T17:56:00Z">
         <w:r>
           <w:t xml:space="preserve"> deep winters and warm summers</w:t>
         </w:r>
       </w:ins>
-      <w:ins w:id="198" w:author="Parks, Robbie M" w:date="2018-06-19T18:00:00Z">
+      <w:ins w:id="200" w:author="Parks, Robbie M" w:date="2018-06-19T18:00:00Z">
         <w:r>
           <w:t>,</w:t>
         </w:r>
       </w:ins>
-      <w:ins w:id="199" w:author="Parks, Robbie M" w:date="2018-06-19T17:45:00Z">
+      <w:ins w:id="201" w:author="Parks, Robbie M" w:date="2018-06-19T17:45:00Z">
         <w:r>
           <w:t xml:space="preserve"> </w:t>
         </w:r>
       </w:ins>
-      <w:ins w:id="200" w:author="Parks, Robbie M" w:date="2018-06-19T17:47:00Z">
+      <w:ins w:id="202" w:author="Parks, Robbie M" w:date="2018-06-19T17:47:00Z">
         <w:r>
           <w:t>The Northeast</w:t>
         </w:r>
       </w:ins>
-      <w:ins w:id="201" w:author="Parks, Robbie M" w:date="2018-06-19T17:57:00Z">
+      <w:ins w:id="203" w:author="Parks, Robbie M" w:date="2018-06-19T17:57:00Z">
         <w:r>
           <w:t xml:space="preserve"> possesses a humid, </w:t>
         </w:r>
       </w:ins>
-      <w:ins w:id="202" w:author="Parks, Robbie M" w:date="2018-06-19T17:58:00Z">
+      <w:ins w:id="204" w:author="Parks, Robbie M" w:date="2018-06-19T17:58:00Z">
+        <w:r>
+          <w:t>continental</w:t>
+        </w:r>
+      </w:ins>
+      <w:ins w:id="205" w:author="Parks, Robbie M" w:date="2018-06-19T17:57:00Z">
+        <w:r>
+          <w:t xml:space="preserve"> climate</w:t>
+        </w:r>
+      </w:ins>
+      <w:ins w:id="206" w:author="Parks, Robbie M" w:date="2018-06-19T17:58:00Z">
+        <w:r>
+          <w:t>, and the largest population of the climate regions (</w:t>
+        </w:r>
+      </w:ins>
+      <w:ins w:id="207" w:author="Parks, Robbie M" w:date="2018-06-19T17:59:00Z">
+        <w:r>
+          <w:t xml:space="preserve">64,046,741 or </w:t>
+        </w:r>
+        <w:r>
+          <w:t>19.8% total population in 2016</w:t>
+        </w:r>
+      </w:ins>
+      <w:ins w:id="208" w:author="Parks, Robbie M" w:date="2018-06-19T17:58:00Z">
+        <w:r>
+          <w:t>)</w:t>
+        </w:r>
+      </w:ins>
+      <w:ins w:id="209" w:author="Parks, Robbie M" w:date="2018-06-19T18:02:00Z">
+        <w:r>
+          <w:t xml:space="preserve"> and the smallest share of the United States</w:t>
+        </w:r>
+      </w:ins>
+      <w:ins w:id="210" w:author="Parks, Robbie M" w:date="2018-06-19T18:06:00Z">
+        <w:r>
+          <w:t>’ land mass</w:t>
+        </w:r>
+      </w:ins>
+      <w:ins w:id="211" w:author="Parks, Robbie M" w:date="2018-06-19T18:02:00Z">
+        <w:r>
+          <w:t xml:space="preserve"> (</w:t>
+        </w:r>
+        <w:r>
+          <w:t>6.02%</w:t>
+        </w:r>
+        <w:r>
+          <w:t>)</w:t>
+        </w:r>
+      </w:ins>
+      <w:ins w:id="212" w:author="Parks, Robbie M" w:date="2018-06-19T18:01:00Z">
+        <w:r>
+          <w:t>.</w:t>
+        </w:r>
+      </w:ins>
+      <w:ins w:id="213" w:author="Parks, Robbie M" w:date="2018-06-19T17:47:00Z">
+        <w:r>
+          <w:t xml:space="preserve"> </w:t>
+        </w:r>
+      </w:ins>
+      <w:ins w:id="214" w:author="Parks, Robbie M" w:date="2018-06-19T14:22:00Z">
+        <w:r>
+          <w:t>The Northwest</w:t>
+        </w:r>
+      </w:ins>
+      <w:ins w:id="215" w:author="Parks, Robbie M" w:date="2018-06-19T14:45:00Z">
+        <w:r>
+          <w:t xml:space="preserve"> </w:t>
+        </w:r>
+      </w:ins>
+      <w:ins w:id="216" w:author="Parks, Robbie M" w:date="2018-06-19T14:22:00Z">
+        <w:r>
+          <w:t xml:space="preserve">has an oceanic </w:t>
+        </w:r>
+        <w:r>
+          <w:t>climate</w:t>
+        </w:r>
+      </w:ins>
+      <w:ins w:id="217" w:author="Parks, Robbie M" w:date="2018-06-19T15:42:00Z">
+        <w:r>
+          <w:t>, wet and cool in autumn, wi</w:t>
+        </w:r>
+      </w:ins>
+      <w:ins w:id="218" w:author="Parks, Robbie M" w:date="2018-06-19T15:44:00Z">
+        <w:r>
+          <w:t xml:space="preserve">nter, </w:t>
+        </w:r>
+        <w:r>
+          <w:t xml:space="preserve">spring </w:t>
+        </w:r>
+      </w:ins>
+      <w:ins w:id="219" w:author="Parks, Robbie M" w:date="2018-06-19T14:26:00Z">
+        <w:r>
+          <w:t xml:space="preserve">and </w:t>
+        </w:r>
+      </w:ins>
+      <w:ins w:id="220" w:author="Parks, Robbie M" w:date="2018-06-19T15:44:00Z">
+        <w:r>
+          <w:t xml:space="preserve">a </w:t>
+        </w:r>
+      </w:ins>
+      <w:ins w:id="221" w:author="Parks, Robbie M" w:date="2018-06-19T14:26:00Z">
+        <w:r>
+          <w:t xml:space="preserve">mild </w:t>
+        </w:r>
+      </w:ins>
+      <w:ins w:id="222" w:author="Parks, Robbie M" w:date="2018-06-19T15:44:00Z">
+        <w:r>
+          <w:t>summer</w:t>
+        </w:r>
+      </w:ins>
+      <w:ins w:id="223" w:author="Parks, Robbie M" w:date="2018-06-19T14:57:00Z">
+        <w:r>
+          <w:t xml:space="preserve">. </w:t>
+        </w:r>
+      </w:ins>
+      <w:ins w:id="224" w:author="Parks, Robbie M" w:date="2018-06-19T17:48:00Z">
+        <w:r>
+          <w:t>The South</w:t>
+        </w:r>
+      </w:ins>
+      <w:ins w:id="225" w:author="Parks, Robbie M" w:date="2018-06-19T18:03:00Z">
+        <w:r>
+          <w:t>, with the second warmest average annual temperature (18°C)</w:t>
+        </w:r>
+        <w:r>
+          <w:t>,</w:t>
+        </w:r>
+      </w:ins>
+      <w:ins w:id="226" w:author="Parks, Robbie M" w:date="2018-06-19T17:48:00Z">
+        <w:r>
+          <w:t xml:space="preserve"> takes up the largest geographic share of the USA (18.8% of land</w:t>
+        </w:r>
+      </w:ins>
+      <w:ins w:id="227" w:author="Parks, Robbie M" w:date="2018-06-19T18:10:00Z">
+        <w:r>
+          <w:t xml:space="preserve"> </w:t>
+        </w:r>
+      </w:ins>
+      <w:ins w:id="228" w:author="Parks, Robbie M" w:date="2018-06-19T17:48:00Z">
+        <w:r>
+          <w:t>mass), with half taken up by Texas.</w:t>
+        </w:r>
+      </w:ins>
+      <w:ins w:id="229" w:author="Parks, Robbie M" w:date="2018-06-19T17:52:00Z">
+        <w:r>
+          <w:t xml:space="preserve"> The Southeast</w:t>
+        </w:r>
+      </w:ins>
+      <w:ins w:id="230" w:author="Parks, Robbie M" w:date="2018-06-19T14:26:00Z">
+        <w:r>
+          <w:t xml:space="preserve"> </w:t>
+        </w:r>
+      </w:ins>
+      <w:ins w:id="231" w:author="Parks, Robbie M" w:date="2018-06-19T18:00:00Z">
+        <w:r>
+          <w:t>has the warmest average temperature of the climate regions (</w:t>
+        </w:r>
+      </w:ins>
+      <w:ins w:id="232" w:author="Parks, Robbie M" w:date="2018-06-19T18:01:00Z">
+        <w:r>
+          <w:t>18.4°C</w:t>
+        </w:r>
+      </w:ins>
+      <w:ins w:id="233" w:author="Parks, Robbie M" w:date="2018-06-19T18:00:00Z">
+        <w:r>
+          <w:t xml:space="preserve">). </w:t>
+        </w:r>
+      </w:ins>
+      <w:ins w:id="234" w:author="Parks, Robbie M" w:date="2018-06-19T17:52:00Z">
+        <w:r>
+          <w:t xml:space="preserve">The Southwest is hot and dry, frequently under drought, with deserts and the Colorado Plateau </w:t>
+        </w:r>
         <w:r>
           <w:lastRenderedPageBreak/>
-          <w:t>continental</w:t>
-        </w:r>
-      </w:ins>
-      <w:ins w:id="203" w:author="Parks, Robbie M" w:date="2018-06-19T17:57:00Z">
-        <w:r>
-          <w:t xml:space="preserve"> climate</w:t>
-        </w:r>
-      </w:ins>
-      <w:ins w:id="204" w:author="Parks, Robbie M" w:date="2018-06-19T17:58:00Z">
-        <w:r>
-          <w:t>, and the largest population of the climate regions (</w:t>
-        </w:r>
-      </w:ins>
-      <w:ins w:id="205" w:author="Parks, Robbie M" w:date="2018-06-19T17:59:00Z">
-        <w:r>
-          <w:t xml:space="preserve">64,046,741 or </w:t>
-        </w:r>
-        <w:r>
-          <w:t>19.8% total population in 2016</w:t>
-        </w:r>
-      </w:ins>
-      <w:ins w:id="206" w:author="Parks, Robbie M" w:date="2018-06-19T17:58:00Z">
+          <w:t xml:space="preserve">dominating the geography. </w:t>
+        </w:r>
+      </w:ins>
+      <w:ins w:id="235" w:author="Parks, Robbie M" w:date="2018-06-19T14:26:00Z">
+        <w:r>
+          <w:t>T</w:t>
+        </w:r>
+      </w:ins>
+      <w:ins w:id="236" w:author="Parks, Robbie M" w:date="2018-06-19T14:45:00Z">
+        <w:r>
+          <w:t>he West is typically hot and dry</w:t>
+        </w:r>
+      </w:ins>
+      <w:ins w:id="237" w:author="Parks, Robbie M" w:date="2018-06-19T14:57:00Z">
+        <w:r>
+          <w:t xml:space="preserve">, with a large proportion </w:t>
+        </w:r>
+        <w:r>
+          <w:t>of the population living in cit</w:t>
+        </w:r>
+        <w:r>
+          <w:t>ies and metropolitan areas</w:t>
+        </w:r>
+        <w:r>
+          <w:t>.</w:t>
+        </w:r>
+      </w:ins>
+      <w:ins w:id="238" w:author="Parks, Robbie M" w:date="2018-06-19T15:00:00Z">
+        <w:r>
+          <w:t xml:space="preserve"> </w:t>
+        </w:r>
+      </w:ins>
+      <w:ins w:id="239" w:author="Parks, Robbie M" w:date="2018-06-19T15:02:00Z">
+        <w:r>
+          <w:t>West North Central</w:t>
+        </w:r>
+      </w:ins>
+      <w:ins w:id="240" w:author="Parks, Robbie M" w:date="2018-06-19T17:37:00Z">
+        <w:r>
+          <w:t>,</w:t>
+        </w:r>
+      </w:ins>
+      <w:ins w:id="241" w:author="Parks, Robbie M" w:date="2018-06-19T15:02:00Z">
+        <w:r>
+          <w:t xml:space="preserve"> </w:t>
+        </w:r>
+      </w:ins>
+      <w:ins w:id="242" w:author="Parks, Robbie M" w:date="2018-06-19T15:06:00Z">
+        <w:r>
+          <w:t>with 15.5% of the land</w:t>
+        </w:r>
+      </w:ins>
+      <w:ins w:id="243" w:author="Parks, Robbie M" w:date="2018-06-19T18:08:00Z">
+        <w:r>
+          <w:t xml:space="preserve"> </w:t>
+        </w:r>
+      </w:ins>
+      <w:ins w:id="244" w:author="Parks, Robbie M" w:date="2018-06-19T15:06:00Z">
+        <w:r>
+          <w:t>mass of the USA</w:t>
+        </w:r>
+      </w:ins>
+      <w:ins w:id="245" w:author="Parks, Robbie M" w:date="2018-06-19T18:10:00Z">
+        <w:r>
+          <w:t xml:space="preserve"> second only to </w:t>
+        </w:r>
+        <w:r>
+          <w:t>the South in terms of land mass</w:t>
+        </w:r>
+      </w:ins>
+      <w:ins w:id="246" w:author="Parks, Robbie M" w:date="2018-06-19T15:06:00Z">
+        <w:r>
+          <w:t xml:space="preserve">, </w:t>
+        </w:r>
+        <w:r>
+          <w:t xml:space="preserve">is the </w:t>
+        </w:r>
+      </w:ins>
+      <w:ins w:id="247" w:author="Parks, Robbie M" w:date="2018-06-19T17:41:00Z">
+        <w:r>
+          <w:t xml:space="preserve">least populated climate region (5,168,753 or </w:t>
+        </w:r>
+      </w:ins>
+      <w:ins w:id="248" w:author="Parks, Robbie M" w:date="2018-06-19T17:43:00Z">
+        <w:r>
+          <w:t>1.6% of total population</w:t>
+        </w:r>
+      </w:ins>
+      <w:ins w:id="249" w:author="Parks, Robbie M" w:date="2018-06-19T18:00:00Z">
+        <w:r>
+          <w:t xml:space="preserve"> in 2016</w:t>
+        </w:r>
+      </w:ins>
+      <w:ins w:id="250" w:author="Parks, Robbie M" w:date="2018-06-19T17:43:00Z">
         <w:r>
           <w:t>)</w:t>
         </w:r>
       </w:ins>
-      <w:ins w:id="207" w:author="Parks, Robbie M" w:date="2018-06-19T18:02:00Z">
-        <w:r>
-          <w:t xml:space="preserve"> and the smallest share of the United States</w:t>
-        </w:r>
-      </w:ins>
-      <w:ins w:id="208" w:author="Parks, Robbie M" w:date="2018-06-19T18:06:00Z">
-        <w:r>
-          <w:t>’ land mass</w:t>
-        </w:r>
-      </w:ins>
-      <w:ins w:id="209" w:author="Parks, Robbie M" w:date="2018-06-19T18:02:00Z">
-        <w:r>
-          <w:t xml:space="preserve"> (</w:t>
-        </w:r>
-        <w:r>
-          <w:t>6.02%</w:t>
-        </w:r>
-        <w:r>
-          <w:t>)</w:t>
-        </w:r>
-      </w:ins>
-      <w:ins w:id="210" w:author="Parks, Robbie M" w:date="2018-06-19T18:01:00Z">
-        <w:r>
-          <w:t>.</w:t>
-        </w:r>
-      </w:ins>
-      <w:ins w:id="211" w:author="Parks, Robbie M" w:date="2018-06-19T17:47:00Z">
-        <w:r>
-          <w:t xml:space="preserve"> </w:t>
-        </w:r>
-      </w:ins>
-      <w:ins w:id="212" w:author="Parks, Robbie M" w:date="2018-06-19T14:22:00Z">
-        <w:r>
-          <w:t>The Northwest</w:t>
-        </w:r>
-      </w:ins>
-      <w:ins w:id="213" w:author="Parks, Robbie M" w:date="2018-06-19T14:45:00Z">
-        <w:r>
-          <w:t xml:space="preserve"> </w:t>
-        </w:r>
-      </w:ins>
-      <w:ins w:id="214" w:author="Parks, Robbie M" w:date="2018-06-19T14:22:00Z">
-        <w:r>
-          <w:t xml:space="preserve">has an oceanic </w:t>
-        </w:r>
-        <w:r>
-          <w:t>climate</w:t>
-        </w:r>
-      </w:ins>
-      <w:ins w:id="215" w:author="Parks, Robbie M" w:date="2018-06-19T15:42:00Z">
-        <w:r>
-          <w:t>, wet and cool in autumn, wi</w:t>
-        </w:r>
-      </w:ins>
-      <w:ins w:id="216" w:author="Parks, Robbie M" w:date="2018-06-19T15:44:00Z">
-        <w:r>
-          <w:t xml:space="preserve">nter, </w:t>
-        </w:r>
-        <w:r>
-          <w:t xml:space="preserve">spring </w:t>
-        </w:r>
-      </w:ins>
-      <w:ins w:id="217" w:author="Parks, Robbie M" w:date="2018-06-19T14:26:00Z">
-        <w:r>
-          <w:t xml:space="preserve">and </w:t>
-        </w:r>
-      </w:ins>
-      <w:ins w:id="218" w:author="Parks, Robbie M" w:date="2018-06-19T15:44:00Z">
-        <w:r>
-          <w:t xml:space="preserve">a </w:t>
-        </w:r>
-      </w:ins>
-      <w:ins w:id="219" w:author="Parks, Robbie M" w:date="2018-06-19T14:26:00Z">
-        <w:r>
-          <w:t xml:space="preserve">mild </w:t>
-        </w:r>
-      </w:ins>
-      <w:ins w:id="220" w:author="Parks, Robbie M" w:date="2018-06-19T15:44:00Z">
-        <w:r>
-          <w:t>summer</w:t>
-        </w:r>
-      </w:ins>
-      <w:ins w:id="221" w:author="Parks, Robbie M" w:date="2018-06-19T14:57:00Z">
-        <w:r>
-          <w:t xml:space="preserve">. </w:t>
-        </w:r>
-      </w:ins>
-      <w:ins w:id="222" w:author="Parks, Robbie M" w:date="2018-06-19T17:48:00Z">
-        <w:r>
-          <w:t>The South</w:t>
-        </w:r>
-      </w:ins>
-      <w:ins w:id="223" w:author="Parks, Robbie M" w:date="2018-06-19T18:03:00Z">
-        <w:r>
-          <w:t>, with the second warmest average annual temperature (18°C)</w:t>
-        </w:r>
-        <w:r>
-          <w:t>,</w:t>
-        </w:r>
-      </w:ins>
-      <w:ins w:id="224" w:author="Parks, Robbie M" w:date="2018-06-19T17:48:00Z">
-        <w:r>
-          <w:t xml:space="preserve"> takes up the largest geographic share of the USA (18.8% of land</w:t>
-        </w:r>
-      </w:ins>
-      <w:ins w:id="225" w:author="Parks, Robbie M" w:date="2018-06-19T18:10:00Z">
-        <w:r>
-          <w:t xml:space="preserve"> </w:t>
-        </w:r>
-      </w:ins>
-      <w:ins w:id="226" w:author="Parks, Robbie M" w:date="2018-06-19T17:48:00Z">
-        <w:r>
-          <w:t>mass), with half taken up by Texas.</w:t>
-        </w:r>
-      </w:ins>
-      <w:ins w:id="227" w:author="Parks, Robbie M" w:date="2018-06-19T17:52:00Z">
-        <w:r>
-          <w:t xml:space="preserve"> The Southeast</w:t>
-        </w:r>
-      </w:ins>
-      <w:ins w:id="228" w:author="Parks, Robbie M" w:date="2018-06-19T14:26:00Z">
-        <w:r>
-          <w:t xml:space="preserve"> </w:t>
-        </w:r>
-      </w:ins>
-      <w:ins w:id="229" w:author="Parks, Robbie M" w:date="2018-06-19T18:00:00Z">
-        <w:r>
-          <w:t>has the warmest average temperature of the climate regions (</w:t>
-        </w:r>
-      </w:ins>
-      <w:ins w:id="230" w:author="Parks, Robbie M" w:date="2018-06-19T18:01:00Z">
-        <w:r>
-          <w:t>18.4°C</w:t>
-        </w:r>
-      </w:ins>
-      <w:ins w:id="231" w:author="Parks, Robbie M" w:date="2018-06-19T18:00:00Z">
-        <w:r>
-          <w:t xml:space="preserve">). </w:t>
-        </w:r>
-      </w:ins>
-      <w:ins w:id="232" w:author="Parks, Robbie M" w:date="2018-06-19T17:52:00Z">
-        <w:r>
-          <w:t xml:space="preserve">The Southwest is hot and dry, frequently under drought, with deserts and the Colorado Plateau dominating the geography. </w:t>
-        </w:r>
-      </w:ins>
-      <w:ins w:id="233" w:author="Parks, Robbie M" w:date="2018-06-19T14:26:00Z">
-        <w:r>
-          <w:t>T</w:t>
-        </w:r>
-      </w:ins>
-      <w:ins w:id="234" w:author="Parks, Robbie M" w:date="2018-06-19T14:45:00Z">
-        <w:r>
-          <w:t>he West is typically hot and dry</w:t>
-        </w:r>
-      </w:ins>
-      <w:ins w:id="235" w:author="Parks, Robbie M" w:date="2018-06-19T14:57:00Z">
-        <w:r>
-          <w:t xml:space="preserve">, with a large proportion </w:t>
-        </w:r>
-        <w:r>
-          <w:t>of the population living in cit</w:t>
-        </w:r>
-        <w:r>
-          <w:t>ies and metropolitan areas</w:t>
-        </w:r>
-        <w:r>
-          <w:t>.</w:t>
-        </w:r>
-      </w:ins>
-      <w:ins w:id="236" w:author="Parks, Robbie M" w:date="2018-06-19T15:00:00Z">
-        <w:r>
-          <w:t xml:space="preserve"> </w:t>
-        </w:r>
-      </w:ins>
-      <w:ins w:id="237" w:author="Parks, Robbie M" w:date="2018-06-19T15:02:00Z">
-        <w:r>
-          <w:t>West North Central</w:t>
-        </w:r>
-      </w:ins>
-      <w:ins w:id="238" w:author="Parks, Robbie M" w:date="2018-06-19T17:37:00Z">
-        <w:r>
-          <w:t>,</w:t>
-        </w:r>
-      </w:ins>
-      <w:ins w:id="239" w:author="Parks, Robbie M" w:date="2018-06-19T15:02:00Z">
-        <w:r>
-          <w:t xml:space="preserve"> </w:t>
-        </w:r>
-      </w:ins>
-      <w:ins w:id="240" w:author="Parks, Robbie M" w:date="2018-06-19T15:06:00Z">
-        <w:r>
-          <w:t>with 15.5% of the land</w:t>
-        </w:r>
-      </w:ins>
-      <w:ins w:id="241" w:author="Parks, Robbie M" w:date="2018-06-19T18:08:00Z">
-        <w:r>
-          <w:t xml:space="preserve"> </w:t>
-        </w:r>
-      </w:ins>
-      <w:ins w:id="242" w:author="Parks, Robbie M" w:date="2018-06-19T15:06:00Z">
-        <w:r>
-          <w:t>mass of the USA</w:t>
-        </w:r>
-      </w:ins>
-      <w:ins w:id="243" w:author="Parks, Robbie M" w:date="2018-06-19T18:10:00Z">
-        <w:r>
-          <w:t xml:space="preserve"> second only to </w:t>
-        </w:r>
-        <w:r>
-          <w:t>the South in terms of land mass</w:t>
-        </w:r>
-      </w:ins>
-      <w:ins w:id="244" w:author="Parks, Robbie M" w:date="2018-06-19T15:06:00Z">
-        <w:r>
-          <w:t xml:space="preserve">, </w:t>
-        </w:r>
-        <w:r>
-          <w:t xml:space="preserve">is the </w:t>
-        </w:r>
-      </w:ins>
-      <w:ins w:id="245" w:author="Parks, Robbie M" w:date="2018-06-19T17:41:00Z">
-        <w:r>
-          <w:t xml:space="preserve">least populated climate region (5,168,753 or </w:t>
-        </w:r>
-      </w:ins>
-      <w:ins w:id="246" w:author="Parks, Robbie M" w:date="2018-06-19T17:43:00Z">
-        <w:r>
-          <w:t>1.6% of total population</w:t>
-        </w:r>
-      </w:ins>
-      <w:ins w:id="247" w:author="Parks, Robbie M" w:date="2018-06-19T18:00:00Z">
-        <w:r>
-          <w:t xml:space="preserve"> in 2016</w:t>
-        </w:r>
-      </w:ins>
-      <w:ins w:id="248" w:author="Parks, Robbie M" w:date="2018-06-19T17:43:00Z">
-        <w:r>
-          <w:t>)</w:t>
-        </w:r>
-      </w:ins>
-      <w:ins w:id="249" w:author="Parks, Robbie M" w:date="2018-06-19T18:09:00Z">
+      <w:ins w:id="251" w:author="Parks, Robbie M" w:date="2018-06-19T18:09:00Z">
         <w:r>
           <w:t xml:space="preserve"> and the coldest </w:t>
         </w:r>
@@ -4562,7 +4566,7 @@
           <w:t>on average throughout the year (7.6°C)</w:t>
         </w:r>
       </w:ins>
-      <w:ins w:id="250" w:author="Parks, Robbie M" w:date="2018-06-19T15:04:00Z">
+      <w:ins w:id="252" w:author="Parks, Robbie M" w:date="2018-06-19T15:04:00Z">
         <w:r>
           <w:t xml:space="preserve">. </w:t>
         </w:r>
@@ -4573,7 +4577,7 @@
         <w:spacing w:line="480" w:lineRule="auto"/>
         <w:jc w:val="both"/>
         <w:rPr>
-          <w:ins w:id="251" w:author="Parks, Robbie M" w:date="2018-06-19T14:05:00Z"/>
+          <w:ins w:id="253" w:author="Parks, Robbie M" w:date="2018-06-19T14:05:00Z"/>
         </w:rPr>
       </w:pPr>
     </w:p>
@@ -4643,7 +4647,7 @@
         <w:spacing w:line="480" w:lineRule="auto"/>
         <w:jc w:val="both"/>
         <w:rPr>
-          <w:ins w:id="252" w:author="Parks, Robbie M" w:date="2018-06-19T18:49:00Z"/>
+          <w:ins w:id="254" w:author="Parks, Robbie M" w:date="2018-06-19T18:49:00Z"/>
           <w:color w:val="000000" w:themeColor="text1"/>
         </w:rPr>
       </w:pPr>
@@ -4653,7 +4657,7 @@
         </w:rPr>
         <w:t>Data were divided by sex and age in the following 10 age groups: 0-4, 5-14, 25- 34, 35-44, 45-54, 55-64, 65-74, 75-84, 85+ years. We calculated monthly death rates for each age and sex group, both nationally and for sub-national climate regions. Death rate calculations accounted for varying length of months, by multiplying each month’s death count by a factor that would make it equivalent to a 31-day month. For analysis of seasonality by cause of death, we mapped each ICD-9 and ICD-10 codes to the disease categories</w:t>
       </w:r>
-      <w:ins w:id="253" w:author="Parks, Robbie M" w:date="2018-06-20T11:04:00Z">
+      <w:ins w:id="255" w:author="Parks, Robbie M" w:date="2018-06-20T11:04:00Z">
         <w:r>
           <w:rPr>
             <w:color w:val="000000" w:themeColor="text1"/>
@@ -4661,7 +4665,7 @@
           <w:t>,</w:t>
         </w:r>
       </w:ins>
-      <w:ins w:id="254" w:author="Parks, Robbie M" w:date="2018-06-19T18:49:00Z">
+      <w:ins w:id="256" w:author="Parks, Robbie M" w:date="2018-06-19T18:49:00Z">
         <w:r>
           <w:rPr>
             <w:color w:val="000000" w:themeColor="text1"/>
@@ -4669,7 +4673,7 @@
           <w:t xml:space="preserve"> described in Table 3</w:t>
         </w:r>
       </w:ins>
-      <w:ins w:id="255" w:author="Parks, Robbie M" w:date="2018-06-19T18:52:00Z">
+      <w:ins w:id="257" w:author="Parks, Robbie M" w:date="2018-06-19T18:52:00Z">
         <w:r>
           <w:rPr>
             <w:color w:val="000000" w:themeColor="text1"/>
@@ -4677,7 +4681,7 @@
           <w:t>a and 3b</w:t>
         </w:r>
       </w:ins>
-      <w:ins w:id="256" w:author="Parks, Robbie M" w:date="2018-06-19T18:49:00Z">
+      <w:ins w:id="258" w:author="Parks, Robbie M" w:date="2018-06-19T18:49:00Z">
         <w:r>
           <w:rPr>
             <w:color w:val="000000" w:themeColor="text1"/>
@@ -4707,10 +4711,9 @@
         <w:rPr>
           <w:color w:val="000000" w:themeColor="text1"/>
         </w:rPr>
-        <w:lastRenderedPageBreak/>
         <w:t xml:space="preserve">Cardiorespiratory diseases and cancers accounted for 56.4% and </w:t>
       </w:r>
-      <w:ins w:id="257" w:author="Parks, Robbie M" w:date="2018-06-19T19:36:00Z">
+      <w:ins w:id="259" w:author="Parks, Robbie M" w:date="2018-06-19T19:36:00Z">
         <w:r>
           <w:rPr>
             <w:color w:val="000000" w:themeColor="text1"/>
@@ -4724,7 +4727,7 @@
         </w:rPr>
         <w:t xml:space="preserve">% of all deaths in the USA, respectively, in 1980, and </w:t>
       </w:r>
-      <w:ins w:id="258" w:author="Parks, Robbie M" w:date="2018-06-19T23:37:00Z">
+      <w:ins w:id="260" w:author="Parks, Robbie M" w:date="2018-06-19T23:37:00Z">
         <w:r>
           <w:rPr>
             <w:color w:val="000000" w:themeColor="text1"/>
@@ -4738,7 +4741,7 @@
         </w:rPr>
         <w:t xml:space="preserve">% and </w:t>
       </w:r>
-      <w:ins w:id="259" w:author="Parks, Robbie M" w:date="2018-06-19T23:37:00Z">
+      <w:ins w:id="261" w:author="Parks, Robbie M" w:date="2018-06-19T23:37:00Z">
         <w:r>
           <w:rPr>
             <w:color w:val="000000" w:themeColor="text1"/>
@@ -4752,7 +4755,7 @@
         </w:rPr>
         <w:t>%, respectively, in 201</w:t>
       </w:r>
-      <w:ins w:id="260" w:author="Parks, Robbie M" w:date="2018-06-19T19:37:00Z">
+      <w:ins w:id="262" w:author="Parks, Robbie M" w:date="2018-06-19T19:37:00Z">
         <w:r>
           <w:rPr>
             <w:color w:val="000000" w:themeColor="text1"/>
@@ -4821,7 +4824,7 @@
         </w:rPr>
         <w:t xml:space="preserve"> Injuries, which accounted for 8% of all deaths in the USA in 1980 and </w:t>
       </w:r>
-      <w:ins w:id="261" w:author="Parks, Robbie M" w:date="2018-06-19T23:39:00Z">
+      <w:ins w:id="263" w:author="Parks, Robbie M" w:date="2018-06-19T23:39:00Z">
         <w:r>
           <w:rPr>
             <w:color w:val="000000" w:themeColor="text1"/>
@@ -4835,7 +4838,7 @@
         </w:rPr>
         <w:t>% in 201</w:t>
       </w:r>
-      <w:ins w:id="262" w:author="Parks, Robbie M" w:date="2018-06-19T19:37:00Z">
+      <w:ins w:id="264" w:author="Parks, Robbie M" w:date="2018-06-19T19:37:00Z">
         <w:r>
           <w:rPr>
             <w:color w:val="000000" w:themeColor="text1"/>
@@ -4847,7 +4850,14 @@
         <w:rPr>
           <w:color w:val="000000" w:themeColor="text1"/>
         </w:rPr>
-        <w:t xml:space="preserve">, may have seasonality that is distinct from so-called natural causes. We did not further divide other causes because the number of deaths could become </w:t>
+        <w:t xml:space="preserve">, may have seasonality that is distinct from so-called natural causes. We did not further divide other causes because the number of deaths </w:t>
+      </w:r>
+      <w:r>
+        <w:rPr>
+          <w:color w:val="000000" w:themeColor="text1"/>
+        </w:rPr>
+        <w:lastRenderedPageBreak/>
+        <w:t xml:space="preserve">could become </w:t>
       </w:r>
       <w:r>
         <w:rPr>
@@ -4953,7 +4963,7 @@
         <w:spacing w:line="480" w:lineRule="auto"/>
         <w:jc w:val="both"/>
         <w:rPr>
-          <w:ins w:id="263" w:author="Ezzati, Majid" w:date="2018-06-26T21:13:00Z"/>
+          <w:ins w:id="265" w:author="Ezzati, Majid" w:date="2018-06-26T21:13:00Z"/>
           <w:rFonts w:ascii="Times New Roman" w:hAnsi="Times New Roman" w:cs="Times New Roman"/>
           <w:color w:val="000000" w:themeColor="text1"/>
           <w:sz w:val="22"/>
@@ -5057,7 +5067,7 @@
         </w:rPr>
         <w:t xml:space="preserve"> dynamic seasonal </w:t>
       </w:r>
-      <w:ins w:id="264" w:author="Parks, Robbie M" w:date="2018-06-20T10:32:00Z">
+      <w:ins w:id="266" w:author="Parks, Robbie M" w:date="2018-06-20T10:32:00Z">
         <w:r>
           <w:rPr>
             <w:color w:val="000000" w:themeColor="text1"/>
@@ -5119,7 +5129,7 @@
         </w:rPr>
         <w:t xml:space="preserve">trended </w:t>
       </w:r>
-      <w:ins w:id="265" w:author="Parks, Robbie M" w:date="2018-06-19T23:39:00Z">
+      <w:ins w:id="267" w:author="Parks, Robbie M" w:date="2018-06-19T23:39:00Z">
         <w:r>
           <w:rPr>
             <w:color w:val="000000" w:themeColor="text1"/>
@@ -5145,16 +5155,9 @@
         <w:rPr>
           <w:color w:val="000000" w:themeColor="text1"/>
         </w:rPr>
-        <w:t xml:space="preserve"> range between 1 </w:t>
-      </w:r>
-      <w:r>
-        <w:rPr>
-          <w:color w:val="000000" w:themeColor="text1"/>
-        </w:rPr>
-        <w:lastRenderedPageBreak/>
-        <w:t xml:space="preserve">and -1. </w:t>
-      </w:r>
-      <w:commentRangeStart w:id="266"/>
+        <w:t xml:space="preserve"> range between 1 and -1. </w:t>
+      </w:r>
+      <w:commentRangeStart w:id="268"/>
       <w:r>
         <w:rPr>
           <w:rFonts w:ascii="Times New Roman" w:hAnsi="Times New Roman" w:cs="Times New Roman"/>
@@ -5164,7 +5167,7 @@
         </w:rPr>
         <w:t>We identified age-sex groups whose wavelet power spectra differed from that of a white noise spectrum, which represents random fluctuations, at 5% significance level, for the entire study period (1980-201</w:t>
       </w:r>
-      <w:ins w:id="267" w:author="Parks, Robbie M" w:date="2018-06-19T19:37:00Z">
+      <w:ins w:id="269" w:author="Parks, Robbie M" w:date="2018-06-19T19:37:00Z">
         <w:r>
           <w:rPr>
             <w:rFonts w:ascii="Times New Roman" w:hAnsi="Times New Roman" w:cs="Times New Roman"/>
@@ -5184,12 +5187,12 @@
         </w:rPr>
         <w:t xml:space="preserve">). </w:t>
       </w:r>
-      <w:commentRangeEnd w:id="266"/>
+      <w:commentRangeEnd w:id="268"/>
       <w:r>
         <w:rPr>
           <w:rStyle w:val="CommentReference"/>
         </w:rPr>
-        <w:commentReference w:id="266"/>
+        <w:commentReference w:id="268"/>
       </w:r>
     </w:p>
     <w:p>
@@ -5198,7 +5201,7 @@
         <w:spacing w:line="480" w:lineRule="auto"/>
         <w:jc w:val="both"/>
         <w:rPr>
-          <w:ins w:id="268" w:author="Ezzati, Majid" w:date="2018-06-26T21:13:00Z"/>
+          <w:ins w:id="270" w:author="Ezzati, Majid" w:date="2018-06-26T21:13:00Z"/>
           <w:rFonts w:ascii="Times New Roman" w:hAnsi="Times New Roman" w:cs="Times New Roman"/>
           <w:color w:val="000000" w:themeColor="text1"/>
           <w:sz w:val="22"/>
@@ -5218,7 +5221,7 @@
           <w:szCs w:val="22"/>
         </w:rPr>
       </w:pPr>
-      <w:ins w:id="269" w:author="Parks, Robbie M" w:date="2018-06-19T23:41:00Z">
+      <w:ins w:id="271" w:author="Parks, Robbie M" w:date="2018-06-19T23:41:00Z">
         <w:r>
           <w:rPr>
             <w:rFonts w:ascii="Times New Roman" w:hAnsi="Times New Roman" w:cs="Times New Roman"/>
@@ -5238,7 +5241,7 @@
         </w:rPr>
         <w:t xml:space="preserve">e </w:t>
       </w:r>
-      <w:ins w:id="270" w:author="Ezzati, Majid" w:date="2018-06-26T21:13:00Z">
+      <w:ins w:id="272" w:author="Ezzati, Majid" w:date="2018-06-26T21:13:00Z">
         <w:r>
           <w:rPr>
             <w:rFonts w:ascii="Times New Roman" w:hAnsi="Times New Roman" w:cs="Times New Roman"/>
@@ -5249,7 +5252,7 @@
           <w:t xml:space="preserve">then </w:t>
         </w:r>
       </w:ins>
-      <w:ins w:id="271" w:author="Ezzati, Majid" w:date="2018-06-26T21:14:00Z">
+      <w:ins w:id="273" w:author="Ezzati, Majid" w:date="2018-06-26T21:14:00Z">
         <w:r>
           <w:rPr>
             <w:rFonts w:ascii="Times New Roman" w:hAnsi="Times New Roman" w:cs="Times New Roman"/>
@@ -5287,7 +5290,7 @@
         </w:rPr>
         <w:t xml:space="preserve"> when in the year, on average, maximum and minimum death rates occur, respectively. </w:t>
       </w:r>
-      <w:ins w:id="272" w:author="Ezzati, Majid" w:date="2018-06-26T21:14:00Z">
+      <w:ins w:id="274" w:author="Ezzati, Majid" w:date="2018-06-26T21:14:00Z">
         <w:r>
           <w:rPr>
             <w:rFonts w:ascii="Times New Roman" w:hAnsi="Times New Roman" w:cs="Times New Roman"/>
@@ -5316,7 +5319,7 @@
           <w:t xml:space="preserve">s, we </w:t>
         </w:r>
       </w:ins>
-      <w:ins w:id="273" w:author="Ezzati, Majid" w:date="2018-06-26T21:15:00Z">
+      <w:ins w:id="275" w:author="Ezzati, Majid" w:date="2018-06-26T21:15:00Z">
         <w:r>
           <w:rPr>
             <w:rFonts w:ascii="Times New Roman" w:hAnsi="Times New Roman" w:cs="Times New Roman"/>
@@ -5327,7 +5330,7 @@
           <w:t>calculate</w:t>
         </w:r>
       </w:ins>
-      <w:ins w:id="274" w:author="Ezzati, Majid" w:date="2018-06-26T21:14:00Z">
+      <w:ins w:id="276" w:author="Ezzati, Majid" w:date="2018-06-26T21:14:00Z">
         <w:r>
           <w:rPr>
             <w:rFonts w:ascii="Times New Roman" w:hAnsi="Times New Roman" w:cs="Times New Roman"/>
@@ -5347,8 +5350,8 @@
           <w:t xml:space="preserve">the centre of gravity and the negative centre of gravity of monthly death rates. </w:t>
         </w:r>
       </w:ins>
-      <w:commentRangeStart w:id="275"/>
-      <w:ins w:id="276" w:author="Ezzati, Majid" w:date="2018-06-26T21:40:00Z">
+      <w:commentRangeStart w:id="277"/>
+      <w:ins w:id="278" w:author="Ezzati, Majid" w:date="2018-06-26T21:40:00Z">
         <w:r>
           <w:rPr>
             <w:rFonts w:ascii="Times New Roman" w:hAnsi="Times New Roman" w:cs="Times New Roman"/>
@@ -5375,9 +5378,19 @@
           <w:sz w:val="22"/>
           <w:szCs w:val="22"/>
         </w:rPr>
-        <w:t xml:space="preserve"> of gravity</w:t>
-      </w:r>
-      <w:ins w:id="277" w:author="Ezzati, Majid" w:date="2018-06-26T21:40:00Z">
+        <w:t xml:space="preserve"> of </w:t>
+      </w:r>
+      <w:r>
+        <w:rPr>
+          <w:rFonts w:ascii="Times New Roman" w:hAnsi="Times New Roman" w:cs="Times New Roman"/>
+          <w:color w:val="000000" w:themeColor="text1"/>
+          <w:sz w:val="22"/>
+          <w:szCs w:val="22"/>
+        </w:rPr>
+        <w:lastRenderedPageBreak/>
+        <w:t>gravity</w:t>
+      </w:r>
+      <w:ins w:id="279" w:author="Ezzati, Majid" w:date="2018-06-26T21:40:00Z">
         <w:r>
           <w:rPr>
             <w:rFonts w:ascii="Times New Roman" w:hAnsi="Times New Roman" w:cs="Times New Roman"/>
@@ -5406,7 +5419,7 @@
         </w:rPr>
         <w:t>each month weighted by its death rate</w:t>
       </w:r>
-      <w:commentRangeStart w:id="278"/>
+      <w:commentRangeStart w:id="280"/>
       <w:r>
         <w:rPr>
           <w:rFonts w:ascii="Times New Roman" w:hAnsi="Times New Roman" w:cs="Times New Roman"/>
@@ -5434,12 +5447,12 @@
         </w:rPr>
         <w:t xml:space="preserve"> of gravity, each month was weighted by the difference between its death rate and the year’s maximum death rate</w:t>
       </w:r>
-      <w:commentRangeEnd w:id="278"/>
+      <w:commentRangeEnd w:id="280"/>
       <w:r>
         <w:rPr>
           <w:rStyle w:val="CommentReference"/>
         </w:rPr>
-        <w:commentReference w:id="278"/>
+        <w:commentReference w:id="280"/>
       </w:r>
       <w:r>
         <w:rPr>
@@ -5476,12 +5489,12 @@
         </w:rPr>
         <w:t>Along with each circular mean, a 95% confidence interval (CI) was calculated by using 1000 bootstrap samples. The R package CircStats (version 0.2.4) was used for this purpose.</w:t>
       </w:r>
-      <w:commentRangeEnd w:id="275"/>
+      <w:commentRangeEnd w:id="277"/>
       <w:r>
         <w:rPr>
           <w:rStyle w:val="CommentReference"/>
         </w:rPr>
-        <w:commentReference w:id="275"/>
+        <w:commentReference w:id="277"/>
       </w:r>
     </w:p>
     <w:p>
@@ -5498,29 +5511,29 @@
         <w:spacing w:line="480" w:lineRule="auto"/>
         <w:jc w:val="both"/>
         <w:rPr>
-          <w:ins w:id="279" w:author="Parks, Robbie M" w:date="2018-06-19T19:35:00Z"/>
-          <w:color w:val="000000" w:themeColor="text1"/>
-        </w:rPr>
-      </w:pPr>
-      <w:commentRangeStart w:id="280"/>
-      <w:commentRangeStart w:id="281"/>
+          <w:ins w:id="281" w:author="Parks, Robbie M" w:date="2018-06-19T19:35:00Z"/>
+          <w:color w:val="000000" w:themeColor="text1"/>
+        </w:rPr>
+      </w:pPr>
       <w:commentRangeStart w:id="282"/>
+      <w:commentRangeStart w:id="283"/>
+      <w:commentRangeStart w:id="284"/>
       <w:r>
         <w:rPr>
           <w:color w:val="000000" w:themeColor="text1"/>
         </w:rPr>
         <w:t xml:space="preserve">For each age-sex group and year, we used a Poisson model to estimate the percentage difference in death rates between the maximum and minimum mortality months for each year, and its standard error which accounts for population size. </w:t>
       </w:r>
-      <w:commentRangeEnd w:id="280"/>
+      <w:commentRangeEnd w:id="282"/>
       <w:r>
         <w:rPr>
           <w:rStyle w:val="CommentReference"/>
           <w:rFonts w:asciiTheme="minorHAnsi" w:hAnsiTheme="minorHAnsi" w:cstheme="minorBidi"/>
           <w:lang w:eastAsia="en-US"/>
         </w:rPr>
-        <w:commentReference w:id="280"/>
-      </w:r>
-      <w:ins w:id="283" w:author="Ezzati, Majid" w:date="2018-06-26T21:44:00Z">
+        <w:commentReference w:id="282"/>
+      </w:r>
+      <w:ins w:id="285" w:author="Ezzati, Majid" w:date="2018-06-26T21:44:00Z">
         <w:r>
           <w:rPr>
             <w:color w:val="000000" w:themeColor="text1"/>
@@ -5570,7 +5583,7 @@
         </w:rPr>
         <w:t>fitted a linear regression to the time series of seasonal differences</w:t>
       </w:r>
-      <w:ins w:id="284" w:author="Ezzati, Majid" w:date="2018-06-26T21:44:00Z">
+      <w:ins w:id="286" w:author="Ezzati, Majid" w:date="2018-06-26T21:44:00Z">
         <w:r>
           <w:rPr>
             <w:color w:val="000000" w:themeColor="text1"/>
@@ -5590,7 +5603,7 @@
           <w:t>6</w:t>
         </w:r>
       </w:ins>
-      <w:ins w:id="285" w:author="Ezzati, Majid" w:date="2018-06-26T21:45:00Z">
+      <w:ins w:id="287" w:author="Ezzati, Majid" w:date="2018-06-26T21:45:00Z">
         <w:r>
           <w:rPr>
             <w:color w:val="000000" w:themeColor="text1"/>
@@ -5598,7 +5611,7 @@
           <w:t xml:space="preserve">; the fitted trend line was used to estimate how much the percentage difference </w:t>
         </w:r>
       </w:ins>
-      <w:ins w:id="286" w:author="Ezzati, Majid" w:date="2018-06-26T21:46:00Z">
+      <w:ins w:id="288" w:author="Ezzati, Majid" w:date="2018-06-26T21:46:00Z">
         <w:r>
           <w:rPr>
             <w:color w:val="000000" w:themeColor="text1"/>
@@ -5612,7 +5625,7 @@
           <w:t xml:space="preserve"> had changed from</w:t>
         </w:r>
       </w:ins>
-      <w:ins w:id="287" w:author="Ezzati, Majid" w:date="2018-06-26T21:48:00Z">
+      <w:ins w:id="289" w:author="Ezzati, Majid" w:date="2018-06-26T21:48:00Z">
         <w:r>
           <w:rPr>
             <w:color w:val="000000" w:themeColor="text1"/>
@@ -5627,7 +5640,7 @@
           <w:t>.</w:t>
         </w:r>
       </w:ins>
-      <w:ins w:id="288" w:author="Ezzati, Majid" w:date="2018-06-26T21:46:00Z">
+      <w:ins w:id="290" w:author="Ezzati, Majid" w:date="2018-06-26T21:46:00Z">
         <w:r>
           <w:rPr>
             <w:color w:val="000000" w:themeColor="text1"/>
@@ -5648,44 +5661,44 @@
         </w:rPr>
         <w:t xml:space="preserve"> </w:t>
       </w:r>
-      <w:commentRangeStart w:id="289"/>
-      <w:ins w:id="290" w:author="Ezzati, Majid" w:date="2018-06-26T21:43:00Z">
+      <w:commentRangeStart w:id="291"/>
+      <w:ins w:id="292" w:author="Ezzati, Majid" w:date="2018-06-26T21:43:00Z">
         <w:r>
           <w:rPr>
             <w:color w:val="000000" w:themeColor="text1"/>
           </w:rPr>
           <w:t>, weighting each by the inverse of the square of its standard error</w:t>
         </w:r>
-        <w:commentRangeEnd w:id="289"/>
+        <w:commentRangeEnd w:id="291"/>
         <w:r>
           <w:rPr>
             <w:rStyle w:val="CommentReference"/>
             <w:rFonts w:asciiTheme="minorHAnsi" w:hAnsiTheme="minorHAnsi" w:cstheme="minorBidi"/>
             <w:lang w:eastAsia="en-US"/>
           </w:rPr>
-          <w:commentReference w:id="289"/>
-        </w:r>
-      </w:ins>
-      <w:commentRangeEnd w:id="281"/>
-      <w:ins w:id="291" w:author="Ezzati, Majid" w:date="2018-06-26T21:46:00Z">
+          <w:commentReference w:id="291"/>
+        </w:r>
+      </w:ins>
+      <w:commentRangeEnd w:id="283"/>
+      <w:ins w:id="293" w:author="Ezzati, Majid" w:date="2018-06-26T21:46:00Z">
         <w:r>
           <w:rPr>
             <w:rStyle w:val="CommentReference"/>
             <w:rFonts w:asciiTheme="minorHAnsi" w:hAnsiTheme="minorHAnsi" w:cstheme="minorBidi"/>
             <w:lang w:eastAsia="en-US"/>
           </w:rPr>
-          <w:commentReference w:id="281"/>
-        </w:r>
-      </w:ins>
-      <w:commentRangeEnd w:id="282"/>
-      <w:ins w:id="292" w:author="Ezzati, Majid" w:date="2018-06-26T21:49:00Z">
+          <w:commentReference w:id="283"/>
+        </w:r>
+      </w:ins>
+      <w:commentRangeEnd w:id="284"/>
+      <w:ins w:id="294" w:author="Ezzati, Majid" w:date="2018-06-26T21:49:00Z">
         <w:r>
           <w:rPr>
             <w:rStyle w:val="CommentReference"/>
             <w:rFonts w:asciiTheme="minorHAnsi" w:hAnsiTheme="minorHAnsi" w:cstheme="minorBidi"/>
             <w:lang w:eastAsia="en-US"/>
           </w:rPr>
-          <w:commentReference w:id="282"/>
+          <w:commentReference w:id="284"/>
         </w:r>
       </w:ins>
     </w:p>
@@ -5694,7 +5707,7 @@
         <w:spacing w:line="480" w:lineRule="auto"/>
         <w:jc w:val="both"/>
         <w:rPr>
-          <w:ins w:id="293" w:author="Parks, Robbie M" w:date="2018-06-19T19:35:00Z"/>
+          <w:ins w:id="295" w:author="Parks, Robbie M" w:date="2018-06-19T19:35:00Z"/>
           <w:color w:val="000000" w:themeColor="text1"/>
         </w:rPr>
       </w:pPr>
@@ -5704,12 +5717,12 @@
         <w:spacing w:line="480" w:lineRule="auto"/>
         <w:jc w:val="both"/>
         <w:rPr>
-          <w:ins w:id="294" w:author="Parks, Robbie M" w:date="2018-06-24T22:39:00Z"/>
+          <w:ins w:id="296" w:author="Parks, Robbie M" w:date="2018-06-24T22:39:00Z"/>
           <w:i/>
           <w:color w:val="000000" w:themeColor="text1"/>
         </w:rPr>
       </w:pPr>
-      <w:ins w:id="295" w:author="Parks, Robbie M" w:date="2018-06-24T22:39:00Z">
+      <w:ins w:id="297" w:author="Parks, Robbie M" w:date="2018-06-24T22:39:00Z">
         <w:r>
           <w:rPr>
             <w:i/>
@@ -5724,11 +5737,11 @@
         <w:spacing w:line="480" w:lineRule="auto"/>
         <w:jc w:val="both"/>
         <w:rPr>
-          <w:ins w:id="296" w:author="Parks, Robbie M" w:date="2018-06-24T22:39:00Z"/>
-          <w:color w:val="000000" w:themeColor="text1"/>
-        </w:rPr>
-      </w:pPr>
-      <w:ins w:id="297" w:author="Parks, Robbie M" w:date="2018-06-24T22:39:00Z">
+          <w:ins w:id="298" w:author="Parks, Robbie M" w:date="2018-06-24T22:39:00Z"/>
+          <w:color w:val="000000" w:themeColor="text1"/>
+        </w:rPr>
+      </w:pPr>
+      <w:ins w:id="299" w:author="Parks, Robbie M" w:date="2018-06-24T22:39:00Z">
         <w:r>
           <w:rPr>
             <w:color w:val="000000" w:themeColor="text1"/>
@@ -5749,7 +5762,7 @@
           </w:rPr>
           <w:t xml:space="preserve"> We allowed death rates to vary over time both yearly and seasonally. The seasonal variation was modelled with </w:t>
         </w:r>
-        <w:commentRangeStart w:id="298"/>
+        <w:commentRangeStart w:id="300"/>
         <w:proofErr w:type="spellStart"/>
         <w:r>
           <w:rPr>
@@ -5764,27 +5777,20 @@
           </w:rPr>
           <w:t xml:space="preserve"> </w:t>
         </w:r>
-        <w:commentRangeEnd w:id="298"/>
+        <w:commentRangeEnd w:id="300"/>
         <w:r>
           <w:rPr>
             <w:rStyle w:val="CommentReference"/>
             <w:rFonts w:asciiTheme="minorHAnsi" w:hAnsiTheme="minorHAnsi" w:cstheme="minorBidi"/>
             <w:lang w:eastAsia="en-US"/>
           </w:rPr>
-          <w:commentReference w:id="298"/>
+          <w:commentReference w:id="300"/>
         </w:r>
         <w:r>
           <w:rPr>
             <w:color w:val="000000" w:themeColor="text1"/>
           </w:rPr>
-          <w:t>functions with periods fixed at 6- and 12-</w:t>
-        </w:r>
-        <w:r>
-          <w:rPr>
-            <w:color w:val="000000" w:themeColor="text1"/>
-          </w:rPr>
-          <w:lastRenderedPageBreak/>
-          <w:t xml:space="preserve">months. The amplitude of the seasonal component of the model </w:t>
+          <w:t xml:space="preserve">functions with periods fixed at 6- and 12-months. The amplitude of the seasonal component of the model </w:t>
         </w:r>
         <w:proofErr w:type="gramStart"/>
         <w:r>
@@ -5836,21 +5842,21 @@
           </w:rPr>
           <w:t xml:space="preserve">. The main disadvantage of this method is that it requires the </w:t>
         </w:r>
-        <w:commentRangeStart w:id="299"/>
+        <w:commentRangeStart w:id="301"/>
         <w:r>
           <w:rPr>
             <w:color w:val="000000" w:themeColor="text1"/>
           </w:rPr>
           <w:t>assumption of stationary of the time series</w:t>
         </w:r>
-        <w:commentRangeEnd w:id="299"/>
+        <w:commentRangeEnd w:id="301"/>
         <w:r>
           <w:rPr>
             <w:rStyle w:val="CommentReference"/>
             <w:rFonts w:asciiTheme="minorHAnsi" w:hAnsiTheme="minorHAnsi" w:cstheme="minorBidi"/>
             <w:lang w:eastAsia="en-US"/>
           </w:rPr>
-          <w:commentReference w:id="299"/>
+          <w:commentReference w:id="301"/>
         </w:r>
         <w:r>
           <w:rPr>
@@ -5883,6 +5889,7 @@
           <w:b/>
           <w:color w:val="000000" w:themeColor="text1"/>
         </w:rPr>
+        <w:lastRenderedPageBreak/>
         <w:t xml:space="preserve">Acknowledgments </w:t>
       </w:r>
     </w:p>
@@ -7967,7 +7974,7 @@
         </w:rPr>
         <w:t>-201</w:t>
       </w:r>
-      <w:ins w:id="300" w:author="Parks, Robbie M" w:date="2018-06-19T19:36:00Z">
+      <w:ins w:id="302" w:author="Parks, Robbie M" w:date="2018-06-19T19:36:00Z">
         <w:r>
           <w:rPr>
             <w:color w:val="000000" w:themeColor="text1"/>
@@ -7981,7 +7988,7 @@
         </w:rPr>
         <w:t>, by</w:t>
       </w:r>
-      <w:ins w:id="301" w:author="Parks, Robbie M" w:date="2018-07-02T18:30:00Z">
+      <w:ins w:id="303" w:author="Parks, Robbie M" w:date="2018-07-02T18:30:00Z">
         <w:r>
           <w:rPr>
             <w:color w:val="000000" w:themeColor="text1"/>
@@ -7989,7 +7996,7 @@
           <w:t xml:space="preserve"> </w:t>
         </w:r>
       </w:ins>
-      <w:ins w:id="302" w:author="Majid" w:date="2018-06-26T12:30:00Z">
+      <w:ins w:id="304" w:author="Majid" w:date="2018-06-26T12:30:00Z">
         <w:r>
           <w:rPr>
             <w:color w:val="000000" w:themeColor="text1"/>
@@ -8075,7 +8082,7 @@
         </w:rPr>
         <w:t xml:space="preserve"> </w:t>
       </w:r>
-      <w:ins w:id="303" w:author="Majid" w:date="2018-06-26T12:24:00Z">
+      <w:ins w:id="305" w:author="Majid" w:date="2018-06-26T12:24:00Z">
         <w:r>
           <w:rPr>
             <w:color w:val="000000" w:themeColor="text1"/>
@@ -8083,7 +8090,7 @@
           <w:t>See Supplementary Figure XX for disag</w:t>
         </w:r>
       </w:ins>
-      <w:ins w:id="304" w:author="Majid" w:date="2018-06-26T12:25:00Z">
+      <w:ins w:id="306" w:author="Majid" w:date="2018-06-26T12:25:00Z">
         <w:r>
           <w:rPr>
             <w:color w:val="000000" w:themeColor="text1"/>
@@ -8159,7 +8166,7 @@
         </w:rPr>
         <w:t>-201</w:t>
       </w:r>
-      <w:ins w:id="305" w:author="Parks, Robbie M" w:date="2018-06-19T19:36:00Z">
+      <w:ins w:id="307" w:author="Parks, Robbie M" w:date="2018-06-19T19:36:00Z">
         <w:r>
           <w:rPr>
             <w:color w:val="000000" w:themeColor="text1"/>
@@ -8197,7 +8204,7 @@
         </w:rPr>
         <w:t xml:space="preserve">The size of the arrow is inversely proportional to its respective </w:t>
       </w:r>
-      <w:ins w:id="306" w:author="Parks, Robbie M" w:date="2018-06-20T13:28:00Z">
+      <w:ins w:id="308" w:author="Parks, Robbie M" w:date="2018-06-20T13:28:00Z">
         <w:r>
           <w:rPr>
             <w:color w:val="000000" w:themeColor="text1"/>
@@ -8211,7 +8218,7 @@
         </w:rPr>
         <w:t xml:space="preserve">. </w:t>
       </w:r>
-      <w:ins w:id="307" w:author="Majid" w:date="2018-06-26T12:25:00Z">
+      <w:ins w:id="309" w:author="Majid" w:date="2018-06-26T12:25:00Z">
         <w:r>
           <w:rPr>
             <w:color w:val="000000" w:themeColor="text1"/>
@@ -8262,7 +8269,7 @@
         </w:rPr>
         <w:t>ality months</w:t>
       </w:r>
-      <w:ins w:id="308" w:author="Parks, Robbie M" w:date="2018-06-20T13:30:00Z">
+      <w:ins w:id="310" w:author="Parks, Robbie M" w:date="2018-06-20T13:30:00Z">
         <w:r>
           <w:rPr>
             <w:color w:val="000000" w:themeColor="text1"/>
@@ -8270,7 +8277,7 @@
           <w:t xml:space="preserve"> for all-cause and </w:t>
         </w:r>
       </w:ins>
-      <w:ins w:id="309" w:author="Majid" w:date="2018-06-26T12:30:00Z">
+      <w:ins w:id="311" w:author="Majid" w:date="2018-06-26T12:30:00Z">
         <w:r>
           <w:rPr>
             <w:color w:val="000000" w:themeColor="text1"/>
@@ -8290,7 +8297,7 @@
         </w:rPr>
         <w:t>in 201</w:t>
       </w:r>
-      <w:ins w:id="310" w:author="Parks, Robbie M" w:date="2018-06-19T19:36:00Z">
+      <w:ins w:id="312" w:author="Parks, Robbie M" w:date="2018-06-19T19:36:00Z">
         <w:r>
           <w:rPr>
             <w:color w:val="000000" w:themeColor="text1"/>
@@ -8310,7 +8317,7 @@
         </w:rPr>
         <w:t xml:space="preserve"> by sex and age group. Age-sex groups with a </w:t>
       </w:r>
-      <w:ins w:id="311" w:author="Parks, Robbie M" w:date="2018-06-20T11:38:00Z">
+      <w:ins w:id="313" w:author="Parks, Robbie M" w:date="2018-06-20T11:38:00Z">
         <w:r>
           <w:rPr>
             <w:color w:val="000000" w:themeColor="text1"/>
@@ -8336,7 +8343,7 @@
         </w:rPr>
         <w:t>outline.</w:t>
       </w:r>
-      <w:ins w:id="312" w:author="Majid" w:date="2018-06-26T12:25:00Z">
+      <w:ins w:id="314" w:author="Majid" w:date="2018-06-26T12:25:00Z">
         <w:r>
           <w:rPr>
             <w:color w:val="000000" w:themeColor="text1"/>
@@ -8440,7 +8447,7 @@
         <w:jc w:val="both"/>
         <w:outlineLvl w:val="0"/>
         <w:rPr>
-          <w:ins w:id="313" w:author="Parks, Robbie M" w:date="2018-06-20T13:26:00Z"/>
+          <w:ins w:id="315" w:author="Parks, Robbie M" w:date="2018-06-20T13:26:00Z"/>
           <w:color w:val="000000" w:themeColor="text1"/>
         </w:rPr>
       </w:pPr>
@@ -8489,7 +8496,7 @@
         </w:rPr>
         <w:t xml:space="preserve"> across climate regions, by sex and age group in 201</w:t>
       </w:r>
-      <w:ins w:id="314" w:author="Parks, Robbie M" w:date="2018-06-19T19:36:00Z">
+      <w:ins w:id="316" w:author="Parks, Robbie M" w:date="2018-06-19T19:36:00Z">
         <w:r>
           <w:rPr>
             <w:color w:val="000000" w:themeColor="text1"/>
@@ -8507,11 +8514,11 @@
     <w:p>
       <w:pPr>
         <w:rPr>
-          <w:ins w:id="315" w:author="Parks, Robbie M" w:date="2018-06-20T13:26:00Z"/>
-          <w:color w:val="000000" w:themeColor="text1"/>
-        </w:rPr>
-      </w:pPr>
-      <w:ins w:id="316" w:author="Parks, Robbie M" w:date="2018-06-20T13:26:00Z">
+          <w:ins w:id="317" w:author="Parks, Robbie M" w:date="2018-06-20T13:26:00Z"/>
+          <w:color w:val="000000" w:themeColor="text1"/>
+        </w:rPr>
+      </w:pPr>
+      <w:ins w:id="318" w:author="Parks, Robbie M" w:date="2018-06-20T13:26:00Z">
         <w:r>
           <w:rPr>
             <w:color w:val="000000" w:themeColor="text1"/>
@@ -8586,7 +8593,7 @@
         </w:rPr>
         <w:t xml:space="preserve"> to</w:t>
       </w:r>
-      <w:ins w:id="317" w:author="Parks, Robbie M" w:date="2018-07-02T15:01:00Z">
+      <w:ins w:id="319" w:author="Parks, Robbie M" w:date="2018-07-02T15:01:00Z">
         <w:r>
           <w:rPr>
             <w:color w:val="000000" w:themeColor="text1"/>
@@ -12209,7 +12216,7 @@
                 <w:color w:val="000000"/>
               </w:rPr>
             </w:pPr>
-            <w:commentRangeStart w:id="318"/>
+            <w:commentRangeStart w:id="320"/>
             <w:r>
               <w:rPr>
                 <w:rFonts w:eastAsia="Times New Roman"/>
@@ -14240,7 +14247,7 @@
         <w:spacing w:line="480" w:lineRule="auto"/>
         <w:jc w:val="both"/>
         <w:rPr>
-          <w:ins w:id="319" w:author="Parks, Robbie M" w:date="2018-06-19T19:05:00Z"/>
+          <w:ins w:id="321" w:author="Parks, Robbie M" w:date="2018-06-19T19:05:00Z"/>
         </w:rPr>
       </w:pPr>
       <w:r>
@@ -14249,7 +14256,7 @@
         </w:rPr>
         <w:t xml:space="preserve"> </w:t>
       </w:r>
-      <w:ins w:id="320" w:author="Parks, Robbie M" w:date="2018-06-19T19:04:00Z">
+      <w:ins w:id="322" w:author="Parks, Robbie M" w:date="2018-06-19T19:04:00Z">
         <w:r>
           <w:rPr>
             <w:b/>
@@ -14257,7 +14264,7 @@
           <w:t>Table 3</w:t>
         </w:r>
       </w:ins>
-      <w:ins w:id="321" w:author="Parks, Robbie M" w:date="2018-06-19T19:05:00Z">
+      <w:ins w:id="323" w:author="Parks, Robbie M" w:date="2018-06-19T19:05:00Z">
         <w:r>
           <w:rPr>
             <w:b/>
@@ -14272,10 +14279,10 @@
     <w:p>
       <w:pPr>
         <w:rPr>
-          <w:ins w:id="322" w:author="Parks, Robbie M" w:date="2018-06-19T19:08:00Z"/>
-        </w:rPr>
-      </w:pPr>
-      <w:ins w:id="323" w:author="Parks, Robbie M" w:date="2018-06-19T19:08:00Z">
+          <w:ins w:id="324" w:author="Parks, Robbie M" w:date="2018-06-19T19:08:00Z"/>
+        </w:rPr>
+      </w:pPr>
+      <w:ins w:id="325" w:author="Parks, Robbie M" w:date="2018-06-19T19:08:00Z">
         <w:r>
           <w:br w:type="page"/>
         </w:r>
@@ -14286,11 +14293,11 @@
         <w:spacing w:line="480" w:lineRule="auto"/>
         <w:jc w:val="both"/>
         <w:rPr>
-          <w:ins w:id="324" w:author="Parks, Robbie M" w:date="2018-06-20T15:16:00Z"/>
-        </w:rPr>
-      </w:pPr>
-      <w:commentRangeStart w:id="325"/>
-      <w:ins w:id="326" w:author="Parks, Robbie M" w:date="2018-06-19T19:09:00Z">
+          <w:ins w:id="326" w:author="Parks, Robbie M" w:date="2018-06-20T15:16:00Z"/>
+        </w:rPr>
+      </w:pPr>
+      <w:commentRangeStart w:id="327"/>
+      <w:ins w:id="328" w:author="Parks, Robbie M" w:date="2018-06-19T19:09:00Z">
         <w:r>
           <w:rPr>
             <w:b/>
@@ -14302,14 +14309,14 @@
           <w:t>Causes of death classification for unintentional and intentional injuries</w:t>
         </w:r>
       </w:ins>
-      <w:commentRangeEnd w:id="325"/>
-      <w:ins w:id="327" w:author="Parks, Robbie M" w:date="2018-06-20T12:54:00Z">
+      <w:commentRangeEnd w:id="327"/>
+      <w:ins w:id="329" w:author="Parks, Robbie M" w:date="2018-06-20T12:54:00Z">
         <w:r>
           <w:rPr>
             <w:rStyle w:val="CommentReference"/>
             <w:rFonts w:asciiTheme="minorHAnsi" w:hAnsiTheme="minorHAnsi" w:cstheme="minorBidi"/>
           </w:rPr>
-          <w:commentReference w:id="325"/>
+          <w:commentReference w:id="327"/>
         </w:r>
       </w:ins>
     </w:p>
@@ -14327,7 +14334,7 @@
       <w:tr>
         <w:trPr>
           <w:trHeight w:val="320"/>
-          <w:ins w:id="328" w:author="Parks, Robbie M" w:date="2018-06-20T15:16:00Z"/>
+          <w:ins w:id="330" w:author="Parks, Robbie M" w:date="2018-06-20T15:16:00Z"/>
         </w:trPr>
         <w:tc>
           <w:tcPr>
@@ -14348,14 +14355,14 @@
             <w:pPr>
               <w:jc w:val="center"/>
               <w:rPr>
-                <w:ins w:id="329" w:author="Parks, Robbie M" w:date="2018-06-20T15:16:00Z"/>
+                <w:ins w:id="331" w:author="Parks, Robbie M" w:date="2018-06-20T15:16:00Z"/>
                 <w:rFonts w:eastAsia="Times New Roman"/>
                 <w:b/>
                 <w:bCs/>
                 <w:color w:val="000000"/>
               </w:rPr>
             </w:pPr>
-            <w:ins w:id="330" w:author="Parks, Robbie M" w:date="2018-06-20T15:16:00Z">
+            <w:ins w:id="332" w:author="Parks, Robbie M" w:date="2018-06-20T15:16:00Z">
               <w:r>
                 <w:rPr>
                   <w:rFonts w:eastAsia="Times New Roman"/>
@@ -14385,14 +14392,14 @@
           <w:p>
             <w:pPr>
               <w:rPr>
-                <w:ins w:id="331" w:author="Parks, Robbie M" w:date="2018-06-20T15:16:00Z"/>
+                <w:ins w:id="333" w:author="Parks, Robbie M" w:date="2018-06-20T15:16:00Z"/>
                 <w:rFonts w:eastAsia="Times New Roman"/>
                 <w:b/>
                 <w:bCs/>
                 <w:color w:val="000000"/>
               </w:rPr>
             </w:pPr>
-            <w:ins w:id="332" w:author="Parks, Robbie M" w:date="2018-06-20T15:16:00Z">
+            <w:ins w:id="334" w:author="Parks, Robbie M" w:date="2018-06-20T15:16:00Z">
               <w:r>
                 <w:rPr>
                   <w:rFonts w:eastAsia="Times New Roman"/>
@@ -14422,14 +14429,14 @@
           <w:p>
             <w:pPr>
               <w:rPr>
-                <w:ins w:id="333" w:author="Parks, Robbie M" w:date="2018-06-20T15:16:00Z"/>
+                <w:ins w:id="335" w:author="Parks, Robbie M" w:date="2018-06-20T15:16:00Z"/>
                 <w:rFonts w:eastAsia="Times New Roman"/>
                 <w:b/>
                 <w:bCs/>
                 <w:color w:val="000000"/>
               </w:rPr>
             </w:pPr>
-            <w:ins w:id="334" w:author="Parks, Robbie M" w:date="2018-06-20T15:16:00Z">
+            <w:ins w:id="336" w:author="Parks, Robbie M" w:date="2018-06-20T15:16:00Z">
               <w:r>
                 <w:rPr>
                   <w:rFonts w:eastAsia="Times New Roman"/>
@@ -14446,7 +14453,7 @@
       <w:tr>
         <w:trPr>
           <w:trHeight w:val="320"/>
-          <w:ins w:id="335" w:author="Parks, Robbie M" w:date="2018-06-20T15:16:00Z"/>
+          <w:ins w:id="337" w:author="Parks, Robbie M" w:date="2018-06-20T15:16:00Z"/>
         </w:trPr>
         <w:tc>
           <w:tcPr>
@@ -14467,14 +14474,14 @@
             <w:pPr>
               <w:jc w:val="center"/>
               <w:rPr>
-                <w:ins w:id="336" w:author="Parks, Robbie M" w:date="2018-06-20T15:16:00Z"/>
+                <w:ins w:id="338" w:author="Parks, Robbie M" w:date="2018-06-20T15:16:00Z"/>
                 <w:rFonts w:eastAsia="Times New Roman"/>
                 <w:b/>
                 <w:bCs/>
                 <w:color w:val="000000"/>
               </w:rPr>
             </w:pPr>
-            <w:ins w:id="337" w:author="Parks, Robbie M" w:date="2018-06-20T15:16:00Z">
+            <w:ins w:id="339" w:author="Parks, Robbie M" w:date="2018-06-20T15:16:00Z">
               <w:r>
                 <w:rPr>
                   <w:rFonts w:eastAsia="Times New Roman"/>
@@ -14504,12 +14511,12 @@
           <w:p>
             <w:pPr>
               <w:rPr>
-                <w:ins w:id="338" w:author="Parks, Robbie M" w:date="2018-06-20T15:16:00Z"/>
-                <w:rFonts w:eastAsia="Times New Roman"/>
-                <w:color w:val="000000"/>
-              </w:rPr>
-            </w:pPr>
-            <w:ins w:id="339" w:author="Parks, Robbie M" w:date="2018-06-20T15:16:00Z">
+                <w:ins w:id="340" w:author="Parks, Robbie M" w:date="2018-06-20T15:16:00Z"/>
+                <w:rFonts w:eastAsia="Times New Roman"/>
+                <w:color w:val="000000"/>
+              </w:rPr>
+            </w:pPr>
+            <w:ins w:id="341" w:author="Parks, Robbie M" w:date="2018-06-20T15:16:00Z">
               <w:r>
                 <w:rPr>
                   <w:rFonts w:eastAsia="Times New Roman"/>
@@ -14537,12 +14544,12 @@
           <w:p>
             <w:pPr>
               <w:rPr>
-                <w:ins w:id="340" w:author="Parks, Robbie M" w:date="2018-06-20T15:16:00Z"/>
-                <w:rFonts w:eastAsia="Times New Roman"/>
-                <w:color w:val="000000"/>
-              </w:rPr>
-            </w:pPr>
-            <w:ins w:id="341" w:author="Parks, Robbie M" w:date="2018-06-20T15:16:00Z">
+                <w:ins w:id="342" w:author="Parks, Robbie M" w:date="2018-06-20T15:16:00Z"/>
+                <w:rFonts w:eastAsia="Times New Roman"/>
+                <w:color w:val="000000"/>
+              </w:rPr>
+            </w:pPr>
+            <w:ins w:id="343" w:author="Parks, Robbie M" w:date="2018-06-20T15:16:00Z">
               <w:r>
                 <w:rPr>
                   <w:rFonts w:eastAsia="Times New Roman"/>
@@ -14557,7 +14564,7 @@
       <w:tr>
         <w:trPr>
           <w:trHeight w:val="320"/>
-          <w:ins w:id="342" w:author="Parks, Robbie M" w:date="2018-06-20T15:16:00Z"/>
+          <w:ins w:id="344" w:author="Parks, Robbie M" w:date="2018-06-20T15:16:00Z"/>
         </w:trPr>
         <w:tc>
           <w:tcPr>
@@ -14576,12 +14583,12 @@
           <w:p>
             <w:pPr>
               <w:rPr>
-                <w:ins w:id="343" w:author="Parks, Robbie M" w:date="2018-06-20T15:16:00Z"/>
+                <w:ins w:id="345" w:author="Parks, Robbie M" w:date="2018-06-20T15:16:00Z"/>
                 <w:rFonts w:ascii="Helvetica" w:eastAsia="Times New Roman" w:hAnsi="Helvetica"/>
                 <w:color w:val="000000"/>
               </w:rPr>
             </w:pPr>
-            <w:ins w:id="344" w:author="Parks, Robbie M" w:date="2018-06-20T15:16:00Z">
+            <w:ins w:id="346" w:author="Parks, Robbie M" w:date="2018-06-20T15:16:00Z">
               <w:r>
                 <w:rPr>
                   <w:rFonts w:ascii="Helvetica" w:eastAsia="Times New Roman" w:hAnsi="Helvetica"/>
@@ -14609,14 +14616,14 @@
           <w:p>
             <w:pPr>
               <w:rPr>
-                <w:ins w:id="345" w:author="Parks, Robbie M" w:date="2018-06-20T15:16:00Z"/>
+                <w:ins w:id="347" w:author="Parks, Robbie M" w:date="2018-06-20T15:16:00Z"/>
                 <w:rFonts w:eastAsia="Times New Roman"/>
                 <w:b/>
                 <w:bCs/>
                 <w:color w:val="000000"/>
               </w:rPr>
             </w:pPr>
-            <w:ins w:id="346" w:author="Parks, Robbie M" w:date="2018-06-20T15:16:00Z">
+            <w:ins w:id="348" w:author="Parks, Robbie M" w:date="2018-06-20T15:16:00Z">
               <w:r>
                 <w:rPr>
                   <w:rFonts w:eastAsia="Times New Roman"/>
@@ -14646,39 +14653,6 @@
           <w:p>
             <w:pPr>
               <w:rPr>
-                <w:ins w:id="347" w:author="Parks, Robbie M" w:date="2018-06-20T15:16:00Z"/>
-                <w:rFonts w:ascii="Helvetica" w:eastAsia="Times New Roman" w:hAnsi="Helvetica"/>
-                <w:color w:val="000000"/>
-              </w:rPr>
-            </w:pPr>
-            <w:ins w:id="348" w:author="Parks, Robbie M" w:date="2018-06-20T15:16:00Z">
-              <w:r>
-                <w:rPr>
-                  <w:rFonts w:ascii="Helvetica" w:eastAsia="Times New Roman" w:hAnsi="Helvetica"/>
-                  <w:color w:val="000000"/>
-                </w:rPr>
-                <w:t> </w:t>
-              </w:r>
-            </w:ins>
-          </w:p>
-        </w:tc>
-        <w:tc>
-          <w:tcPr>
-            <w:tcW w:w="1860" w:type="dxa"/>
-            <w:tcBorders>
-              <w:top w:val="nil"/>
-              <w:left w:val="nil"/>
-              <w:bottom w:val="single" w:sz="4" w:space="0" w:color="auto"/>
-              <w:right w:val="single" w:sz="4" w:space="0" w:color="auto"/>
-            </w:tcBorders>
-            <w:shd w:val="clear" w:color="auto" w:fill="auto"/>
-            <w:noWrap/>
-            <w:vAlign w:val="bottom"/>
-            <w:hideMark/>
-          </w:tcPr>
-          <w:p>
-            <w:pPr>
-              <w:rPr>
                 <w:ins w:id="349" w:author="Parks, Robbie M" w:date="2018-06-20T15:16:00Z"/>
                 <w:rFonts w:ascii="Helvetica" w:eastAsia="Times New Roman" w:hAnsi="Helvetica"/>
                 <w:color w:val="000000"/>
@@ -14695,18 +14669,12 @@
             </w:ins>
           </w:p>
         </w:tc>
-      </w:tr>
-      <w:tr>
-        <w:trPr>
-          <w:trHeight w:val="320"/>
-          <w:ins w:id="351" w:author="Parks, Robbie M" w:date="2018-06-20T15:16:00Z"/>
-        </w:trPr>
-        <w:tc>
-          <w:tcPr>
-            <w:tcW w:w="144" w:type="dxa"/>
+        <w:tc>
+          <w:tcPr>
+            <w:tcW w:w="1860" w:type="dxa"/>
             <w:tcBorders>
               <w:top w:val="nil"/>
-              <w:left w:val="single" w:sz="4" w:space="0" w:color="auto"/>
+              <w:left w:val="nil"/>
               <w:bottom w:val="single" w:sz="4" w:space="0" w:color="auto"/>
               <w:right w:val="single" w:sz="4" w:space="0" w:color="auto"/>
             </w:tcBorders>
@@ -14718,12 +14686,12 @@
           <w:p>
             <w:pPr>
               <w:rPr>
-                <w:ins w:id="352" w:author="Parks, Robbie M" w:date="2018-06-20T15:16:00Z"/>
+                <w:ins w:id="351" w:author="Parks, Robbie M" w:date="2018-06-20T15:16:00Z"/>
                 <w:rFonts w:ascii="Helvetica" w:eastAsia="Times New Roman" w:hAnsi="Helvetica"/>
                 <w:color w:val="000000"/>
               </w:rPr>
             </w:pPr>
-            <w:ins w:id="353" w:author="Parks, Robbie M" w:date="2018-06-20T15:16:00Z">
+            <w:ins w:id="352" w:author="Parks, Robbie M" w:date="2018-06-20T15:16:00Z">
               <w:r>
                 <w:rPr>
                   <w:rFonts w:ascii="Helvetica" w:eastAsia="Times New Roman" w:hAnsi="Helvetica"/>
@@ -14734,6 +14702,45 @@
             </w:ins>
           </w:p>
         </w:tc>
+      </w:tr>
+      <w:tr>
+        <w:trPr>
+          <w:trHeight w:val="320"/>
+          <w:ins w:id="353" w:author="Parks, Robbie M" w:date="2018-06-20T15:16:00Z"/>
+        </w:trPr>
+        <w:tc>
+          <w:tcPr>
+            <w:tcW w:w="144" w:type="dxa"/>
+            <w:tcBorders>
+              <w:top w:val="nil"/>
+              <w:left w:val="single" w:sz="4" w:space="0" w:color="auto"/>
+              <w:bottom w:val="single" w:sz="4" w:space="0" w:color="auto"/>
+              <w:right w:val="single" w:sz="4" w:space="0" w:color="auto"/>
+            </w:tcBorders>
+            <w:shd w:val="clear" w:color="auto" w:fill="auto"/>
+            <w:noWrap/>
+            <w:vAlign w:val="bottom"/>
+            <w:hideMark/>
+          </w:tcPr>
+          <w:p>
+            <w:pPr>
+              <w:rPr>
+                <w:ins w:id="354" w:author="Parks, Robbie M" w:date="2018-06-20T15:16:00Z"/>
+                <w:rFonts w:ascii="Helvetica" w:eastAsia="Times New Roman" w:hAnsi="Helvetica"/>
+                <w:color w:val="000000"/>
+              </w:rPr>
+            </w:pPr>
+            <w:ins w:id="355" w:author="Parks, Robbie M" w:date="2018-06-20T15:16:00Z">
+              <w:r>
+                <w:rPr>
+                  <w:rFonts w:ascii="Helvetica" w:eastAsia="Times New Roman" w:hAnsi="Helvetica"/>
+                  <w:color w:val="000000"/>
+                </w:rPr>
+                <w:t> </w:t>
+              </w:r>
+            </w:ins>
+          </w:p>
+        </w:tc>
         <w:tc>
           <w:tcPr>
             <w:tcW w:w="2096" w:type="dxa"/>
@@ -14751,14 +14758,14 @@
           <w:p>
             <w:pPr>
               <w:rPr>
-                <w:ins w:id="354" w:author="Parks, Robbie M" w:date="2018-06-20T15:16:00Z"/>
+                <w:ins w:id="356" w:author="Parks, Robbie M" w:date="2018-06-20T15:16:00Z"/>
                 <w:rFonts w:eastAsia="Times New Roman"/>
                 <w:b/>
                 <w:bCs/>
                 <w:color w:val="000000"/>
               </w:rPr>
             </w:pPr>
-            <w:ins w:id="355" w:author="Parks, Robbie M" w:date="2018-06-20T15:16:00Z">
+            <w:ins w:id="357" w:author="Parks, Robbie M" w:date="2018-06-20T15:16:00Z">
               <w:r>
                 <w:rPr>
                   <w:rFonts w:eastAsia="Times New Roman"/>
@@ -14788,39 +14795,6 @@
           <w:p>
             <w:pPr>
               <w:rPr>
-                <w:ins w:id="356" w:author="Parks, Robbie M" w:date="2018-06-20T15:16:00Z"/>
-                <w:rFonts w:ascii="Helvetica" w:eastAsia="Times New Roman" w:hAnsi="Helvetica"/>
-                <w:color w:val="000000"/>
-              </w:rPr>
-            </w:pPr>
-            <w:ins w:id="357" w:author="Parks, Robbie M" w:date="2018-06-20T15:16:00Z">
-              <w:r>
-                <w:rPr>
-                  <w:rFonts w:ascii="Helvetica" w:eastAsia="Times New Roman" w:hAnsi="Helvetica"/>
-                  <w:color w:val="000000"/>
-                </w:rPr>
-                <w:t> </w:t>
-              </w:r>
-            </w:ins>
-          </w:p>
-        </w:tc>
-        <w:tc>
-          <w:tcPr>
-            <w:tcW w:w="1860" w:type="dxa"/>
-            <w:tcBorders>
-              <w:top w:val="nil"/>
-              <w:left w:val="nil"/>
-              <w:bottom w:val="single" w:sz="4" w:space="0" w:color="auto"/>
-              <w:right w:val="single" w:sz="4" w:space="0" w:color="auto"/>
-            </w:tcBorders>
-            <w:shd w:val="clear" w:color="auto" w:fill="auto"/>
-            <w:noWrap/>
-            <w:vAlign w:val="bottom"/>
-            <w:hideMark/>
-          </w:tcPr>
-          <w:p>
-            <w:pPr>
-              <w:rPr>
                 <w:ins w:id="358" w:author="Parks, Robbie M" w:date="2018-06-20T15:16:00Z"/>
                 <w:rFonts w:ascii="Helvetica" w:eastAsia="Times New Roman" w:hAnsi="Helvetica"/>
                 <w:color w:val="000000"/>
@@ -14837,9 +14811,42 @@
             </w:ins>
           </w:p>
         </w:tc>
+        <w:tc>
+          <w:tcPr>
+            <w:tcW w:w="1860" w:type="dxa"/>
+            <w:tcBorders>
+              <w:top w:val="nil"/>
+              <w:left w:val="nil"/>
+              <w:bottom w:val="single" w:sz="4" w:space="0" w:color="auto"/>
+              <w:right w:val="single" w:sz="4" w:space="0" w:color="auto"/>
+            </w:tcBorders>
+            <w:shd w:val="clear" w:color="auto" w:fill="auto"/>
+            <w:noWrap/>
+            <w:vAlign w:val="bottom"/>
+            <w:hideMark/>
+          </w:tcPr>
+          <w:p>
+            <w:pPr>
+              <w:rPr>
+                <w:ins w:id="360" w:author="Parks, Robbie M" w:date="2018-06-20T15:16:00Z"/>
+                <w:rFonts w:ascii="Helvetica" w:eastAsia="Times New Roman" w:hAnsi="Helvetica"/>
+                <w:color w:val="000000"/>
+              </w:rPr>
+            </w:pPr>
+            <w:ins w:id="361" w:author="Parks, Robbie M" w:date="2018-06-20T15:16:00Z">
+              <w:r>
+                <w:rPr>
+                  <w:rFonts w:ascii="Helvetica" w:eastAsia="Times New Roman" w:hAnsi="Helvetica"/>
+                  <w:color w:val="000000"/>
+                </w:rPr>
+                <w:t> </w:t>
+              </w:r>
+            </w:ins>
+          </w:p>
+        </w:tc>
       </w:tr>
     </w:tbl>
-    <w:commentRangeEnd w:id="318"/>
+    <w:commentRangeEnd w:id="320"/>
     <w:p>
       <w:r>
         <w:rPr>
@@ -14847,7 +14854,7 @@
           <w:rFonts w:asciiTheme="minorHAnsi" w:hAnsiTheme="minorHAnsi" w:cstheme="minorBidi"/>
           <w:lang w:eastAsia="en-US"/>
         </w:rPr>
-        <w:commentReference w:id="318"/>
+        <w:commentReference w:id="320"/>
       </w:r>
     </w:p>
     <w:sectPr>
@@ -14865,7 +14872,7 @@
 
 <file path=word/comments.xml><?xml version="1.0" encoding="utf-8"?>
 <w:comments xmlns:wpc="http://schemas.microsoft.com/office/word/2010/wordprocessingCanvas" xmlns:mo="http://schemas.microsoft.com/office/mac/office/2008/main" xmlns:mc="http://schemas.openxmlformats.org/markup-compatibility/2006" xmlns:mv="urn:schemas-microsoft-com:mac:vml" xmlns:o="urn:schemas-microsoft-com:office:office" xmlns:r="http://schemas.openxmlformats.org/officeDocument/2006/relationships" xmlns:m="http://schemas.openxmlformats.org/officeDocument/2006/math" xmlns:v="urn:schemas-microsoft-com:vml" xmlns:wp14="http://schemas.microsoft.com/office/word/2010/wordprocessingDrawing" xmlns:wp="http://schemas.openxmlformats.org/drawingml/2006/wordprocessingDrawing" xmlns:w10="urn:schemas-microsoft-com:office:word" xmlns:w="http://schemas.openxmlformats.org/wordprocessingml/2006/main" xmlns:w14="http://schemas.microsoft.com/office/word/2010/wordml" xmlns:w15="http://schemas.microsoft.com/office/word/2012/wordml" xmlns:wpg="http://schemas.microsoft.com/office/word/2010/wordprocessingGroup" xmlns:wpi="http://schemas.microsoft.com/office/word/2010/wordprocessingInk" xmlns:wne="http://schemas.microsoft.com/office/word/2006/wordml" xmlns:wps="http://schemas.microsoft.com/office/word/2010/wordprocessingShape" mc:Ignorable="w14 w15 wp14">
-  <w:comment w:id="59" w:author="Majid" w:date="2018-06-26T12:57:00Z" w:initials="M">
+  <w:comment w:id="58" w:author="Majid" w:date="2018-06-26T12:57:00Z" w:initials="M">
     <w:p>
       <w:pPr>
         <w:pStyle w:val="CommentText"/>
@@ -14899,7 +14906,7 @@
       </w:r>
     </w:p>
   </w:comment>
-  <w:comment w:id="60" w:author="Parks, Robbie M" w:date="2018-07-02T21:54:00Z" w:initials="PRM">
+  <w:comment w:id="59" w:author="Parks, Robbie M" w:date="2018-07-02T21:54:00Z" w:initials="PRM">
     <w:p>
       <w:pPr>
         <w:pStyle w:val="CommentText"/>
@@ -14942,7 +14949,7 @@
       </w:r>
     </w:p>
   </w:comment>
-  <w:comment w:id="108" w:author="Majid" w:date="2018-06-26T12:57:00Z" w:initials="M">
+  <w:comment w:id="109" w:author="Majid" w:date="2018-06-26T12:57:00Z" w:initials="M">
     <w:p>
       <w:pPr>
         <w:pStyle w:val="CommentText"/>
@@ -14958,7 +14965,7 @@
       </w:r>
     </w:p>
   </w:comment>
-  <w:comment w:id="116" w:author="Majid" w:date="2018-06-26T12:57:00Z" w:initials="M">
+  <w:comment w:id="117" w:author="Majid" w:date="2018-06-26T12:57:00Z" w:initials="M">
     <w:p>
       <w:pPr>
         <w:pStyle w:val="CommentText"/>
@@ -14974,7 +14981,7 @@
       </w:r>
     </w:p>
   </w:comment>
-  <w:comment w:id="146" w:author="Majid" w:date="2018-06-26T12:59:00Z" w:initials="M">
+  <w:comment w:id="147" w:author="Majid" w:date="2018-06-26T12:59:00Z" w:initials="M">
     <w:p>
       <w:pPr>
         <w:pStyle w:val="CommentText"/>
@@ -14990,7 +14997,7 @@
       </w:r>
     </w:p>
   </w:comment>
-  <w:comment w:id="162" w:author="Parks, Robbie M" w:date="2018-06-26T12:57:00Z" w:initials="PRM">
+  <w:comment w:id="163" w:author="Parks, Robbie M" w:date="2018-06-26T12:57:00Z" w:initials="PRM">
     <w:p>
       <w:pPr>
         <w:pStyle w:val="CommentText"/>
@@ -15006,7 +15013,7 @@
       </w:r>
     </w:p>
   </w:comment>
-  <w:comment w:id="266" w:author="Ezzati, Majid" w:date="2018-06-26T21:12:00Z" w:initials="EM">
+  <w:comment w:id="268" w:author="Ezzati, Majid" w:date="2018-06-26T21:12:00Z" w:initials="EM">
     <w:p>
       <w:pPr>
         <w:pStyle w:val="CommentText"/>
@@ -15043,7 +15050,7 @@
       </w:r>
     </w:p>
   </w:comment>
-  <w:comment w:id="278" w:author="Ezzati, Majid" w:date="2018-06-26T21:41:00Z" w:initials="EM">
+  <w:comment w:id="280" w:author="Ezzati, Majid" w:date="2018-06-26T21:41:00Z" w:initials="EM">
     <w:p>
       <w:pPr>
         <w:pStyle w:val="CommentText"/>
@@ -15059,7 +15066,7 @@
       </w:r>
     </w:p>
   </w:comment>
-  <w:comment w:id="275" w:author="Ezzati, Majid" w:date="2018-06-26T21:15:00Z" w:initials="EM">
+  <w:comment w:id="277" w:author="Ezzati, Majid" w:date="2018-06-26T21:15:00Z" w:initials="EM">
     <w:p>
       <w:pPr>
         <w:pStyle w:val="CommentText"/>
@@ -15075,7 +15082,7 @@
       </w:r>
     </w:p>
   </w:comment>
-  <w:comment w:id="280" w:author="Ezzati, Majid" w:date="2018-06-26T21:44:00Z" w:initials="EM">
+  <w:comment w:id="282" w:author="Ezzati, Majid" w:date="2018-06-26T21:44:00Z" w:initials="EM">
     <w:p>
       <w:pPr>
         <w:pStyle w:val="CommentText"/>
@@ -15091,7 +15098,7 @@
       </w:r>
     </w:p>
   </w:comment>
-  <w:comment w:id="289" w:author="Ezzati, Majid" w:date="2018-06-26T21:43:00Z" w:initials="EM">
+  <w:comment w:id="291" w:author="Ezzati, Majid" w:date="2018-06-26T21:43:00Z" w:initials="EM">
     <w:p>
       <w:pPr>
         <w:pStyle w:val="CommentText"/>
@@ -15107,7 +15114,7 @@
       </w:r>
     </w:p>
   </w:comment>
-  <w:comment w:id="281" w:author="Ezzati, Majid" w:date="2018-06-26T21:46:00Z" w:initials="EM">
+  <w:comment w:id="283" w:author="Ezzati, Majid" w:date="2018-06-26T21:46:00Z" w:initials="EM">
     <w:p>
       <w:pPr>
         <w:pStyle w:val="CommentText"/>
@@ -15123,7 +15130,7 @@
       </w:r>
     </w:p>
   </w:comment>
-  <w:comment w:id="282" w:author="Ezzati, Majid" w:date="2018-06-26T21:49:00Z" w:initials="EM">
+  <w:comment w:id="284" w:author="Ezzati, Majid" w:date="2018-06-26T21:49:00Z" w:initials="EM">
     <w:p>
       <w:pPr>
         <w:pStyle w:val="CommentText"/>
@@ -15139,7 +15146,7 @@
       </w:r>
     </w:p>
   </w:comment>
-  <w:comment w:id="298" w:author="umahx99" w:date="2018-06-26T12:57:00Z" w:initials="u">
+  <w:comment w:id="300" w:author="umahx99" w:date="2018-06-26T12:57:00Z" w:initials="u">
     <w:p>
       <w:pPr>
         <w:pStyle w:val="CommentText"/>
@@ -15168,7 +15175,7 @@
       </w:pPr>
     </w:p>
   </w:comment>
-  <w:comment w:id="299" w:author="umahx99" w:date="2018-06-26T12:57:00Z" w:initials="u">
+  <w:comment w:id="301" w:author="umahx99" w:date="2018-06-26T12:57:00Z" w:initials="u">
     <w:p>
       <w:pPr>
         <w:pStyle w:val="CommentText"/>
@@ -15200,7 +15207,7 @@
       </w:r>
     </w:p>
   </w:comment>
-  <w:comment w:id="325" w:author="Parks, Robbie M" w:date="2018-06-26T12:57:00Z" w:initials="PRM">
+  <w:comment w:id="327" w:author="Parks, Robbie M" w:date="2018-06-26T12:57:00Z" w:initials="PRM">
     <w:p>
       <w:pPr>
         <w:pStyle w:val="CommentText"/>
@@ -15216,7 +15223,7 @@
       </w:r>
     </w:p>
   </w:comment>
-  <w:comment w:id="318" w:author="Ezzati, Majid" w:date="2018-06-26T22:01:00Z" w:initials="EM">
+  <w:comment w:id="320" w:author="Ezzati, Majid" w:date="2018-06-26T22:01:00Z" w:initials="EM">
     <w:p>
       <w:pPr>
         <w:pStyle w:val="CommentText"/>
@@ -15348,7 +15355,7 @@
         <w:rStyle w:val="PageNumber"/>
         <w:noProof/>
       </w:rPr>
-      <w:t>4</w:t>
+      <w:t>7</w:t>
     </w:r>
     <w:r>
       <w:rPr>
@@ -17010,7 +17017,7 @@
 </file>
 
 <file path=customXml/itemProps1.xml><?xml version="1.0" encoding="utf-8"?>
-<ds:datastoreItem xmlns:ds="http://schemas.openxmlformats.org/officeDocument/2006/customXml" ds:itemID="{893CF7A8-EDCA-9B42-9140-2F69ECD906E4}">
+<ds:datastoreItem xmlns:ds="http://schemas.openxmlformats.org/officeDocument/2006/customXml" ds:itemID="{6E031626-7992-7D45-B175-768EC71C5AD2}">
   <ds:schemaRefs>
     <ds:schemaRef ds:uri="http://schemas.openxmlformats.org/officeDocument/2006/bibliography"/>
   </ds:schemaRefs>

</xml_diff>